<commit_message>
update: adicionado link figma
</commit_message>
<xml_diff>
--- a/requisitos/documento_de_requisitos_classact.docx
+++ b/requisitos/documento_de_requisitos_classact.docx
@@ -1,6 +1,6 @@
 
 <file path=word/document.xml><?xml version="1.0" encoding="utf-8"?>
-<w:document xmlns:wpc="http://schemas.microsoft.com/office/word/2010/wordprocessingCanvas" xmlns:cx="http://schemas.microsoft.com/office/drawing/2014/chartex" xmlns:cx1="http://schemas.microsoft.com/office/drawing/2015/9/8/chartex" xmlns:cx2="http://schemas.microsoft.com/office/drawing/2015/10/21/chartex" xmlns:cx3="http://schemas.microsoft.com/office/drawing/2016/5/9/chartex" xmlns:cx4="http://schemas.microsoft.com/office/drawing/2016/5/10/chartex" xmlns:cx5="http://schemas.microsoft.com/office/drawing/2016/5/11/chartex" xmlns:cx6="http://schemas.microsoft.com/office/drawing/2016/5/12/chartex" xmlns:cx7="http://schemas.microsoft.com/office/drawing/2016/5/13/chartex" xmlns:cx8="http://schemas.microsoft.com/office/drawing/2016/5/14/chartex" xmlns:mc="http://schemas.openxmlformats.org/markup-compatibility/2006" xmlns:aink="http://schemas.microsoft.com/office/drawing/2016/ink" xmlns:am3d="http://schemas.microsoft.com/office/drawing/2017/model3d" xmlns:o="urn:schemas-microsoft-com:office:office" xmlns:oel="http://schemas.microsoft.com/office/2019/extlst" xmlns:r="http://schemas.openxmlformats.org/officeDocument/2006/relationships" xmlns:m="http://schemas.openxmlformats.org/officeDocument/2006/math" xmlns:v="urn:schemas-microsoft-com:vml" xmlns:wp14="http://schemas.microsoft.com/office/word/2010/wordprocessingDrawing" xmlns:wp="http://schemas.openxmlformats.org/drawingml/2006/wordprocessingDrawing" xmlns:w10="urn:schemas-microsoft-com:office:word" xmlns:w="http://schemas.openxmlformats.org/wordprocessingml/2006/main" xmlns:w14="http://schemas.microsoft.com/office/word/2010/wordml" xmlns:w15="http://schemas.microsoft.com/office/word/2012/wordml" xmlns:w16cex="http://schemas.microsoft.com/office/word/2018/wordml/cex" xmlns:w16cid="http://schemas.microsoft.com/office/word/2016/wordml/cid" xmlns:w16="http://schemas.microsoft.com/office/word/2018/wordml" xmlns:w16sdtdh="http://schemas.microsoft.com/office/word/2020/wordml/sdtdatahash" xmlns:w16se="http://schemas.microsoft.com/office/word/2015/wordml/symex" xmlns:wpg="http://schemas.microsoft.com/office/word/2010/wordprocessingGroup" xmlns:wpi="http://schemas.microsoft.com/office/word/2010/wordprocessingInk" xmlns:wne="http://schemas.microsoft.com/office/word/2006/wordml" xmlns:wps="http://schemas.microsoft.com/office/word/2010/wordprocessingShape" xmlns:a="http://schemas.openxmlformats.org/drawingml/2006/main" xmlns:a14="http://schemas.microsoft.com/office/drawing/2010/main" xmlns:pic="http://schemas.openxmlformats.org/drawingml/2006/picture" mc:Ignorable="w14 w15 w16se w16cid w16 w16cex w16sdtdh wp14">
+<w:document xmlns:wpc="http://schemas.microsoft.com/office/word/2010/wordprocessingCanvas" xmlns:cx="http://schemas.microsoft.com/office/drawing/2014/chartex" xmlns:cx1="http://schemas.microsoft.com/office/drawing/2015/9/8/chartex" xmlns:cx2="http://schemas.microsoft.com/office/drawing/2015/10/21/chartex" xmlns:cx3="http://schemas.microsoft.com/office/drawing/2016/5/9/chartex" xmlns:cx4="http://schemas.microsoft.com/office/drawing/2016/5/10/chartex" xmlns:cx5="http://schemas.microsoft.com/office/drawing/2016/5/11/chartex" xmlns:cx6="http://schemas.microsoft.com/office/drawing/2016/5/12/chartex" xmlns:cx7="http://schemas.microsoft.com/office/drawing/2016/5/13/chartex" xmlns:cx8="http://schemas.microsoft.com/office/drawing/2016/5/14/chartex" xmlns:mc="http://schemas.openxmlformats.org/markup-compatibility/2006" xmlns:aink="http://schemas.microsoft.com/office/drawing/2016/ink" xmlns:am3d="http://schemas.microsoft.com/office/drawing/2017/model3d" xmlns:o="urn:schemas-microsoft-com:office:office" xmlns:oel="http://schemas.microsoft.com/office/2019/extlst" xmlns:r="http://schemas.openxmlformats.org/officeDocument/2006/relationships" xmlns:m="http://schemas.openxmlformats.org/officeDocument/2006/math" xmlns:v="urn:schemas-microsoft-com:vml" xmlns:wp14="http://schemas.microsoft.com/office/word/2010/wordprocessingDrawing" xmlns:wp="http://schemas.openxmlformats.org/drawingml/2006/wordprocessingDrawing" xmlns:w10="urn:schemas-microsoft-com:office:word" xmlns:w="http://schemas.openxmlformats.org/wordprocessingml/2006/main" xmlns:w14="http://schemas.microsoft.com/office/word/2010/wordml" xmlns:w15="http://schemas.microsoft.com/office/word/2012/wordml" xmlns:w16cex="http://schemas.microsoft.com/office/word/2018/wordml/cex" xmlns:w16cid="http://schemas.microsoft.com/office/word/2016/wordml/cid" xmlns:w16="http://schemas.microsoft.com/office/word/2018/wordml" xmlns:w16sdtdh="http://schemas.microsoft.com/office/word/2020/wordml/sdtdatahash" xmlns:w16se="http://schemas.microsoft.com/office/word/2015/wordml/symex" xmlns:wpg="http://schemas.microsoft.com/office/word/2010/wordprocessingGroup" xmlns:wpi="http://schemas.microsoft.com/office/word/2010/wordprocessingInk" xmlns:wne="http://schemas.microsoft.com/office/word/2006/wordml" xmlns:wps="http://schemas.microsoft.com/office/word/2010/wordprocessingShape" mc:Ignorable="w14 w15 w16se w16cid w16 w16cex w16sdtdh wp14">
   <w:body>
     <w:p>
       <w:pPr>
@@ -21,7 +21,7 @@
         <w:sectPr>
           <w:headerReference w:type="even" r:id="rId8"/>
           <w:type w:val="continuous"/>
-          <w:pgSz w:w="11909" w:h="16834" w:orient="portrait" w:code="9"/>
+          <w:pgSz w:w="11909" w:h="16834" w:code="9"/>
           <w:pgMar w:top="864" w:right="1440" w:bottom="864" w:left="1440" w:header="720" w:footer="864" w:gutter="0"/>
           <w:cols w:space="720"/>
         </w:sectPr>
@@ -142,7 +142,7 @@
               </wp:anchor>
             </w:drawing>
           </mc:Choice>
-          <mc:Fallback xmlns:a="http://schemas.openxmlformats.org/drawingml/2006/main" xmlns:a14="http://schemas.microsoft.com/office/drawing/2010/main" xmlns:pic="http://schemas.openxmlformats.org/drawingml/2006/picture">
+          <mc:Fallback xmlns:pic="http://schemas.openxmlformats.org/drawingml/2006/picture" xmlns:a14="http://schemas.microsoft.com/office/drawing/2010/main" xmlns:a="http://schemas.openxmlformats.org/drawingml/2006/main">
             <w:pict>
               <v:rect id="Retângulo 55666587" style="position:absolute;left:0;text-align:left;margin-left:1.5pt;margin-top:56.7pt;width:451.45pt;height:727.25pt;z-index:251658240;visibility:visible;mso-wrap-style:square;mso-width-percent:0;mso-height-percent:0;mso-wrap-distance-left:9pt;mso-wrap-distance-top:0;mso-wrap-distance-right:9pt;mso-wrap-distance-bottom:0;mso-position-horizontal:absolute;mso-position-horizontal-relative:margin;mso-position-vertical:absolute;mso-position-vertical-relative:margin;mso-width-percent:0;mso-height-percent:0;mso-width-relative:page;mso-height-relative:page;v-text-anchor:top" o:spid="_x0000_s1026" filled="f" stroked="f" w14:anchorId="76093421" o:gfxdata="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">
                 <v:textbox inset="0,0,0,0">
@@ -198,8 +198,8 @@
       <w:pPr>
         <w:pStyle w:val="Sumrio-Captulo"/>
       </w:pPr>
-      <w:bookmarkStart w:name="_Toc395349012" w:id="0"/>
-      <w:bookmarkStart w:name="_Toc399055894" w:id="1"/>
+      <w:bookmarkStart w:id="0" w:name="_Toc395349012"/>
+      <w:bookmarkStart w:id="1" w:name="_Toc399055894"/>
       <w:r>
         <w:lastRenderedPageBreak/>
         <w:t>Ficha Técnica</w:t>
@@ -211,7 +211,7 @@
       <w:pPr>
         <w:pStyle w:val="Ttulo-Item"/>
         <w:pBdr>
-          <w:top w:val="single" w:color="auto" w:sz="6" w:space="4"/>
+          <w:top w:val="single" w:sz="6" w:space="4" w:color="auto"/>
         </w:pBdr>
         <w:spacing w:before="120"/>
       </w:pPr>
@@ -251,7 +251,7 @@
       <w:pPr>
         <w:pStyle w:val="Ttulo-Item"/>
         <w:pBdr>
-          <w:top w:val="single" w:color="auto" w:sz="6" w:space="4"/>
+          <w:top w:val="single" w:sz="6" w:space="4" w:color="auto"/>
         </w:pBdr>
         <w:spacing w:before="120"/>
       </w:pPr>
@@ -285,7 +285,7 @@
       <w:pPr>
         <w:pStyle w:val="Sumrio2"/>
         <w:rPr>
-          <w:rFonts w:asciiTheme="minorHAnsi" w:hAnsiTheme="minorHAnsi" w:eastAsiaTheme="minorEastAsia" w:cstheme="minorBidi"/>
+          <w:rFonts w:asciiTheme="minorHAnsi" w:eastAsiaTheme="minorEastAsia" w:hAnsiTheme="minorHAnsi" w:cstheme="minorBidi"/>
           <w:b w:val="0"/>
           <w:noProof/>
           <w:kern w:val="2"/>
@@ -368,7 +368,7 @@
       <w:pPr>
         <w:pStyle w:val="Sumrio2"/>
         <w:rPr>
-          <w:rFonts w:asciiTheme="minorHAnsi" w:hAnsiTheme="minorHAnsi" w:eastAsiaTheme="minorEastAsia" w:cstheme="minorBidi"/>
+          <w:rFonts w:asciiTheme="minorHAnsi" w:eastAsiaTheme="minorEastAsia" w:hAnsiTheme="minorHAnsi" w:cstheme="minorBidi"/>
           <w:b w:val="0"/>
           <w:noProof/>
           <w:kern w:val="2"/>
@@ -430,7 +430,7 @@
       <w:pPr>
         <w:pStyle w:val="Sumrio2"/>
         <w:rPr>
-          <w:rFonts w:asciiTheme="minorHAnsi" w:hAnsiTheme="minorHAnsi" w:eastAsiaTheme="minorEastAsia" w:cstheme="minorBidi"/>
+          <w:rFonts w:asciiTheme="minorHAnsi" w:eastAsiaTheme="minorEastAsia" w:hAnsiTheme="minorHAnsi" w:cstheme="minorBidi"/>
           <w:b w:val="0"/>
           <w:noProof/>
           <w:kern w:val="2"/>
@@ -495,7 +495,7 @@
           <w:tab w:val="left" w:pos="1464"/>
         </w:tabs>
         <w:rPr>
-          <w:rFonts w:asciiTheme="minorHAnsi" w:hAnsiTheme="minorHAnsi" w:eastAsiaTheme="minorEastAsia" w:cstheme="minorBidi"/>
+          <w:rFonts w:asciiTheme="minorHAnsi" w:eastAsiaTheme="minorEastAsia" w:hAnsiTheme="minorHAnsi" w:cstheme="minorBidi"/>
           <w:noProof/>
           <w:kern w:val="2"/>
           <w:sz w:val="22"/>
@@ -513,7 +513,7 @@
       </w:r>
       <w:r>
         <w:rPr>
-          <w:rFonts w:asciiTheme="minorHAnsi" w:hAnsiTheme="minorHAnsi" w:eastAsiaTheme="minorEastAsia" w:cstheme="minorBidi"/>
+          <w:rFonts w:asciiTheme="minorHAnsi" w:eastAsiaTheme="minorEastAsia" w:hAnsiTheme="minorHAnsi" w:cstheme="minorBidi"/>
           <w:noProof/>
           <w:kern w:val="2"/>
           <w:sz w:val="22"/>
@@ -578,7 +578,7 @@
           <w:tab w:val="left" w:pos="1464"/>
         </w:tabs>
         <w:rPr>
-          <w:rFonts w:asciiTheme="minorHAnsi" w:hAnsiTheme="minorHAnsi" w:eastAsiaTheme="minorEastAsia" w:cstheme="minorBidi"/>
+          <w:rFonts w:asciiTheme="minorHAnsi" w:eastAsiaTheme="minorEastAsia" w:hAnsiTheme="minorHAnsi" w:cstheme="minorBidi"/>
           <w:noProof/>
           <w:kern w:val="2"/>
           <w:sz w:val="22"/>
@@ -596,7 +596,7 @@
       </w:r>
       <w:r>
         <w:rPr>
-          <w:rFonts w:asciiTheme="minorHAnsi" w:hAnsiTheme="minorHAnsi" w:eastAsiaTheme="minorEastAsia" w:cstheme="minorBidi"/>
+          <w:rFonts w:asciiTheme="minorHAnsi" w:eastAsiaTheme="minorEastAsia" w:hAnsiTheme="minorHAnsi" w:cstheme="minorBidi"/>
           <w:noProof/>
           <w:kern w:val="2"/>
           <w:sz w:val="22"/>
@@ -658,7 +658,7 @@
       <w:pPr>
         <w:pStyle w:val="Sumrio2"/>
         <w:rPr>
-          <w:rFonts w:asciiTheme="minorHAnsi" w:hAnsiTheme="minorHAnsi" w:eastAsiaTheme="minorEastAsia" w:cstheme="minorBidi"/>
+          <w:rFonts w:asciiTheme="minorHAnsi" w:eastAsiaTheme="minorEastAsia" w:hAnsiTheme="minorHAnsi" w:cstheme="minorBidi"/>
           <w:b w:val="0"/>
           <w:noProof/>
           <w:kern w:val="2"/>
@@ -720,7 +720,7 @@
       <w:pPr>
         <w:pStyle w:val="Sumrio2"/>
         <w:rPr>
-          <w:rFonts w:asciiTheme="minorHAnsi" w:hAnsiTheme="minorHAnsi" w:eastAsiaTheme="minorEastAsia" w:cstheme="minorBidi"/>
+          <w:rFonts w:asciiTheme="minorHAnsi" w:eastAsiaTheme="minorEastAsia" w:hAnsiTheme="minorHAnsi" w:cstheme="minorBidi"/>
           <w:b w:val="0"/>
           <w:noProof/>
           <w:kern w:val="2"/>
@@ -782,7 +782,7 @@
       <w:pPr>
         <w:pStyle w:val="Sumrio2"/>
         <w:rPr>
-          <w:rFonts w:asciiTheme="minorHAnsi" w:hAnsiTheme="minorHAnsi" w:eastAsiaTheme="minorEastAsia" w:cstheme="minorBidi"/>
+          <w:rFonts w:asciiTheme="minorHAnsi" w:eastAsiaTheme="minorEastAsia" w:hAnsiTheme="minorHAnsi" w:cstheme="minorBidi"/>
           <w:b w:val="0"/>
           <w:noProof/>
           <w:kern w:val="2"/>
@@ -844,7 +844,7 @@
       <w:pPr>
         <w:pStyle w:val="Sumrio2"/>
         <w:rPr>
-          <w:rFonts w:asciiTheme="minorHAnsi" w:hAnsiTheme="minorHAnsi" w:eastAsiaTheme="minorEastAsia" w:cstheme="minorBidi"/>
+          <w:rFonts w:asciiTheme="minorHAnsi" w:eastAsiaTheme="minorEastAsia" w:hAnsiTheme="minorHAnsi" w:cstheme="minorBidi"/>
           <w:b w:val="0"/>
           <w:noProof/>
           <w:kern w:val="2"/>
@@ -909,7 +909,7 @@
           <w:tab w:val="left" w:pos="1464"/>
         </w:tabs>
         <w:rPr>
-          <w:rFonts w:asciiTheme="minorHAnsi" w:hAnsiTheme="minorHAnsi" w:eastAsiaTheme="minorEastAsia" w:cstheme="minorBidi"/>
+          <w:rFonts w:asciiTheme="minorHAnsi" w:eastAsiaTheme="minorEastAsia" w:hAnsiTheme="minorHAnsi" w:cstheme="minorBidi"/>
           <w:noProof/>
           <w:kern w:val="2"/>
           <w:sz w:val="22"/>
@@ -927,7 +927,7 @@
       </w:r>
       <w:r>
         <w:rPr>
-          <w:rFonts w:asciiTheme="minorHAnsi" w:hAnsiTheme="minorHAnsi" w:eastAsiaTheme="minorEastAsia" w:cstheme="minorBidi"/>
+          <w:rFonts w:asciiTheme="minorHAnsi" w:eastAsiaTheme="minorEastAsia" w:hAnsiTheme="minorHAnsi" w:cstheme="minorBidi"/>
           <w:noProof/>
           <w:kern w:val="2"/>
           <w:sz w:val="22"/>
@@ -992,7 +992,7 @@
           <w:tab w:val="left" w:pos="1464"/>
         </w:tabs>
         <w:rPr>
-          <w:rFonts w:asciiTheme="minorHAnsi" w:hAnsiTheme="minorHAnsi" w:eastAsiaTheme="minorEastAsia" w:cstheme="minorBidi"/>
+          <w:rFonts w:asciiTheme="minorHAnsi" w:eastAsiaTheme="minorEastAsia" w:hAnsiTheme="minorHAnsi" w:cstheme="minorBidi"/>
           <w:noProof/>
           <w:kern w:val="2"/>
           <w:sz w:val="22"/>
@@ -1010,7 +1010,7 @@
       </w:r>
       <w:r>
         <w:rPr>
-          <w:rFonts w:asciiTheme="minorHAnsi" w:hAnsiTheme="minorHAnsi" w:eastAsiaTheme="minorEastAsia" w:cstheme="minorBidi"/>
+          <w:rFonts w:asciiTheme="minorHAnsi" w:eastAsiaTheme="minorEastAsia" w:hAnsiTheme="minorHAnsi" w:cstheme="minorBidi"/>
           <w:noProof/>
           <w:kern w:val="2"/>
           <w:sz w:val="22"/>
@@ -1072,7 +1072,7 @@
       <w:pPr>
         <w:pStyle w:val="Sumrio2"/>
         <w:rPr>
-          <w:rFonts w:asciiTheme="minorHAnsi" w:hAnsiTheme="minorHAnsi" w:eastAsiaTheme="minorEastAsia" w:cstheme="minorBidi"/>
+          <w:rFonts w:asciiTheme="minorHAnsi" w:eastAsiaTheme="minorEastAsia" w:hAnsiTheme="minorHAnsi" w:cstheme="minorBidi"/>
           <w:b w:val="0"/>
           <w:noProof/>
           <w:kern w:val="2"/>
@@ -1134,7 +1134,7 @@
       <w:pPr>
         <w:pStyle w:val="Sumrio3"/>
         <w:rPr>
-          <w:rFonts w:asciiTheme="minorHAnsi" w:hAnsiTheme="minorHAnsi" w:eastAsiaTheme="minorEastAsia" w:cstheme="minorBidi"/>
+          <w:rFonts w:asciiTheme="minorHAnsi" w:eastAsiaTheme="minorEastAsia" w:hAnsiTheme="minorHAnsi" w:cstheme="minorBidi"/>
           <w:noProof/>
           <w:kern w:val="2"/>
           <w:sz w:val="22"/>
@@ -1195,7 +1195,7 @@
       <w:pPr>
         <w:pStyle w:val="Sumrio3"/>
         <w:rPr>
-          <w:rFonts w:asciiTheme="minorHAnsi" w:hAnsiTheme="minorHAnsi" w:eastAsiaTheme="minorEastAsia" w:cstheme="minorBidi"/>
+          <w:rFonts w:asciiTheme="minorHAnsi" w:eastAsiaTheme="minorEastAsia" w:hAnsiTheme="minorHAnsi" w:cstheme="minorBidi"/>
           <w:noProof/>
           <w:kern w:val="2"/>
           <w:sz w:val="22"/>
@@ -1256,7 +1256,7 @@
       <w:pPr>
         <w:pStyle w:val="Sumrio3"/>
         <w:rPr>
-          <w:rFonts w:asciiTheme="minorHAnsi" w:hAnsiTheme="minorHAnsi" w:eastAsiaTheme="minorEastAsia" w:cstheme="minorBidi"/>
+          <w:rFonts w:asciiTheme="minorHAnsi" w:eastAsiaTheme="minorEastAsia" w:hAnsiTheme="minorHAnsi" w:cstheme="minorBidi"/>
           <w:noProof/>
           <w:kern w:val="2"/>
           <w:sz w:val="22"/>
@@ -1317,7 +1317,7 @@
       <w:pPr>
         <w:pStyle w:val="Sumrio3"/>
         <w:rPr>
-          <w:rFonts w:asciiTheme="minorHAnsi" w:hAnsiTheme="minorHAnsi" w:eastAsiaTheme="minorEastAsia" w:cstheme="minorBidi"/>
+          <w:rFonts w:asciiTheme="minorHAnsi" w:eastAsiaTheme="minorEastAsia" w:hAnsiTheme="minorHAnsi" w:cstheme="minorBidi"/>
           <w:noProof/>
           <w:kern w:val="2"/>
           <w:sz w:val="22"/>
@@ -1378,7 +1378,7 @@
       <w:pPr>
         <w:pStyle w:val="Sumrio2"/>
         <w:rPr>
-          <w:rFonts w:asciiTheme="minorHAnsi" w:hAnsiTheme="minorHAnsi" w:eastAsiaTheme="minorEastAsia" w:cstheme="minorBidi"/>
+          <w:rFonts w:asciiTheme="minorHAnsi" w:eastAsiaTheme="minorEastAsia" w:hAnsiTheme="minorHAnsi" w:cstheme="minorBidi"/>
           <w:b w:val="0"/>
           <w:noProof/>
           <w:kern w:val="2"/>
@@ -1440,7 +1440,7 @@
       <w:pPr>
         <w:pStyle w:val="Sumrio3"/>
         <w:rPr>
-          <w:rFonts w:asciiTheme="minorHAnsi" w:hAnsiTheme="minorHAnsi" w:eastAsiaTheme="minorEastAsia" w:cstheme="minorBidi"/>
+          <w:rFonts w:asciiTheme="minorHAnsi" w:eastAsiaTheme="minorEastAsia" w:hAnsiTheme="minorHAnsi" w:cstheme="minorBidi"/>
           <w:noProof/>
           <w:kern w:val="2"/>
           <w:sz w:val="22"/>
@@ -1501,7 +1501,7 @@
       <w:pPr>
         <w:pStyle w:val="Sumrio3"/>
         <w:rPr>
-          <w:rFonts w:asciiTheme="minorHAnsi" w:hAnsiTheme="minorHAnsi" w:eastAsiaTheme="minorEastAsia" w:cstheme="minorBidi"/>
+          <w:rFonts w:asciiTheme="minorHAnsi" w:eastAsiaTheme="minorEastAsia" w:hAnsiTheme="minorHAnsi" w:cstheme="minorBidi"/>
           <w:noProof/>
           <w:kern w:val="2"/>
           <w:sz w:val="22"/>
@@ -1562,7 +1562,7 @@
       <w:pPr>
         <w:pStyle w:val="Sumrio3"/>
         <w:rPr>
-          <w:rFonts w:asciiTheme="minorHAnsi" w:hAnsiTheme="minorHAnsi" w:eastAsiaTheme="minorEastAsia" w:cstheme="minorBidi"/>
+          <w:rFonts w:asciiTheme="minorHAnsi" w:eastAsiaTheme="minorEastAsia" w:hAnsiTheme="minorHAnsi" w:cstheme="minorBidi"/>
           <w:noProof/>
           <w:kern w:val="2"/>
           <w:sz w:val="22"/>
@@ -1623,7 +1623,7 @@
       <w:pPr>
         <w:pStyle w:val="Sumrio3"/>
         <w:rPr>
-          <w:rFonts w:asciiTheme="minorHAnsi" w:hAnsiTheme="minorHAnsi" w:eastAsiaTheme="minorEastAsia" w:cstheme="minorBidi"/>
+          <w:rFonts w:asciiTheme="minorHAnsi" w:eastAsiaTheme="minorEastAsia" w:hAnsiTheme="minorHAnsi" w:cstheme="minorBidi"/>
           <w:noProof/>
           <w:kern w:val="2"/>
           <w:sz w:val="22"/>
@@ -1684,7 +1684,7 @@
       <w:pPr>
         <w:pStyle w:val="Sumrio2"/>
         <w:rPr>
-          <w:rFonts w:asciiTheme="minorHAnsi" w:hAnsiTheme="minorHAnsi" w:eastAsiaTheme="minorEastAsia" w:cstheme="minorBidi"/>
+          <w:rFonts w:asciiTheme="minorHAnsi" w:eastAsiaTheme="minorEastAsia" w:hAnsiTheme="minorHAnsi" w:cstheme="minorBidi"/>
           <w:b w:val="0"/>
           <w:noProof/>
           <w:kern w:val="2"/>
@@ -1746,7 +1746,7 @@
       <w:pPr>
         <w:pStyle w:val="Sumrio3"/>
         <w:rPr>
-          <w:rFonts w:asciiTheme="minorHAnsi" w:hAnsiTheme="minorHAnsi" w:eastAsiaTheme="minorEastAsia" w:cstheme="minorBidi"/>
+          <w:rFonts w:asciiTheme="minorHAnsi" w:eastAsiaTheme="minorEastAsia" w:hAnsiTheme="minorHAnsi" w:cstheme="minorBidi"/>
           <w:noProof/>
           <w:kern w:val="2"/>
           <w:sz w:val="22"/>
@@ -1807,7 +1807,7 @@
       <w:pPr>
         <w:pStyle w:val="Sumrio2"/>
         <w:rPr>
-          <w:rFonts w:asciiTheme="minorHAnsi" w:hAnsiTheme="minorHAnsi" w:eastAsiaTheme="minorEastAsia" w:cstheme="minorBidi"/>
+          <w:rFonts w:asciiTheme="minorHAnsi" w:eastAsiaTheme="minorEastAsia" w:hAnsiTheme="minorHAnsi" w:cstheme="minorBidi"/>
           <w:b w:val="0"/>
           <w:noProof/>
           <w:kern w:val="2"/>
@@ -1869,7 +1869,7 @@
       <w:pPr>
         <w:pStyle w:val="Sumrio3"/>
         <w:rPr>
-          <w:rFonts w:asciiTheme="minorHAnsi" w:hAnsiTheme="minorHAnsi" w:eastAsiaTheme="minorEastAsia" w:cstheme="minorBidi"/>
+          <w:rFonts w:asciiTheme="minorHAnsi" w:eastAsiaTheme="minorEastAsia" w:hAnsiTheme="minorHAnsi" w:cstheme="minorBidi"/>
           <w:noProof/>
           <w:kern w:val="2"/>
           <w:sz w:val="22"/>
@@ -1930,7 +1930,7 @@
       <w:pPr>
         <w:pStyle w:val="Sumrio2"/>
         <w:rPr>
-          <w:rFonts w:asciiTheme="minorHAnsi" w:hAnsiTheme="minorHAnsi" w:eastAsiaTheme="minorEastAsia" w:cstheme="minorBidi"/>
+          <w:rFonts w:asciiTheme="minorHAnsi" w:eastAsiaTheme="minorEastAsia" w:hAnsiTheme="minorHAnsi" w:cstheme="minorBidi"/>
           <w:b w:val="0"/>
           <w:noProof/>
           <w:kern w:val="2"/>
@@ -1992,7 +1992,7 @@
       <w:pPr>
         <w:pStyle w:val="Sumrio3"/>
         <w:rPr>
-          <w:rFonts w:asciiTheme="minorHAnsi" w:hAnsiTheme="minorHAnsi" w:eastAsiaTheme="minorEastAsia" w:cstheme="minorBidi"/>
+          <w:rFonts w:asciiTheme="minorHAnsi" w:eastAsiaTheme="minorEastAsia" w:hAnsiTheme="minorHAnsi" w:cstheme="minorBidi"/>
           <w:noProof/>
           <w:kern w:val="2"/>
           <w:sz w:val="22"/>
@@ -2053,7 +2053,7 @@
       <w:pPr>
         <w:pStyle w:val="Sumrio2"/>
         <w:rPr>
-          <w:rFonts w:asciiTheme="minorHAnsi" w:hAnsiTheme="minorHAnsi" w:eastAsiaTheme="minorEastAsia" w:cstheme="minorBidi"/>
+          <w:rFonts w:asciiTheme="minorHAnsi" w:eastAsiaTheme="minorEastAsia" w:hAnsiTheme="minorHAnsi" w:cstheme="minorBidi"/>
           <w:b w:val="0"/>
           <w:noProof/>
           <w:kern w:val="2"/>
@@ -2115,7 +2115,7 @@
       <w:pPr>
         <w:pStyle w:val="Sumrio3"/>
         <w:rPr>
-          <w:rFonts w:asciiTheme="minorHAnsi" w:hAnsiTheme="minorHAnsi" w:eastAsiaTheme="minorEastAsia" w:cstheme="minorBidi"/>
+          <w:rFonts w:asciiTheme="minorHAnsi" w:eastAsiaTheme="minorEastAsia" w:hAnsiTheme="minorHAnsi" w:cstheme="minorBidi"/>
           <w:noProof/>
           <w:kern w:val="2"/>
           <w:sz w:val="22"/>
@@ -2176,7 +2176,7 @@
       <w:pPr>
         <w:pStyle w:val="Sumrio2"/>
         <w:rPr>
-          <w:rFonts w:asciiTheme="minorHAnsi" w:hAnsiTheme="minorHAnsi" w:eastAsiaTheme="minorEastAsia" w:cstheme="minorBidi"/>
+          <w:rFonts w:asciiTheme="minorHAnsi" w:eastAsiaTheme="minorEastAsia" w:hAnsiTheme="minorHAnsi" w:cstheme="minorBidi"/>
           <w:b w:val="0"/>
           <w:noProof/>
           <w:kern w:val="2"/>
@@ -2239,7 +2239,7 @@
       <w:pPr>
         <w:pStyle w:val="Sumrio2"/>
         <w:rPr>
-          <w:rFonts w:asciiTheme="minorHAnsi" w:hAnsiTheme="minorHAnsi" w:eastAsiaTheme="minorEastAsia" w:cstheme="minorBidi"/>
+          <w:rFonts w:asciiTheme="minorHAnsi" w:eastAsiaTheme="minorEastAsia" w:hAnsiTheme="minorHAnsi" w:cstheme="minorBidi"/>
           <w:b w:val="0"/>
           <w:noProof/>
           <w:kern w:val="2"/>
@@ -2301,7 +2301,7 @@
       <w:pPr>
         <w:pStyle w:val="Sumrio2"/>
         <w:rPr>
-          <w:rFonts w:asciiTheme="minorHAnsi" w:hAnsiTheme="minorHAnsi" w:eastAsiaTheme="minorEastAsia" w:cstheme="minorBidi"/>
+          <w:rFonts w:asciiTheme="minorHAnsi" w:eastAsiaTheme="minorEastAsia" w:hAnsiTheme="minorHAnsi" w:cstheme="minorBidi"/>
           <w:b w:val="0"/>
           <w:noProof/>
           <w:kern w:val="2"/>
@@ -2363,7 +2363,7 @@
       <w:pPr>
         <w:pStyle w:val="Sumrio3"/>
         <w:rPr>
-          <w:rFonts w:asciiTheme="minorHAnsi" w:hAnsiTheme="minorHAnsi" w:eastAsiaTheme="minorEastAsia" w:cstheme="minorBidi"/>
+          <w:rFonts w:asciiTheme="minorHAnsi" w:eastAsiaTheme="minorEastAsia" w:hAnsiTheme="minorHAnsi" w:cstheme="minorBidi"/>
           <w:noProof/>
           <w:kern w:val="2"/>
           <w:sz w:val="22"/>
@@ -2424,7 +2424,7 @@
       <w:pPr>
         <w:pStyle w:val="Sumrio2"/>
         <w:rPr>
-          <w:rFonts w:asciiTheme="minorHAnsi" w:hAnsiTheme="minorHAnsi" w:eastAsiaTheme="minorEastAsia" w:cstheme="minorBidi"/>
+          <w:rFonts w:asciiTheme="minorHAnsi" w:eastAsiaTheme="minorEastAsia" w:hAnsiTheme="minorHAnsi" w:cstheme="minorBidi"/>
           <w:b w:val="0"/>
           <w:noProof/>
           <w:kern w:val="2"/>
@@ -2486,7 +2486,7 @@
       <w:pPr>
         <w:pStyle w:val="Sumrio3"/>
         <w:rPr>
-          <w:rFonts w:asciiTheme="minorHAnsi" w:hAnsiTheme="minorHAnsi" w:eastAsiaTheme="minorEastAsia" w:cstheme="minorBidi"/>
+          <w:rFonts w:asciiTheme="minorHAnsi" w:eastAsiaTheme="minorEastAsia" w:hAnsiTheme="minorHAnsi" w:cstheme="minorBidi"/>
           <w:noProof/>
           <w:kern w:val="2"/>
           <w:sz w:val="22"/>
@@ -2547,7 +2547,7 @@
       <w:pPr>
         <w:pStyle w:val="Sumrio2"/>
         <w:rPr>
-          <w:rFonts w:asciiTheme="minorHAnsi" w:hAnsiTheme="minorHAnsi" w:eastAsiaTheme="minorEastAsia" w:cstheme="minorBidi"/>
+          <w:rFonts w:asciiTheme="minorHAnsi" w:eastAsiaTheme="minorEastAsia" w:hAnsiTheme="minorHAnsi" w:cstheme="minorBidi"/>
           <w:b w:val="0"/>
           <w:noProof/>
           <w:kern w:val="2"/>
@@ -2622,7 +2622,7 @@
         <w:sectPr>
           <w:headerReference w:type="default" r:id="rId9"/>
           <w:footerReference w:type="default" r:id="rId10"/>
-          <w:pgSz w:w="11906" w:h="16838" w:orient="portrait" w:code="9"/>
+          <w:pgSz w:w="11906" w:h="16838" w:code="9"/>
           <w:pgMar w:top="1134" w:right="1701" w:bottom="2041" w:left="1134" w:header="680" w:footer="680" w:gutter="567"/>
           <w:cols w:space="720"/>
         </w:sectPr>
@@ -2632,12 +2632,12 @@
       <w:pPr>
         <w:pStyle w:val="Ttulo1"/>
       </w:pPr>
-      <w:bookmarkStart w:name="_Toc467473439" w:id="3"/>
-      <w:bookmarkStart w:name="_Toc467473971" w:id="4"/>
-      <w:bookmarkStart w:name="_Toc467477710" w:id="5"/>
-      <w:bookmarkStart w:name="_Toc467494864" w:id="6"/>
-      <w:bookmarkStart w:name="_Toc467495234" w:id="7"/>
-      <w:bookmarkStart w:name="_Toc468086040" w:id="8"/>
+      <w:bookmarkStart w:id="3" w:name="_Toc467473439"/>
+      <w:bookmarkStart w:id="4" w:name="_Toc467473971"/>
+      <w:bookmarkStart w:id="5" w:name="_Toc467477710"/>
+      <w:bookmarkStart w:id="6" w:name="_Toc467494864"/>
+      <w:bookmarkStart w:id="7" w:name="_Toc467495234"/>
+      <w:bookmarkStart w:id="8" w:name="_Toc468086040"/>
       <w:r>
         <w:lastRenderedPageBreak/>
         <w:t>Introdução</w:t>
@@ -2675,13 +2675,13 @@
       <w:pPr>
         <w:pStyle w:val="Ttulo2"/>
       </w:pPr>
-      <w:bookmarkStart w:name="_Toc467473440" w:id="9"/>
-      <w:bookmarkStart w:name="_Toc467473972" w:id="10"/>
-      <w:bookmarkStart w:name="_Toc467477711" w:id="11"/>
-      <w:bookmarkStart w:name="_Toc467494865" w:id="12"/>
-      <w:bookmarkStart w:name="_Toc467495235" w:id="13"/>
-      <w:bookmarkStart w:name="_Toc468086041" w:id="14"/>
-      <w:bookmarkStart w:name="_Toc149291523" w:id="15"/>
+      <w:bookmarkStart w:id="9" w:name="_Toc467473440"/>
+      <w:bookmarkStart w:id="10" w:name="_Toc467473972"/>
+      <w:bookmarkStart w:id="11" w:name="_Toc467477711"/>
+      <w:bookmarkStart w:id="12" w:name="_Toc467494865"/>
+      <w:bookmarkStart w:id="13" w:name="_Toc467495235"/>
+      <w:bookmarkStart w:id="14" w:name="_Toc468086041"/>
+      <w:bookmarkStart w:id="15" w:name="_Toc149291523"/>
       <w:r>
         <w:t>Visão geral deste documento</w:t>
       </w:r>
@@ -2890,7 +2890,7 @@
       <w:pPr>
         <w:pStyle w:val="Ttulo2"/>
       </w:pPr>
-      <w:bookmarkStart w:name="_Toc149291524" w:id="16"/>
+      <w:bookmarkStart w:id="16" w:name="_Toc149291524"/>
       <w:r>
         <w:t>Glossário, Siglas e Acrogramas</w:t>
       </w:r>
@@ -2919,7 +2919,23 @@
           <w:sz w:val="22"/>
           <w:szCs w:val="22"/>
         </w:rPr>
-        <w:t xml:space="preserve"> – é a atividade de somar tudo o que foi vendido, tudo o que foi pago, deduzir os impostos e apresentar o resultado final como saldo positivo ou negativo do dia.</w:t>
+        <w:t xml:space="preserve"> – é a atividade de somar tudo o que foi vendido, tudo o que foi pago, deduzir os impostos e apresentar o </w:t>
+      </w:r>
+      <w:proofErr w:type="gramStart"/>
+      <w:r>
+        <w:rPr>
+          <w:sz w:val="22"/>
+          <w:szCs w:val="22"/>
+        </w:rPr>
+        <w:t>resultado final</w:t>
+      </w:r>
+      <w:proofErr w:type="gramEnd"/>
+      <w:r>
+        <w:rPr>
+          <w:sz w:val="22"/>
+          <w:szCs w:val="22"/>
+        </w:rPr>
+        <w:t xml:space="preserve"> como saldo positivo ou negativo do dia.</w:t>
       </w:r>
     </w:p>
     <w:p>
@@ -2985,8 +3001,49 @@
           <w:sz w:val="22"/>
           <w:szCs w:val="22"/>
         </w:rPr>
-        <w:t>- bla bla bla</w:t>
-      </w:r>
+        <w:t xml:space="preserve">- </w:t>
+      </w:r>
+      <w:proofErr w:type="spellStart"/>
+      <w:r>
+        <w:rPr>
+          <w:sz w:val="22"/>
+          <w:szCs w:val="22"/>
+        </w:rPr>
+        <w:t>bla</w:t>
+      </w:r>
+      <w:proofErr w:type="spellEnd"/>
+      <w:r>
+        <w:rPr>
+          <w:sz w:val="22"/>
+          <w:szCs w:val="22"/>
+        </w:rPr>
+        <w:t xml:space="preserve"> </w:t>
+      </w:r>
+      <w:proofErr w:type="spellStart"/>
+      <w:r>
+        <w:rPr>
+          <w:sz w:val="22"/>
+          <w:szCs w:val="22"/>
+        </w:rPr>
+        <w:t>bla</w:t>
+      </w:r>
+      <w:proofErr w:type="spellEnd"/>
+      <w:r>
+        <w:rPr>
+          <w:sz w:val="22"/>
+          <w:szCs w:val="22"/>
+        </w:rPr>
+        <w:t xml:space="preserve"> </w:t>
+      </w:r>
+      <w:proofErr w:type="spellStart"/>
+      <w:r>
+        <w:rPr>
+          <w:sz w:val="22"/>
+          <w:szCs w:val="22"/>
+        </w:rPr>
+        <w:t>bla</w:t>
+      </w:r>
+      <w:proofErr w:type="spellEnd"/>
     </w:p>
     <w:p>
       <w:pPr>
@@ -3011,8 +3068,49 @@
           <w:sz w:val="22"/>
           <w:szCs w:val="22"/>
         </w:rPr>
-        <w:t>– bla bla bla</w:t>
-      </w:r>
+        <w:t xml:space="preserve">– </w:t>
+      </w:r>
+      <w:proofErr w:type="spellStart"/>
+      <w:r>
+        <w:rPr>
+          <w:sz w:val="22"/>
+          <w:szCs w:val="22"/>
+        </w:rPr>
+        <w:t>bla</w:t>
+      </w:r>
+      <w:proofErr w:type="spellEnd"/>
+      <w:r>
+        <w:rPr>
+          <w:sz w:val="22"/>
+          <w:szCs w:val="22"/>
+        </w:rPr>
+        <w:t xml:space="preserve"> </w:t>
+      </w:r>
+      <w:proofErr w:type="spellStart"/>
+      <w:r>
+        <w:rPr>
+          <w:sz w:val="22"/>
+          <w:szCs w:val="22"/>
+        </w:rPr>
+        <w:t>bla</w:t>
+      </w:r>
+      <w:proofErr w:type="spellEnd"/>
+      <w:r>
+        <w:rPr>
+          <w:sz w:val="22"/>
+          <w:szCs w:val="22"/>
+        </w:rPr>
+        <w:t xml:space="preserve"> </w:t>
+      </w:r>
+      <w:proofErr w:type="spellStart"/>
+      <w:r>
+        <w:rPr>
+          <w:sz w:val="22"/>
+          <w:szCs w:val="22"/>
+        </w:rPr>
+        <w:t>bla</w:t>
+      </w:r>
+      <w:proofErr w:type="spellEnd"/>
     </w:p>
     <w:p>
       <w:pPr>
@@ -3037,8 +3135,49 @@
           <w:sz w:val="22"/>
           <w:szCs w:val="22"/>
         </w:rPr>
-        <w:t xml:space="preserve"> - bla bla bla</w:t>
-      </w:r>
+        <w:t xml:space="preserve"> - </w:t>
+      </w:r>
+      <w:proofErr w:type="spellStart"/>
+      <w:r>
+        <w:rPr>
+          <w:sz w:val="22"/>
+          <w:szCs w:val="22"/>
+        </w:rPr>
+        <w:t>bla</w:t>
+      </w:r>
+      <w:proofErr w:type="spellEnd"/>
+      <w:r>
+        <w:rPr>
+          <w:sz w:val="22"/>
+          <w:szCs w:val="22"/>
+        </w:rPr>
+        <w:t xml:space="preserve"> </w:t>
+      </w:r>
+      <w:proofErr w:type="spellStart"/>
+      <w:r>
+        <w:rPr>
+          <w:sz w:val="22"/>
+          <w:szCs w:val="22"/>
+        </w:rPr>
+        <w:t>bla</w:t>
+      </w:r>
+      <w:proofErr w:type="spellEnd"/>
+      <w:r>
+        <w:rPr>
+          <w:sz w:val="22"/>
+          <w:szCs w:val="22"/>
+        </w:rPr>
+        <w:t xml:space="preserve"> </w:t>
+      </w:r>
+      <w:proofErr w:type="spellStart"/>
+      <w:r>
+        <w:rPr>
+          <w:sz w:val="22"/>
+          <w:szCs w:val="22"/>
+        </w:rPr>
+        <w:t>bla</w:t>
+      </w:r>
+      <w:proofErr w:type="spellEnd"/>
     </w:p>
     <w:p>
       <w:pPr>
@@ -3077,7 +3216,7 @@
       <w:pPr>
         <w:pStyle w:val="Ttulo2"/>
       </w:pPr>
-      <w:bookmarkStart w:name="_Toc149291525" w:id="17"/>
+      <w:bookmarkStart w:id="17" w:name="_Toc149291525"/>
       <w:r>
         <w:lastRenderedPageBreak/>
         <w:t>Definições</w:t>
@@ -3091,8 +3230,8 @@
       <w:pPr>
         <w:pStyle w:val="Ttulo3"/>
       </w:pPr>
-      <w:bookmarkStart w:name="_Toc468086043" w:id="18"/>
-      <w:bookmarkStart w:name="_Toc149291526" w:id="19"/>
+      <w:bookmarkStart w:id="18" w:name="_Toc468086043"/>
+      <w:bookmarkStart w:id="19" w:name="_Toc149291526"/>
       <w:r>
         <w:t>Identificação dos Requisitos</w:t>
       </w:r>
@@ -3126,8 +3265,8 @@
       <w:pPr>
         <w:pStyle w:val="Ttulo3"/>
       </w:pPr>
-      <w:bookmarkStart w:name="_Toc468086044" w:id="20"/>
-      <w:bookmarkStart w:name="_Toc149291527" w:id="21"/>
+      <w:bookmarkStart w:id="20" w:name="_Toc468086044"/>
+      <w:bookmarkStart w:id="21" w:name="_Toc149291527"/>
       <w:r>
         <w:t>Prioridades dos Requisitos</w:t>
       </w:r>
@@ -3207,15 +3346,15 @@
           <w:numId w:val="0"/>
         </w:numPr>
       </w:pPr>
-      <w:bookmarkStart w:name="_Hlt467473290" w:id="22"/>
-      <w:bookmarkStart w:name="_Ref471394537" w:id="23"/>
-      <w:bookmarkStart w:name="_Toc467473442" w:id="24"/>
-      <w:bookmarkStart w:name="_Toc467473974" w:id="25"/>
-      <w:bookmarkStart w:name="_Toc467477713" w:id="26"/>
-      <w:bookmarkStart w:name="_Toc467494867" w:id="27"/>
-      <w:bookmarkStart w:name="_Toc467495237" w:id="28"/>
-      <w:bookmarkStart w:name="_Toc468086045" w:id="29"/>
-      <w:bookmarkStart w:name="_Toc149291528" w:id="30"/>
+      <w:bookmarkStart w:id="22" w:name="_Hlt467473290"/>
+      <w:bookmarkStart w:id="23" w:name="_Ref471394537"/>
+      <w:bookmarkStart w:id="24" w:name="_Toc467473442"/>
+      <w:bookmarkStart w:id="25" w:name="_Toc467473974"/>
+      <w:bookmarkStart w:id="26" w:name="_Toc467477713"/>
+      <w:bookmarkStart w:id="27" w:name="_Toc467494867"/>
+      <w:bookmarkStart w:id="28" w:name="_Toc467495237"/>
+      <w:bookmarkStart w:id="29" w:name="_Toc468086045"/>
+      <w:bookmarkStart w:id="30" w:name="_Toc149291528"/>
       <w:bookmarkEnd w:id="22"/>
       <w:r>
         <w:t>Formulários coletados</w:t>
@@ -3290,23 +3429,23 @@
         <w:sectPr>
           <w:headerReference w:type="even" r:id="rId11"/>
           <w:headerReference w:type="default" r:id="rId12"/>
-          <w:pgSz w:w="11906" w:h="16838" w:orient="portrait" w:code="9"/>
+          <w:pgSz w:w="11906" w:h="16838" w:code="9"/>
           <w:pgMar w:top="1440" w:right="1440" w:bottom="1440" w:left="1440" w:header="720" w:footer="720" w:gutter="0"/>
           <w:pgNumType w:start="1"/>
           <w:cols w:space="720"/>
         </w:sectPr>
       </w:pPr>
     </w:p>
-    <w:bookmarkStart w:name="_Toc467473443" w:id="31"/>
-    <w:bookmarkStart w:name="_Toc467473975" w:id="32"/>
-    <w:bookmarkStart w:name="_Toc467477714" w:id="33"/>
-    <w:bookmarkStart w:name="_Toc467494868" w:id="34"/>
-    <w:bookmarkStart w:name="_Toc467495238" w:id="35"/>
-    <w:bookmarkStart w:name="_Toc468086046" w:id="36"/>
+    <w:bookmarkStart w:id="31" w:name="_Toc467473443"/>
+    <w:bookmarkStart w:id="32" w:name="_Toc467473975"/>
+    <w:bookmarkStart w:id="33" w:name="_Toc467477714"/>
+    <w:bookmarkStart w:id="34" w:name="_Toc467494868"/>
+    <w:bookmarkStart w:id="35" w:name="_Toc467495238"/>
+    <w:bookmarkStart w:id="36" w:name="_Toc468086046"/>
     <w:p>
       <w:pPr>
         <w:pStyle w:val="Captulo"/>
-        <w:framePr w:hSpace="180" w:wrap="around" w:hAnchor="page" w:vAnchor="text" w:x="9937" w:y="1"/>
+        <w:framePr w:hSpace="180" w:wrap="around" w:vAnchor="text" w:hAnchor="page" w:x="9937" w:y="1"/>
         <w:rPr>
           <w:sz w:val="24"/>
         </w:rPr>
@@ -3316,7 +3455,7 @@
           <w:sz w:val="24"/>
         </w:rPr>
         <w:object w:dxaOrig="581" w:dyaOrig="725" w14:anchorId="1829151A">
-          <v:shapetype id="_x0000_t75" coordsize="21600,21600" filled="f" stroked="f" o:spt="75" o:preferrelative="t" path="m@4@5l@4@11@9@11@9@5xe">
+          <v:shapetype id="_x0000_t75" coordsize="21600,21600" o:spt="75" o:preferrelative="t" path="m@4@5l@4@11@9@11@9@5xe" filled="f" stroked="f">
             <v:stroke joinstyle="miter"/>
             <v:formulas>
               <v:f eqn="if lineDrawn pixelLineWidth 0"/>
@@ -3332,13 +3471,13 @@
               <v:f eqn="prod @7 21600 pixelHeight"/>
               <v:f eqn="sum @10 21600 0"/>
             </v:formulas>
-            <v:path gradientshapeok="t" o:connecttype="rect" o:extrusionok="f"/>
+            <v:path o:extrusionok="f" gradientshapeok="t" o:connecttype="rect"/>
             <o:lock v:ext="edit" aspectratio="t"/>
           </v:shapetype>
-          <v:shape id="_x0000_i1025" style="width:29.25pt;height:36.75pt" o:ole="" type="#_x0000_t75">
-            <v:imagedata o:title="" r:id="rId13"/>
+          <v:shape id="_x0000_i1025" type="#_x0000_t75" style="width:29.4pt;height:36.85pt" o:ole="">
+            <v:imagedata r:id="rId13" o:title=""/>
           </v:shape>
-          <o:OLEObject Type="Embed" ProgID="Word.Document.8" ShapeID="_x0000_i1025" DrawAspect="Content" ObjectID="_1759904264" r:id="rId14"/>
+          <o:OLEObject Type="Embed" ProgID="Word.Document.8" ShapeID="_x0000_i1025" DrawAspect="Content" ObjectID="_1760155655" r:id="rId14"/>
         </w:object>
       </w:r>
     </w:p>
@@ -3431,13 +3570,13 @@
       <w:pPr>
         <w:pStyle w:val="Ttulo2"/>
       </w:pPr>
-      <w:bookmarkStart w:name="_Toc467473444" w:id="37"/>
-      <w:bookmarkStart w:name="_Toc467473976" w:id="38"/>
-      <w:bookmarkStart w:name="_Toc467477715" w:id="39"/>
-      <w:bookmarkStart w:name="_Toc467494869" w:id="40"/>
-      <w:bookmarkStart w:name="_Toc467495239" w:id="41"/>
-      <w:bookmarkStart w:name="_Toc468086047" w:id="42"/>
-      <w:bookmarkStart w:name="_Toc149291529" w:id="43"/>
+      <w:bookmarkStart w:id="37" w:name="_Toc467473444"/>
+      <w:bookmarkStart w:id="38" w:name="_Toc467473976"/>
+      <w:bookmarkStart w:id="39" w:name="_Toc467477715"/>
+      <w:bookmarkStart w:id="40" w:name="_Toc467494869"/>
+      <w:bookmarkStart w:id="41" w:name="_Toc467495239"/>
+      <w:bookmarkStart w:id="42" w:name="_Toc468086047"/>
+      <w:bookmarkStart w:id="43" w:name="_Toc149291529"/>
       <w:r>
         <w:t>Abrangência e sistemas relacionados</w:t>
       </w:r>
@@ -3505,13 +3644,13 @@
       <w:pPr>
         <w:pStyle w:val="Ttulo2"/>
       </w:pPr>
-      <w:bookmarkStart w:name="_Toc467473445" w:id="44"/>
-      <w:bookmarkStart w:name="_Toc467473977" w:id="45"/>
-      <w:bookmarkStart w:name="_Toc467477716" w:id="46"/>
-      <w:bookmarkStart w:name="_Toc467494870" w:id="47"/>
-      <w:bookmarkStart w:name="_Toc467495240" w:id="48"/>
-      <w:bookmarkStart w:name="_Toc468086048" w:id="49"/>
-      <w:bookmarkStart w:name="_Toc149291530" w:id="50"/>
+      <w:bookmarkStart w:id="44" w:name="_Toc467473445"/>
+      <w:bookmarkStart w:id="45" w:name="_Toc467473977"/>
+      <w:bookmarkStart w:id="46" w:name="_Toc467477716"/>
+      <w:bookmarkStart w:id="47" w:name="_Toc467494870"/>
+      <w:bookmarkStart w:id="48" w:name="_Toc467495240"/>
+      <w:bookmarkStart w:id="49" w:name="_Toc468086048"/>
+      <w:bookmarkStart w:id="50" w:name="_Toc149291530"/>
       <w:r>
         <w:t>Relação de usuários do sistema</w:t>
       </w:r>
@@ -3535,7 +3674,23 @@
           <w:sz w:val="24"/>
           <w:szCs w:val="24"/>
         </w:rPr>
-        <w:t>Foram identificados cinco usuários do sistema XXX denominados de GardenAdmin, Caixa, Investidor, Cliente Pessoa Física e Cliente Pessoa Jurídica, abaixo detalhados.</w:t>
+        <w:t xml:space="preserve">Foram identificados cinco usuários do sistema XXX denominados de </w:t>
+      </w:r>
+      <w:proofErr w:type="spellStart"/>
+      <w:r>
+        <w:rPr>
+          <w:sz w:val="24"/>
+          <w:szCs w:val="24"/>
+        </w:rPr>
+        <w:t>GardenAdmin</w:t>
+      </w:r>
+      <w:proofErr w:type="spellEnd"/>
+      <w:r>
+        <w:rPr>
+          <w:sz w:val="24"/>
+          <w:szCs w:val="24"/>
+        </w:rPr>
+        <w:t>, Caixa, Investidor, Cliente Pessoa Física e Cliente Pessoa Jurídica, abaixo detalhados.</w:t>
       </w:r>
     </w:p>
     <w:p>
@@ -3551,6 +3706,7 @@
           <w:szCs w:val="24"/>
         </w:rPr>
       </w:pPr>
+      <w:proofErr w:type="spellStart"/>
       <w:r>
         <w:rPr>
           <w:b/>
@@ -3559,6 +3715,7 @@
         </w:rPr>
         <w:t>GardenAdmin</w:t>
       </w:r>
+      <w:proofErr w:type="spellEnd"/>
       <w:r>
         <w:rPr>
           <w:b/>
@@ -3583,12 +3740,21 @@
         </w:rPr>
         <w:t xml:space="preserve">O </w:t>
       </w:r>
+      <w:proofErr w:type="spellStart"/>
       <w:r>
         <w:rPr>
           <w:sz w:val="24"/>
           <w:szCs w:val="24"/>
         </w:rPr>
-        <w:t xml:space="preserve">GardeAdmin </w:t>
+        <w:t>GardeAdmin</w:t>
+      </w:r>
+      <w:proofErr w:type="spellEnd"/>
+      <w:r>
+        <w:rPr>
+          <w:sz w:val="24"/>
+          <w:szCs w:val="24"/>
+        </w:rPr>
+        <w:t xml:space="preserve"> </w:t>
       </w:r>
       <w:r>
         <w:rPr>
@@ -3687,6 +3853,7 @@
         </w:rPr>
         <w:t xml:space="preserve"> </w:t>
       </w:r>
+      <w:proofErr w:type="spellStart"/>
       <w:r>
         <w:rPr>
           <w:sz w:val="24"/>
@@ -3694,6 +3861,7 @@
         </w:rPr>
         <w:t>adfas</w:t>
       </w:r>
+      <w:proofErr w:type="spellEnd"/>
     </w:p>
     <w:p>
       <w:pPr>
@@ -3725,6 +3893,7 @@
           <w:szCs w:val="24"/>
         </w:rPr>
       </w:pPr>
+      <w:proofErr w:type="spellStart"/>
       <w:r>
         <w:rPr>
           <w:sz w:val="24"/>
@@ -3732,6 +3901,7 @@
         </w:rPr>
         <w:t>adfas</w:t>
       </w:r>
+      <w:proofErr w:type="spellEnd"/>
     </w:p>
     <w:p>
       <w:pPr>
@@ -3763,6 +3933,7 @@
           <w:szCs w:val="24"/>
         </w:rPr>
       </w:pPr>
+      <w:proofErr w:type="spellStart"/>
       <w:r>
         <w:rPr>
           <w:sz w:val="24"/>
@@ -3770,6 +3941,7 @@
         </w:rPr>
         <w:t>adfas</w:t>
       </w:r>
+      <w:proofErr w:type="spellEnd"/>
     </w:p>
     <w:p>
       <w:pPr>
@@ -3784,7 +3956,7 @@
       <w:pPr>
         <w:pStyle w:val="TextoNormal"/>
       </w:pPr>
-      <w:bookmarkStart w:name="_Ref471361536" w:id="51"/>
+      <w:bookmarkStart w:id="51" w:name="_Ref471361536"/>
     </w:p>
     <w:p>
       <w:pPr>
@@ -3795,7 +3967,7 @@
       <w:pPr>
         <w:pStyle w:val="Ttulo2"/>
       </w:pPr>
-      <w:bookmarkStart w:name="_Toc149291531" w:id="52"/>
+      <w:bookmarkStart w:id="52" w:name="_Toc149291531"/>
       <w:r>
         <w:lastRenderedPageBreak/>
         <w:t xml:space="preserve">Diagrama de Caso de Uso </w:t>
@@ -3814,11 +3986,9 @@
     <w:p>
       <w:pPr>
         <w:pStyle w:val="Ttulo3"/>
-        <w:rPr/>
-      </w:pPr>
-      <w:bookmarkStart w:name="_Toc149291532" w:id="53"/>
-      <w:r>
-        <w:rPr/>
+      </w:pPr>
+      <w:bookmarkStart w:id="53" w:name="_Toc149291532"/>
+      <w:r>
         <w:t>Visão do Vendedor</w:t>
       </w:r>
       <w:bookmarkEnd w:id="53"/>
@@ -3839,25 +4009,25 @@
       </w:pPr>
       <w:r>
         <w:drawing>
-          <wp:inline wp14:editId="254B6957" wp14:anchorId="1A0EAE9D">
+          <wp:inline distT="0" distB="0" distL="0" distR="0" wp14:anchorId="1A0EAE9D" wp14:editId="254B6957">
             <wp:extent cx="5581650" cy="4383921"/>
             <wp:effectExtent l="0" t="0" r="0" b="0"/>
-            <wp:docPr id="1528950889" name="" title=""/>
+            <wp:docPr id="1528950889" name="Imagem 1528950889"/>
             <wp:cNvGraphicFramePr>
-              <a:graphicFrameLocks noChangeAspect="1"/>
+              <a:graphicFrameLocks xmlns:a="http://schemas.openxmlformats.org/drawingml/2006/main" noChangeAspect="1"/>
             </wp:cNvGraphicFramePr>
-            <a:graphic>
+            <a:graphic xmlns:a="http://schemas.openxmlformats.org/drawingml/2006/main">
               <a:graphicData uri="http://schemas.openxmlformats.org/drawingml/2006/picture">
-                <pic:pic>
+                <pic:pic xmlns:pic="http://schemas.openxmlformats.org/drawingml/2006/picture">
                   <pic:nvPicPr>
                     <pic:cNvPr id="0" name=""/>
                     <pic:cNvPicPr/>
                   </pic:nvPicPr>
                   <pic:blipFill>
-                    <a:blip r:embed="R1f9b2582eb7b4ce7">
+                    <a:blip r:embed="rId15">
                       <a:extLst>
-                        <a:ext xmlns:a="http://schemas.openxmlformats.org/drawingml/2006/main" uri="{28A0092B-C50C-407E-A947-70E740481C1C}">
-                          <a14:useLocalDpi val="0"/>
+                        <a:ext uri="{28A0092B-C50C-407E-A947-70E740481C1C}">
+                          <a14:useLocalDpi xmlns:a14="http://schemas.microsoft.com/office/drawing/2010/main" val="0"/>
                         </a:ext>
                       </a:extLst>
                     </a:blip>
@@ -3902,11 +4072,9 @@
     <w:p>
       <w:pPr>
         <w:pStyle w:val="Ttulo3"/>
-        <w:rPr/>
-      </w:pPr>
-      <w:bookmarkStart w:name="_Toc149291533" w:id="54"/>
-      <w:r>
-        <w:rPr/>
+      </w:pPr>
+      <w:bookmarkStart w:id="54" w:name="_Toc149291533"/>
+      <w:r>
         <w:t>Visão do Gerente</w:t>
       </w:r>
       <w:bookmarkEnd w:id="54"/>
@@ -3921,34 +4089,35 @@
         <w:pStyle w:val="TextoNormal"/>
         <w:ind w:left="0"/>
         <w:sectPr>
-          <w:headerReference w:type="default" r:id="rId15"/>
-          <w:pgSz w:w="11906" w:h="16838" w:orient="portrait" w:code="9"/>
+          <w:headerReference w:type="default" r:id="rId16"/>
+          <w:pgSz w:w="11906" w:h="16838" w:code="9"/>
           <w:pgMar w:top="1440" w:right="1440" w:bottom="1440" w:left="1440" w:header="720" w:footer="720" w:gutter="0"/>
           <w:pgNumType w:start="1"/>
           <w:cols w:space="720"/>
         </w:sectPr>
       </w:pPr>
       <w:r>
+        <w:lastRenderedPageBreak/>
         <w:drawing>
-          <wp:inline wp14:editId="1B5B0BD5" wp14:anchorId="2ADE11E5">
+          <wp:inline distT="0" distB="0" distL="0" distR="0" wp14:anchorId="2ADE11E5" wp14:editId="1B5B0BD5">
             <wp:extent cx="5986784" cy="3504764"/>
             <wp:effectExtent l="0" t="0" r="0" b="0"/>
-            <wp:docPr id="1451002145" name="" title=""/>
+            <wp:docPr id="1451002145" name="Imagem 1451002145"/>
             <wp:cNvGraphicFramePr>
-              <a:graphicFrameLocks noChangeAspect="1"/>
+              <a:graphicFrameLocks xmlns:a="http://schemas.openxmlformats.org/drawingml/2006/main" noChangeAspect="1"/>
             </wp:cNvGraphicFramePr>
-            <a:graphic>
+            <a:graphic xmlns:a="http://schemas.openxmlformats.org/drawingml/2006/main">
               <a:graphicData uri="http://schemas.openxmlformats.org/drawingml/2006/picture">
-                <pic:pic>
+                <pic:pic xmlns:pic="http://schemas.openxmlformats.org/drawingml/2006/picture">
                   <pic:nvPicPr>
                     <pic:cNvPr id="0" name=""/>
                     <pic:cNvPicPr/>
                   </pic:nvPicPr>
                   <pic:blipFill>
-                    <a:blip r:embed="R0bf8e75702504f51">
+                    <a:blip r:embed="rId17">
                       <a:extLst>
-                        <a:ext xmlns:a="http://schemas.openxmlformats.org/drawingml/2006/main" uri="{28A0092B-C50C-407E-A947-70E740481C1C}">
-                          <a14:useLocalDpi val="0"/>
+                        <a:ext uri="{28A0092B-C50C-407E-A947-70E740481C1C}">
+                          <a14:useLocalDpi xmlns:a14="http://schemas.microsoft.com/office/drawing/2010/main" val="0"/>
                         </a:ext>
                       </a:extLst>
                     </a:blip>
@@ -3975,7 +4144,7 @@
     <w:p>
       <w:pPr>
         <w:pStyle w:val="Captulo"/>
-        <w:framePr w:hSpace="180" w:wrap="around" w:hAnchor="page" w:vAnchor="text" w:x="9937" w:y="1"/>
+        <w:framePr w:hSpace="180" w:wrap="around" w:vAnchor="text" w:hAnchor="page" w:x="9937" w:y="1"/>
         <w:rPr>
           <w:sz w:val="24"/>
         </w:rPr>
@@ -3985,10 +4154,10 @@
           <w:sz w:val="24"/>
         </w:rPr>
         <w:object w:dxaOrig="581" w:dyaOrig="725" w14:anchorId="337C286D">
-          <v:shape id="_x0000_i1026" style="width:29.25pt;height:36.75pt" o:ole="" type="#_x0000_t75">
-            <v:imagedata o:title="" r:id="rId16"/>
+          <v:shape id="_x0000_i1026" type="#_x0000_t75" style="width:29.4pt;height:36.85pt" o:ole="">
+            <v:imagedata r:id="rId18" o:title=""/>
           </v:shape>
-          <o:OLEObject Type="Embed" ProgID="Word.Document.8" ShapeID="_x0000_i1026" DrawAspect="Content" ObjectID="_1759904265" r:id="rId17"/>
+          <o:OLEObject Type="Embed" ProgID="Word.Document.8" ShapeID="_x0000_i1026" DrawAspect="Content" ObjectID="_1760155656" r:id="rId19"/>
         </w:object>
       </w:r>
     </w:p>
@@ -4015,12 +4184,12 @@
       <w:pPr>
         <w:pStyle w:val="Ttulo1"/>
       </w:pPr>
-      <w:bookmarkStart w:name="_Toc467473449" w:id="55"/>
-      <w:bookmarkStart w:name="_Toc467473981" w:id="56"/>
-      <w:bookmarkStart w:name="_Toc467477720" w:id="57"/>
-      <w:bookmarkStart w:name="_Toc467494874" w:id="58"/>
-      <w:bookmarkStart w:name="_Toc467495244" w:id="59"/>
-      <w:bookmarkStart w:name="_Toc468086052" w:id="60"/>
+      <w:bookmarkStart w:id="55" w:name="_Toc467473449"/>
+      <w:bookmarkStart w:id="56" w:name="_Toc467473981"/>
+      <w:bookmarkStart w:id="57" w:name="_Toc467477720"/>
+      <w:bookmarkStart w:id="58" w:name="_Toc467494874"/>
+      <w:bookmarkStart w:id="59" w:name="_Toc467495244"/>
+      <w:bookmarkStart w:id="60" w:name="_Toc468086052"/>
       <w:r>
         <w:t xml:space="preserve">Requisitos funcionais </w:t>
       </w:r>
@@ -4095,13 +4264,13 @@
           <w:numId w:val="0"/>
         </w:numPr>
       </w:pPr>
-      <w:bookmarkStart w:name="_Toc467473450" w:id="61"/>
-      <w:bookmarkStart w:name="_Toc467473982" w:id="62"/>
-      <w:bookmarkStart w:name="_Toc467477721" w:id="63"/>
-      <w:bookmarkStart w:name="_Toc467494875" w:id="64"/>
-      <w:bookmarkStart w:name="_Toc467495245" w:id="65"/>
-      <w:bookmarkStart w:name="_Toc468086053" w:id="66"/>
-      <w:bookmarkStart w:name="_Toc149291534" w:id="67"/>
+      <w:bookmarkStart w:id="61" w:name="_Toc467473450"/>
+      <w:bookmarkStart w:id="62" w:name="_Toc467473982"/>
+      <w:bookmarkStart w:id="63" w:name="_Toc467477721"/>
+      <w:bookmarkStart w:id="64" w:name="_Toc467494875"/>
+      <w:bookmarkStart w:id="65" w:name="_Toc467495245"/>
+      <w:bookmarkStart w:id="66" w:name="_Toc468086053"/>
+      <w:bookmarkStart w:id="67" w:name="_Toc149291534"/>
       <w:r>
         <w:t>Produtos</w:t>
       </w:r>
@@ -4183,13 +4352,13 @@
       <w:r>
         <w:t xml:space="preserve"> </w:t>
       </w:r>
-      <w:bookmarkStart w:name="_Toc467473451" w:id="68"/>
-      <w:bookmarkStart w:name="_Toc467473983" w:id="69"/>
-      <w:bookmarkStart w:name="_Toc467477722" w:id="70"/>
-      <w:bookmarkStart w:name="_Toc467494876" w:id="71"/>
-      <w:bookmarkStart w:name="_Toc467495246" w:id="72"/>
-      <w:bookmarkStart w:name="_Toc468086054" w:id="73"/>
-      <w:bookmarkStart w:name="_Toc149291535" w:id="74"/>
+      <w:bookmarkStart w:id="68" w:name="_Toc467473451"/>
+      <w:bookmarkStart w:id="69" w:name="_Toc467473983"/>
+      <w:bookmarkStart w:id="70" w:name="_Toc467477722"/>
+      <w:bookmarkStart w:id="71" w:name="_Toc467494876"/>
+      <w:bookmarkStart w:id="72" w:name="_Toc467495246"/>
+      <w:bookmarkStart w:id="73" w:name="_Toc468086054"/>
+      <w:bookmarkStart w:id="74" w:name="_Toc149291535"/>
       <w:r>
         <w:t xml:space="preserve">[RF001] </w:t>
       </w:r>
@@ -4208,12 +4377,12 @@
       <w:tblPr>
         <w:tblW w:w="9075" w:type="dxa"/>
         <w:tblBorders>
-          <w:top w:val="single" w:color="FFFFFF" w:sz="4" w:space="0"/>
-          <w:left w:val="single" w:color="FFFFFF" w:sz="4" w:space="0"/>
-          <w:bottom w:val="single" w:color="FFFFFF" w:sz="4" w:space="0"/>
-          <w:right w:val="single" w:color="FFFFFF" w:sz="4" w:space="0"/>
-          <w:insideH w:val="single" w:color="FFFFFF" w:sz="4" w:space="0"/>
-          <w:insideV w:val="single" w:color="FFFFFF" w:sz="4" w:space="0"/>
+          <w:top w:val="single" w:sz="4" w:space="0" w:color="FFFFFF"/>
+          <w:left w:val="single" w:sz="4" w:space="0" w:color="FFFFFF"/>
+          <w:bottom w:val="single" w:sz="4" w:space="0" w:color="FFFFFF"/>
+          <w:right w:val="single" w:sz="4" w:space="0" w:color="FFFFFF"/>
+          <w:insideH w:val="single" w:sz="4" w:space="0" w:color="FFFFFF"/>
+          <w:insideV w:val="single" w:sz="4" w:space="0" w:color="FFFFFF"/>
         </w:tblBorders>
         <w:tblLook w:val="0420" w:firstRow="1" w:lastRow="0" w:firstColumn="0" w:lastColumn="0" w:noHBand="0" w:noVBand="1"/>
       </w:tblPr>
@@ -4230,8 +4399,8 @@
           <w:tcPr>
             <w:tcW w:w="1726" w:type="dxa"/>
             <w:tcBorders>
-              <w:top w:val="single" w:color="FFFFFF" w:themeColor="background1" w:sz="4" w:space="0"/>
-              <w:left w:val="single" w:color="FFFFFF" w:themeColor="background1" w:sz="4" w:space="0"/>
+              <w:top w:val="single" w:sz="4" w:space="0" w:color="FFFFFF" w:themeColor="background1"/>
+              <w:left w:val="single" w:sz="4" w:space="0" w:color="FFFFFF" w:themeColor="background1"/>
               <w:right w:val="nil"/>
             </w:tcBorders>
             <w:shd w:val="clear" w:color="auto" w:fill="70AD47" w:themeFill="accent6"/>
@@ -4264,9 +4433,9 @@
             <w:tcW w:w="7349" w:type="dxa"/>
             <w:gridSpan w:val="2"/>
             <w:tcBorders>
-              <w:top w:val="single" w:color="FFFFFF" w:themeColor="background1" w:sz="4" w:space="0"/>
+              <w:top w:val="single" w:sz="4" w:space="0" w:color="FFFFFF" w:themeColor="background1"/>
               <w:left w:val="nil"/>
-              <w:right w:val="single" w:color="FFFFFF" w:themeColor="background1" w:sz="4" w:space="0"/>
+              <w:right w:val="single" w:sz="4" w:space="0" w:color="FFFFFF" w:themeColor="background1"/>
             </w:tcBorders>
             <w:shd w:val="clear" w:color="auto" w:fill="70AD47" w:themeFill="accent6"/>
             <w:hideMark/>
@@ -4336,10 +4505,18 @@
               <w:t>)  Essencial</w:t>
             </w:r>
             <w:r>
-              <w:t xml:space="preserve">          </w:t>
-            </w:r>
-            <w:r>
-              <w:t>(  )</w:t>
+              <w:t xml:space="preserve">       </w:t>
+            </w:r>
+            <w:proofErr w:type="gramStart"/>
+            <w:r>
+              <w:t xml:space="preserve">   </w:t>
+            </w:r>
+            <w:r>
+              <w:t>(</w:t>
+            </w:r>
+            <w:proofErr w:type="gramEnd"/>
+            <w:r>
+              <w:t xml:space="preserve">  )</w:t>
             </w:r>
             <w:r>
               <w:t xml:space="preserve"> </w:t>
@@ -4592,6 +4769,7 @@
                 <w:b/>
                 <w:bCs/>
               </w:rPr>
+              <w:lastRenderedPageBreak/>
               <w:t>Fluxo principal:</w:t>
             </w:r>
           </w:p>
@@ -4716,7 +4894,6 @@
                 <w:b/>
                 <w:bCs/>
               </w:rPr>
-              <w:lastRenderedPageBreak/>
               <w:t>Fluxo alternativo:</w:t>
             </w:r>
           </w:p>
@@ -4821,20 +4998,20 @@
       <w:pPr>
         <w:pStyle w:val="Requisito"/>
       </w:pPr>
-      <w:bookmarkStart w:name="_Toc467473452" w:id="75"/>
-      <w:bookmarkStart w:name="_Toc467473993" w:id="76"/>
-      <w:bookmarkStart w:name="_Toc467477732" w:id="77"/>
-      <w:bookmarkStart w:name="_Toc467494885" w:id="78"/>
-      <w:bookmarkStart w:name="_Toc467495251" w:id="79"/>
-      <w:bookmarkStart w:name="_Toc468086057" w:id="80"/>
-      <w:bookmarkStart w:name="_Toc149291536" w:id="81"/>
+      <w:bookmarkStart w:id="75" w:name="_Toc149291536"/>
+      <w:bookmarkStart w:id="76" w:name="_Toc467473452"/>
+      <w:bookmarkStart w:id="77" w:name="_Toc467473993"/>
+      <w:bookmarkStart w:id="78" w:name="_Toc467477732"/>
+      <w:bookmarkStart w:id="79" w:name="_Toc467494885"/>
+      <w:bookmarkStart w:id="80" w:name="_Toc467495251"/>
+      <w:bookmarkStart w:id="81" w:name="_Toc468086057"/>
       <w:r>
         <w:t xml:space="preserve">[RF002] </w:t>
       </w:r>
       <w:r>
         <w:t>Editar um produto</w:t>
       </w:r>
-      <w:bookmarkEnd w:id="81"/>
+      <w:bookmarkEnd w:id="75"/>
     </w:p>
     <w:tbl>
       <w:tblPr>
@@ -4858,10 +5035,10 @@
           <w:tcPr>
             <w:tcW w:w="1726" w:type="dxa"/>
             <w:tcBorders>
-              <w:top w:val="single" w:color="FFFFFF" w:themeColor="background1" w:sz="8" w:space="0"/>
-              <w:left w:val="single" w:color="FFFFFF" w:themeColor="background1" w:sz="8" w:space="0"/>
-              <w:bottom w:val="single" w:color="FFFFFF" w:themeColor="background1" w:sz="24" w:space="0"/>
-              <w:right w:val="single" w:color="FFFFFF" w:themeColor="background1" w:sz="8" w:space="0"/>
+              <w:top w:val="single" w:sz="8" w:space="0" w:color="FFFFFF" w:themeColor="background1"/>
+              <w:left w:val="single" w:sz="8" w:space="0" w:color="FFFFFF" w:themeColor="background1"/>
+              <w:bottom w:val="single" w:sz="24" w:space="0" w:color="FFFFFF" w:themeColor="background1"/>
+              <w:right w:val="single" w:sz="8" w:space="0" w:color="FFFFFF" w:themeColor="background1"/>
             </w:tcBorders>
             <w:shd w:val="clear" w:color="auto" w:fill="5FA534"/>
             <w:tcMar>
@@ -4872,12 +5049,12 @@
             </w:tcMar>
             <w:hideMark/>
           </w:tcPr>
-          <w:bookmarkEnd w:id="75"/>
           <w:bookmarkEnd w:id="76"/>
           <w:bookmarkEnd w:id="77"/>
           <w:bookmarkEnd w:id="78"/>
           <w:bookmarkEnd w:id="79"/>
           <w:bookmarkEnd w:id="80"/>
+          <w:bookmarkEnd w:id="81"/>
           <w:p>
             <w:pPr>
               <w:rPr>
@@ -4915,10 +5092,10 @@
             <w:tcW w:w="7349" w:type="dxa"/>
             <w:gridSpan w:val="2"/>
             <w:tcBorders>
-              <w:top w:val="single" w:color="FFFFFF" w:themeColor="background1" w:sz="8" w:space="0"/>
-              <w:left w:val="single" w:color="FFFFFF" w:themeColor="background1" w:sz="8" w:space="0"/>
-              <w:bottom w:val="single" w:color="FFFFFF" w:themeColor="background1" w:sz="24" w:space="0"/>
-              <w:right w:val="single" w:color="FFFFFF" w:themeColor="background1" w:sz="8" w:space="0"/>
+              <w:top w:val="single" w:sz="8" w:space="0" w:color="FFFFFF" w:themeColor="background1"/>
+              <w:left w:val="single" w:sz="8" w:space="0" w:color="FFFFFF" w:themeColor="background1"/>
+              <w:bottom w:val="single" w:sz="24" w:space="0" w:color="FFFFFF" w:themeColor="background1"/>
+              <w:right w:val="single" w:sz="8" w:space="0" w:color="FFFFFF" w:themeColor="background1"/>
             </w:tcBorders>
             <w:shd w:val="clear" w:color="auto" w:fill="5FA534"/>
             <w:tcMar>
@@ -4960,10 +5137,10 @@
           <w:tcPr>
             <w:tcW w:w="1726" w:type="dxa"/>
             <w:tcBorders>
-              <w:top w:val="single" w:color="FFFFFF" w:themeColor="background1" w:sz="8" w:space="0"/>
-              <w:left w:val="single" w:color="FFFFFF" w:themeColor="background1" w:sz="8" w:space="0"/>
-              <w:bottom w:val="single" w:color="FFFFFF" w:themeColor="background1" w:sz="8" w:space="0"/>
-              <w:right w:val="single" w:color="FFFFFF" w:themeColor="background1" w:sz="8" w:space="0"/>
+              <w:top w:val="single" w:sz="8" w:space="0" w:color="FFFFFF" w:themeColor="background1"/>
+              <w:left w:val="single" w:sz="8" w:space="0" w:color="FFFFFF" w:themeColor="background1"/>
+              <w:bottom w:val="single" w:sz="8" w:space="0" w:color="FFFFFF" w:themeColor="background1"/>
+              <w:right w:val="single" w:sz="8" w:space="0" w:color="FFFFFF" w:themeColor="background1"/>
             </w:tcBorders>
             <w:shd w:val="clear" w:color="auto" w:fill="D2E1CD"/>
             <w:tcMar>
@@ -4994,10 +5171,10 @@
             <w:tcW w:w="7349" w:type="dxa"/>
             <w:gridSpan w:val="2"/>
             <w:tcBorders>
-              <w:top w:val="single" w:color="FFFFFF" w:themeColor="background1" w:sz="8" w:space="0"/>
-              <w:left w:val="single" w:color="FFFFFF" w:themeColor="background1" w:sz="8" w:space="0"/>
-              <w:bottom w:val="single" w:color="FFFFFF" w:themeColor="background1" w:sz="8" w:space="0"/>
-              <w:right w:val="single" w:color="FFFFFF" w:themeColor="background1" w:sz="8" w:space="0"/>
+              <w:top w:val="single" w:sz="8" w:space="0" w:color="FFFFFF" w:themeColor="background1"/>
+              <w:left w:val="single" w:sz="8" w:space="0" w:color="FFFFFF" w:themeColor="background1"/>
+              <w:bottom w:val="single" w:sz="8" w:space="0" w:color="FFFFFF" w:themeColor="background1"/>
+              <w:right w:val="single" w:sz="8" w:space="0" w:color="FFFFFF" w:themeColor="background1"/>
             </w:tcBorders>
             <w:shd w:val="clear" w:color="auto" w:fill="D2E1CD"/>
             <w:tcMar>
@@ -5018,10 +5195,18 @@
               <w:t>)  Essencial</w:t>
             </w:r>
             <w:r>
-              <w:t xml:space="preserve">          </w:t>
-            </w:r>
-            <w:r>
-              <w:t>(  )</w:t>
+              <w:t xml:space="preserve">       </w:t>
+            </w:r>
+            <w:proofErr w:type="gramStart"/>
+            <w:r>
+              <w:t xml:space="preserve">   </w:t>
+            </w:r>
+            <w:r>
+              <w:t>(</w:t>
+            </w:r>
+            <w:proofErr w:type="gramEnd"/>
+            <w:r>
+              <w:t xml:space="preserve">  )</w:t>
             </w:r>
             <w:r>
               <w:t xml:space="preserve"> </w:t>
@@ -5052,10 +5237,10 @@
           <w:tcPr>
             <w:tcW w:w="1726" w:type="dxa"/>
             <w:tcBorders>
-              <w:top w:val="single" w:color="FFFFFF" w:themeColor="background1" w:sz="8" w:space="0"/>
-              <w:left w:val="single" w:color="FFFFFF" w:themeColor="background1" w:sz="8" w:space="0"/>
-              <w:bottom w:val="single" w:color="FFFFFF" w:themeColor="background1" w:sz="8" w:space="0"/>
-              <w:right w:val="single" w:color="FFFFFF" w:themeColor="background1" w:sz="8" w:space="0"/>
+              <w:top w:val="single" w:sz="8" w:space="0" w:color="FFFFFF" w:themeColor="background1"/>
+              <w:left w:val="single" w:sz="8" w:space="0" w:color="FFFFFF" w:themeColor="background1"/>
+              <w:bottom w:val="single" w:sz="8" w:space="0" w:color="FFFFFF" w:themeColor="background1"/>
+              <w:right w:val="single" w:sz="8" w:space="0" w:color="FFFFFF" w:themeColor="background1"/>
             </w:tcBorders>
             <w:shd w:val="clear" w:color="auto" w:fill="EAF0E8"/>
             <w:tcMar>
@@ -5087,10 +5272,10 @@
             <w:tcW w:w="7349" w:type="dxa"/>
             <w:gridSpan w:val="2"/>
             <w:tcBorders>
-              <w:top w:val="single" w:color="FFFFFF" w:themeColor="background1" w:sz="8" w:space="0"/>
-              <w:left w:val="single" w:color="FFFFFF" w:themeColor="background1" w:sz="8" w:space="0"/>
-              <w:bottom w:val="single" w:color="FFFFFF" w:themeColor="background1" w:sz="8" w:space="0"/>
-              <w:right w:val="single" w:color="FFFFFF" w:themeColor="background1" w:sz="8" w:space="0"/>
+              <w:top w:val="single" w:sz="8" w:space="0" w:color="FFFFFF" w:themeColor="background1"/>
+              <w:left w:val="single" w:sz="8" w:space="0" w:color="FFFFFF" w:themeColor="background1"/>
+              <w:bottom w:val="single" w:sz="8" w:space="0" w:color="FFFFFF" w:themeColor="background1"/>
+              <w:right w:val="single" w:sz="8" w:space="0" w:color="FFFFFF" w:themeColor="background1"/>
             </w:tcBorders>
             <w:shd w:val="clear" w:color="auto" w:fill="EAF0E8"/>
             <w:tcMar>
@@ -5116,10 +5301,10 @@
           <w:tcPr>
             <w:tcW w:w="1726" w:type="dxa"/>
             <w:tcBorders>
-              <w:top w:val="single" w:color="FFFFFF" w:themeColor="background1" w:sz="8" w:space="0"/>
-              <w:left w:val="single" w:color="FFFFFF" w:themeColor="background1" w:sz="8" w:space="0"/>
-              <w:bottom w:val="single" w:color="FFFFFF" w:themeColor="background1" w:sz="8" w:space="0"/>
-              <w:right w:val="single" w:color="FFFFFF" w:themeColor="background1" w:sz="8" w:space="0"/>
+              <w:top w:val="single" w:sz="8" w:space="0" w:color="FFFFFF" w:themeColor="background1"/>
+              <w:left w:val="single" w:sz="8" w:space="0" w:color="FFFFFF" w:themeColor="background1"/>
+              <w:bottom w:val="single" w:sz="8" w:space="0" w:color="FFFFFF" w:themeColor="background1"/>
+              <w:right w:val="single" w:sz="8" w:space="0" w:color="FFFFFF" w:themeColor="background1"/>
             </w:tcBorders>
             <w:shd w:val="clear" w:color="auto" w:fill="D2E1CD"/>
             <w:tcMar>
@@ -5151,10 +5336,10 @@
             <w:tcW w:w="7349" w:type="dxa"/>
             <w:gridSpan w:val="2"/>
             <w:tcBorders>
-              <w:top w:val="single" w:color="FFFFFF" w:themeColor="background1" w:sz="8" w:space="0"/>
-              <w:left w:val="single" w:color="FFFFFF" w:themeColor="background1" w:sz="8" w:space="0"/>
-              <w:bottom w:val="single" w:color="FFFFFF" w:themeColor="background1" w:sz="8" w:space="0"/>
-              <w:right w:val="single" w:color="FFFFFF" w:themeColor="background1" w:sz="8" w:space="0"/>
+              <w:top w:val="single" w:sz="8" w:space="0" w:color="FFFFFF" w:themeColor="background1"/>
+              <w:left w:val="single" w:sz="8" w:space="0" w:color="FFFFFF" w:themeColor="background1"/>
+              <w:bottom w:val="single" w:sz="8" w:space="0" w:color="FFFFFF" w:themeColor="background1"/>
+              <w:right w:val="single" w:sz="8" w:space="0" w:color="FFFFFF" w:themeColor="background1"/>
             </w:tcBorders>
             <w:shd w:val="clear" w:color="auto" w:fill="D2E1CD"/>
             <w:tcMar>
@@ -5180,10 +5365,10 @@
           <w:tcPr>
             <w:tcW w:w="1726" w:type="dxa"/>
             <w:tcBorders>
-              <w:top w:val="single" w:color="FFFFFF" w:themeColor="background1" w:sz="8" w:space="0"/>
-              <w:left w:val="single" w:color="FFFFFF" w:themeColor="background1" w:sz="8" w:space="0"/>
-              <w:bottom w:val="single" w:color="FFFFFF" w:themeColor="background1" w:sz="8" w:space="0"/>
-              <w:right w:val="single" w:color="FFFFFF" w:themeColor="background1" w:sz="8" w:space="0"/>
+              <w:top w:val="single" w:sz="8" w:space="0" w:color="FFFFFF" w:themeColor="background1"/>
+              <w:left w:val="single" w:sz="8" w:space="0" w:color="FFFFFF" w:themeColor="background1"/>
+              <w:bottom w:val="single" w:sz="8" w:space="0" w:color="FFFFFF" w:themeColor="background1"/>
+              <w:right w:val="single" w:sz="8" w:space="0" w:color="FFFFFF" w:themeColor="background1"/>
             </w:tcBorders>
             <w:shd w:val="clear" w:color="auto" w:fill="EAF0E8"/>
             <w:tcMar>
@@ -5215,10 +5400,10 @@
             <w:tcW w:w="7349" w:type="dxa"/>
             <w:gridSpan w:val="2"/>
             <w:tcBorders>
-              <w:top w:val="single" w:color="FFFFFF" w:themeColor="background1" w:sz="8" w:space="0"/>
-              <w:left w:val="single" w:color="FFFFFF" w:themeColor="background1" w:sz="8" w:space="0"/>
-              <w:bottom w:val="single" w:color="FFFFFF" w:themeColor="background1" w:sz="8" w:space="0"/>
-              <w:right w:val="single" w:color="FFFFFF" w:themeColor="background1" w:sz="8" w:space="0"/>
+              <w:top w:val="single" w:sz="8" w:space="0" w:color="FFFFFF" w:themeColor="background1"/>
+              <w:left w:val="single" w:sz="8" w:space="0" w:color="FFFFFF" w:themeColor="background1"/>
+              <w:bottom w:val="single" w:sz="8" w:space="0" w:color="FFFFFF" w:themeColor="background1"/>
+              <w:right w:val="single" w:sz="8" w:space="0" w:color="FFFFFF" w:themeColor="background1"/>
             </w:tcBorders>
             <w:shd w:val="clear" w:color="auto" w:fill="EAF0E8"/>
             <w:tcMar>
@@ -5244,10 +5429,10 @@
           <w:tcPr>
             <w:tcW w:w="1726" w:type="dxa"/>
             <w:tcBorders>
-              <w:top w:val="single" w:color="FFFFFF" w:themeColor="background1" w:sz="8" w:space="0"/>
-              <w:left w:val="single" w:color="FFFFFF" w:themeColor="background1" w:sz="8" w:space="0"/>
-              <w:bottom w:val="single" w:color="FFFFFF" w:themeColor="background1" w:sz="8" w:space="0"/>
-              <w:right w:val="single" w:color="FFFFFF" w:themeColor="background1" w:sz="8" w:space="0"/>
+              <w:top w:val="single" w:sz="8" w:space="0" w:color="FFFFFF" w:themeColor="background1"/>
+              <w:left w:val="single" w:sz="8" w:space="0" w:color="FFFFFF" w:themeColor="background1"/>
+              <w:bottom w:val="single" w:sz="8" w:space="0" w:color="FFFFFF" w:themeColor="background1"/>
+              <w:right w:val="single" w:sz="8" w:space="0" w:color="FFFFFF" w:themeColor="background1"/>
             </w:tcBorders>
             <w:shd w:val="clear" w:color="auto" w:fill="D2E1CD"/>
             <w:tcMar>
@@ -5279,10 +5464,10 @@
             <w:tcW w:w="7349" w:type="dxa"/>
             <w:gridSpan w:val="2"/>
             <w:tcBorders>
-              <w:top w:val="single" w:color="FFFFFF" w:themeColor="background1" w:sz="8" w:space="0"/>
-              <w:left w:val="single" w:color="FFFFFF" w:themeColor="background1" w:sz="8" w:space="0"/>
-              <w:bottom w:val="single" w:color="FFFFFF" w:themeColor="background1" w:sz="8" w:space="0"/>
-              <w:right w:val="single" w:color="FFFFFF" w:themeColor="background1" w:sz="8" w:space="0"/>
+              <w:top w:val="single" w:sz="8" w:space="0" w:color="FFFFFF" w:themeColor="background1"/>
+              <w:left w:val="single" w:sz="8" w:space="0" w:color="FFFFFF" w:themeColor="background1"/>
+              <w:bottom w:val="single" w:sz="8" w:space="0" w:color="FFFFFF" w:themeColor="background1"/>
+              <w:right w:val="single" w:sz="8" w:space="0" w:color="FFFFFF" w:themeColor="background1"/>
             </w:tcBorders>
             <w:shd w:val="clear" w:color="auto" w:fill="D2E1CD"/>
             <w:tcMar>
@@ -5308,10 +5493,10 @@
           <w:tcPr>
             <w:tcW w:w="1726" w:type="dxa"/>
             <w:tcBorders>
-              <w:top w:val="single" w:color="FFFFFF" w:themeColor="background1" w:sz="8" w:space="0"/>
-              <w:left w:val="single" w:color="FFFFFF" w:themeColor="background1" w:sz="8" w:space="0"/>
-              <w:bottom w:val="single" w:color="FFFFFF" w:themeColor="background1" w:sz="8" w:space="0"/>
-              <w:right w:val="single" w:color="FFFFFF" w:themeColor="background1" w:sz="8" w:space="0"/>
+              <w:top w:val="single" w:sz="8" w:space="0" w:color="FFFFFF" w:themeColor="background1"/>
+              <w:left w:val="single" w:sz="8" w:space="0" w:color="FFFFFF" w:themeColor="background1"/>
+              <w:bottom w:val="single" w:sz="8" w:space="0" w:color="FFFFFF" w:themeColor="background1"/>
+              <w:right w:val="single" w:sz="8" w:space="0" w:color="FFFFFF" w:themeColor="background1"/>
             </w:tcBorders>
             <w:shd w:val="clear" w:color="auto" w:fill="EAF0E8"/>
             <w:tcMar>
@@ -5342,10 +5527,10 @@
             <w:tcW w:w="7349" w:type="dxa"/>
             <w:gridSpan w:val="2"/>
             <w:tcBorders>
-              <w:top w:val="single" w:color="FFFFFF" w:themeColor="background1" w:sz="8" w:space="0"/>
-              <w:left w:val="single" w:color="FFFFFF" w:themeColor="background1" w:sz="8" w:space="0"/>
-              <w:bottom w:val="single" w:color="FFFFFF" w:themeColor="background1" w:sz="8" w:space="0"/>
-              <w:right w:val="single" w:color="FFFFFF" w:themeColor="background1" w:sz="8" w:space="0"/>
+              <w:top w:val="single" w:sz="8" w:space="0" w:color="FFFFFF" w:themeColor="background1"/>
+              <w:left w:val="single" w:sz="8" w:space="0" w:color="FFFFFF" w:themeColor="background1"/>
+              <w:bottom w:val="single" w:sz="8" w:space="0" w:color="FFFFFF" w:themeColor="background1"/>
+              <w:right w:val="single" w:sz="8" w:space="0" w:color="FFFFFF" w:themeColor="background1"/>
             </w:tcBorders>
             <w:shd w:val="clear" w:color="auto" w:fill="EAF0E8"/>
             <w:tcMar>
@@ -5381,10 +5566,10 @@
           <w:tcPr>
             <w:tcW w:w="1726" w:type="dxa"/>
             <w:tcBorders>
-              <w:top w:val="single" w:color="FFFFFF" w:themeColor="background1" w:sz="8" w:space="0"/>
-              <w:left w:val="single" w:color="FFFFFF" w:themeColor="background1" w:sz="8" w:space="0"/>
-              <w:bottom w:val="single" w:color="FFFFFF" w:themeColor="background1" w:sz="8" w:space="0"/>
-              <w:right w:val="single" w:color="FFFFFF" w:themeColor="background1" w:sz="8" w:space="0"/>
+              <w:top w:val="single" w:sz="8" w:space="0" w:color="FFFFFF" w:themeColor="background1"/>
+              <w:left w:val="single" w:sz="8" w:space="0" w:color="FFFFFF" w:themeColor="background1"/>
+              <w:bottom w:val="single" w:sz="8" w:space="0" w:color="FFFFFF" w:themeColor="background1"/>
+              <w:right w:val="single" w:sz="8" w:space="0" w:color="FFFFFF" w:themeColor="background1"/>
             </w:tcBorders>
             <w:shd w:val="clear" w:color="auto" w:fill="EAF0E8"/>
             <w:tcMar>
@@ -5415,10 +5600,10 @@
           <w:tcPr>
             <w:tcW w:w="2721" w:type="dxa"/>
             <w:tcBorders>
-              <w:top w:val="single" w:color="FFFFFF" w:themeColor="background1" w:sz="8" w:space="0"/>
-              <w:left w:val="single" w:color="FFFFFF" w:themeColor="background1" w:sz="8" w:space="0"/>
-              <w:bottom w:val="single" w:color="FFFFFF" w:themeColor="background1" w:sz="8" w:space="0"/>
-              <w:right w:val="single" w:color="FFFFFF" w:themeColor="background1" w:sz="8" w:space="0"/>
+              <w:top w:val="single" w:sz="8" w:space="0" w:color="FFFFFF" w:themeColor="background1"/>
+              <w:left w:val="single" w:sz="8" w:space="0" w:color="FFFFFF" w:themeColor="background1"/>
+              <w:bottom w:val="single" w:sz="8" w:space="0" w:color="FFFFFF" w:themeColor="background1"/>
+              <w:right w:val="single" w:sz="8" w:space="0" w:color="FFFFFF" w:themeColor="background1"/>
             </w:tcBorders>
             <w:shd w:val="clear" w:color="auto" w:fill="EAF0E8"/>
             <w:tcMar>
@@ -5467,10 +5652,10 @@
           <w:tcPr>
             <w:tcW w:w="4628" w:type="dxa"/>
             <w:tcBorders>
-              <w:top w:val="single" w:color="FFFFFF" w:themeColor="background1" w:sz="8" w:space="0"/>
-              <w:left w:val="single" w:color="FFFFFF" w:themeColor="background1" w:sz="8" w:space="0"/>
-              <w:bottom w:val="single" w:color="FFFFFF" w:themeColor="background1" w:sz="8" w:space="0"/>
-              <w:right w:val="single" w:color="FFFFFF" w:themeColor="background1" w:sz="8" w:space="0"/>
+              <w:top w:val="single" w:sz="8" w:space="0" w:color="FFFFFF" w:themeColor="background1"/>
+              <w:left w:val="single" w:sz="8" w:space="0" w:color="FFFFFF" w:themeColor="background1"/>
+              <w:bottom w:val="single" w:sz="8" w:space="0" w:color="FFFFFF" w:themeColor="background1"/>
+              <w:right w:val="single" w:sz="8" w:space="0" w:color="FFFFFF" w:themeColor="background1"/>
             </w:tcBorders>
             <w:shd w:val="clear" w:color="auto" w:fill="EAF0E8"/>
             <w:tcMar>
@@ -5487,6 +5672,7 @@
                 <w:b/>
                 <w:bCs/>
               </w:rPr>
+              <w:lastRenderedPageBreak/>
               <w:t>Sistema</w:t>
             </w:r>
             <w:r>
@@ -5511,6 +5697,7 @@
           <w:p/>
           <w:p>
             <w:r>
+              <w:lastRenderedPageBreak/>
               <w:t>6. Atualiza na tabela o(s) atributo(s) que foram alterados(s).</w:t>
             </w:r>
           </w:p>
@@ -5530,10 +5717,10 @@
           <w:tcPr>
             <w:tcW w:w="1726" w:type="dxa"/>
             <w:tcBorders>
-              <w:top w:val="single" w:color="FFFFFF" w:themeColor="background1" w:sz="8" w:space="0"/>
-              <w:left w:val="single" w:color="FFFFFF" w:themeColor="background1" w:sz="8" w:space="0"/>
-              <w:bottom w:val="single" w:color="FFFFFF" w:themeColor="background1" w:sz="8" w:space="0"/>
-              <w:right w:val="single" w:color="FFFFFF" w:themeColor="background1" w:sz="8" w:space="0"/>
+              <w:top w:val="single" w:sz="8" w:space="0" w:color="FFFFFF" w:themeColor="background1"/>
+              <w:left w:val="single" w:sz="8" w:space="0" w:color="FFFFFF" w:themeColor="background1"/>
+              <w:bottom w:val="single" w:sz="8" w:space="0" w:color="FFFFFF" w:themeColor="background1"/>
+              <w:right w:val="single" w:sz="8" w:space="0" w:color="FFFFFF" w:themeColor="background1"/>
             </w:tcBorders>
             <w:shd w:val="clear" w:color="auto" w:fill="D2E1CD"/>
             <w:tcMar>
@@ -5565,10 +5752,10 @@
           <w:tcPr>
             <w:tcW w:w="2721" w:type="dxa"/>
             <w:tcBorders>
-              <w:top w:val="single" w:color="FFFFFF" w:themeColor="background1" w:sz="8" w:space="0"/>
-              <w:left w:val="single" w:color="FFFFFF" w:themeColor="background1" w:sz="8" w:space="0"/>
-              <w:bottom w:val="single" w:color="FFFFFF" w:themeColor="background1" w:sz="8" w:space="0"/>
-              <w:right w:val="single" w:color="FFFFFF" w:themeColor="background1" w:sz="8" w:space="0"/>
+              <w:top w:val="single" w:sz="8" w:space="0" w:color="FFFFFF" w:themeColor="background1"/>
+              <w:left w:val="single" w:sz="8" w:space="0" w:color="FFFFFF" w:themeColor="background1"/>
+              <w:bottom w:val="single" w:sz="8" w:space="0" w:color="FFFFFF" w:themeColor="background1"/>
+              <w:right w:val="single" w:sz="8" w:space="0" w:color="FFFFFF" w:themeColor="background1"/>
             </w:tcBorders>
             <w:shd w:val="clear" w:color="auto" w:fill="D2E1CD"/>
             <w:tcMar>
@@ -5596,10 +5783,10 @@
           <w:tcPr>
             <w:tcW w:w="4628" w:type="dxa"/>
             <w:tcBorders>
-              <w:top w:val="single" w:color="FFFFFF" w:themeColor="background1" w:sz="8" w:space="0"/>
-              <w:left w:val="single" w:color="FFFFFF" w:themeColor="background1" w:sz="8" w:space="0"/>
-              <w:bottom w:val="single" w:color="FFFFFF" w:themeColor="background1" w:sz="8" w:space="0"/>
-              <w:right w:val="single" w:color="FFFFFF" w:themeColor="background1" w:sz="8" w:space="0"/>
+              <w:top w:val="single" w:sz="8" w:space="0" w:color="FFFFFF" w:themeColor="background1"/>
+              <w:left w:val="single" w:sz="8" w:space="0" w:color="FFFFFF" w:themeColor="background1"/>
+              <w:bottom w:val="single" w:sz="8" w:space="0" w:color="FFFFFF" w:themeColor="background1"/>
+              <w:right w:val="single" w:sz="8" w:space="0" w:color="FFFFFF" w:themeColor="background1"/>
             </w:tcBorders>
             <w:shd w:val="clear" w:color="auto" w:fill="D2E1CD"/>
             <w:tcMar>
@@ -5632,10 +5819,10 @@
           <w:tcPr>
             <w:tcW w:w="1726" w:type="dxa"/>
             <w:tcBorders>
-              <w:top w:val="single" w:color="FFFFFF" w:themeColor="background1" w:sz="8" w:space="0"/>
-              <w:left w:val="single" w:color="FFFFFF" w:themeColor="background1" w:sz="8" w:space="0"/>
-              <w:bottom w:val="single" w:color="FFFFFF" w:themeColor="background1" w:sz="8" w:space="0"/>
-              <w:right w:val="single" w:color="FFFFFF" w:themeColor="background1" w:sz="8" w:space="0"/>
+              <w:top w:val="single" w:sz="8" w:space="0" w:color="FFFFFF" w:themeColor="background1"/>
+              <w:left w:val="single" w:sz="8" w:space="0" w:color="FFFFFF" w:themeColor="background1"/>
+              <w:bottom w:val="single" w:sz="8" w:space="0" w:color="FFFFFF" w:themeColor="background1"/>
+              <w:right w:val="single" w:sz="8" w:space="0" w:color="FFFFFF" w:themeColor="background1"/>
             </w:tcBorders>
             <w:shd w:val="clear" w:color="auto" w:fill="D2E1CD"/>
             <w:tcMar>
@@ -5681,10 +5868,10 @@
             <w:tcW w:w="7349" w:type="dxa"/>
             <w:gridSpan w:val="2"/>
             <w:tcBorders>
-              <w:top w:val="single" w:color="FFFFFF" w:themeColor="background1" w:sz="8" w:space="0"/>
-              <w:left w:val="single" w:color="FFFFFF" w:themeColor="background1" w:sz="8" w:space="0"/>
-              <w:bottom w:val="single" w:color="FFFFFF" w:themeColor="background1" w:sz="8" w:space="0"/>
-              <w:right w:val="single" w:color="FFFFFF" w:themeColor="background1" w:sz="8" w:space="0"/>
+              <w:top w:val="single" w:sz="8" w:space="0" w:color="FFFFFF" w:themeColor="background1"/>
+              <w:left w:val="single" w:sz="8" w:space="0" w:color="FFFFFF" w:themeColor="background1"/>
+              <w:bottom w:val="single" w:sz="8" w:space="0" w:color="FFFFFF" w:themeColor="background1"/>
+              <w:right w:val="single" w:sz="8" w:space="0" w:color="FFFFFF" w:themeColor="background1"/>
             </w:tcBorders>
             <w:shd w:val="clear" w:color="auto" w:fill="D2E1CD"/>
             <w:tcMar>
@@ -5728,7 +5915,7 @@
       <w:pPr>
         <w:pStyle w:val="Requisito"/>
       </w:pPr>
-      <w:bookmarkStart w:name="_Toc149291537" w:id="82"/>
+      <w:bookmarkStart w:id="82" w:name="_Toc149291537"/>
       <w:r>
         <w:t>[RF003] Excluir um produto</w:t>
       </w:r>
@@ -5756,10 +5943,10 @@
           <w:tcPr>
             <w:tcW w:w="1726" w:type="dxa"/>
             <w:tcBorders>
-              <w:top w:val="single" w:color="FFFFFF" w:themeColor="background1" w:sz="8" w:space="0"/>
-              <w:left w:val="single" w:color="FFFFFF" w:themeColor="background1" w:sz="8" w:space="0"/>
-              <w:bottom w:val="single" w:color="FFFFFF" w:themeColor="background1" w:sz="24" w:space="0"/>
-              <w:right w:val="single" w:color="FFFFFF" w:themeColor="background1" w:sz="8" w:space="0"/>
+              <w:top w:val="single" w:sz="8" w:space="0" w:color="FFFFFF" w:themeColor="background1"/>
+              <w:left w:val="single" w:sz="8" w:space="0" w:color="FFFFFF" w:themeColor="background1"/>
+              <w:bottom w:val="single" w:sz="24" w:space="0" w:color="FFFFFF" w:themeColor="background1"/>
+              <w:right w:val="single" w:sz="8" w:space="0" w:color="FFFFFF" w:themeColor="background1"/>
             </w:tcBorders>
             <w:shd w:val="clear" w:color="auto" w:fill="5FA534"/>
             <w:tcMar>
@@ -5807,10 +5994,10 @@
             <w:tcW w:w="7349" w:type="dxa"/>
             <w:gridSpan w:val="2"/>
             <w:tcBorders>
-              <w:top w:val="single" w:color="FFFFFF" w:themeColor="background1" w:sz="8" w:space="0"/>
-              <w:left w:val="single" w:color="FFFFFF" w:themeColor="background1" w:sz="8" w:space="0"/>
-              <w:bottom w:val="single" w:color="FFFFFF" w:themeColor="background1" w:sz="24" w:space="0"/>
-              <w:right w:val="single" w:color="FFFFFF" w:themeColor="background1" w:sz="8" w:space="0"/>
+              <w:top w:val="single" w:sz="8" w:space="0" w:color="FFFFFF" w:themeColor="background1"/>
+              <w:left w:val="single" w:sz="8" w:space="0" w:color="FFFFFF" w:themeColor="background1"/>
+              <w:bottom w:val="single" w:sz="24" w:space="0" w:color="FFFFFF" w:themeColor="background1"/>
+              <w:right w:val="single" w:sz="8" w:space="0" w:color="FFFFFF" w:themeColor="background1"/>
             </w:tcBorders>
             <w:shd w:val="clear" w:color="auto" w:fill="5FA534"/>
             <w:tcMar>
@@ -5852,10 +6039,10 @@
           <w:tcPr>
             <w:tcW w:w="1726" w:type="dxa"/>
             <w:tcBorders>
-              <w:top w:val="single" w:color="FFFFFF" w:themeColor="background1" w:sz="8" w:space="0"/>
-              <w:left w:val="single" w:color="FFFFFF" w:themeColor="background1" w:sz="8" w:space="0"/>
-              <w:bottom w:val="single" w:color="FFFFFF" w:themeColor="background1" w:sz="8" w:space="0"/>
-              <w:right w:val="single" w:color="FFFFFF" w:themeColor="background1" w:sz="8" w:space="0"/>
+              <w:top w:val="single" w:sz="8" w:space="0" w:color="FFFFFF" w:themeColor="background1"/>
+              <w:left w:val="single" w:sz="8" w:space="0" w:color="FFFFFF" w:themeColor="background1"/>
+              <w:bottom w:val="single" w:sz="8" w:space="0" w:color="FFFFFF" w:themeColor="background1"/>
+              <w:right w:val="single" w:sz="8" w:space="0" w:color="FFFFFF" w:themeColor="background1"/>
             </w:tcBorders>
             <w:shd w:val="clear" w:color="auto" w:fill="D2E1CD"/>
             <w:tcMar>
@@ -5886,10 +6073,10 @@
             <w:tcW w:w="7349" w:type="dxa"/>
             <w:gridSpan w:val="2"/>
             <w:tcBorders>
-              <w:top w:val="single" w:color="FFFFFF" w:themeColor="background1" w:sz="8" w:space="0"/>
-              <w:left w:val="single" w:color="FFFFFF" w:themeColor="background1" w:sz="8" w:space="0"/>
-              <w:bottom w:val="single" w:color="FFFFFF" w:themeColor="background1" w:sz="8" w:space="0"/>
-              <w:right w:val="single" w:color="FFFFFF" w:themeColor="background1" w:sz="8" w:space="0"/>
+              <w:top w:val="single" w:sz="8" w:space="0" w:color="FFFFFF" w:themeColor="background1"/>
+              <w:left w:val="single" w:sz="8" w:space="0" w:color="FFFFFF" w:themeColor="background1"/>
+              <w:bottom w:val="single" w:sz="8" w:space="0" w:color="FFFFFF" w:themeColor="background1"/>
+              <w:right w:val="single" w:sz="8" w:space="0" w:color="FFFFFF" w:themeColor="background1"/>
             </w:tcBorders>
             <w:shd w:val="clear" w:color="auto" w:fill="D2E1CD"/>
             <w:tcMar>
@@ -5910,10 +6097,18 @@
               <w:t>)  Essencial</w:t>
             </w:r>
             <w:r>
-              <w:t xml:space="preserve">          </w:t>
-            </w:r>
-            <w:r>
-              <w:t>(  )</w:t>
+              <w:t xml:space="preserve">       </w:t>
+            </w:r>
+            <w:proofErr w:type="gramStart"/>
+            <w:r>
+              <w:t xml:space="preserve">   </w:t>
+            </w:r>
+            <w:r>
+              <w:t>(</w:t>
+            </w:r>
+            <w:proofErr w:type="gramEnd"/>
+            <w:r>
+              <w:t xml:space="preserve">  )</w:t>
             </w:r>
             <w:r>
               <w:t xml:space="preserve"> </w:t>
@@ -5944,10 +6139,10 @@
           <w:tcPr>
             <w:tcW w:w="1726" w:type="dxa"/>
             <w:tcBorders>
-              <w:top w:val="single" w:color="FFFFFF" w:themeColor="background1" w:sz="8" w:space="0"/>
-              <w:left w:val="single" w:color="FFFFFF" w:themeColor="background1" w:sz="8" w:space="0"/>
-              <w:bottom w:val="single" w:color="FFFFFF" w:themeColor="background1" w:sz="8" w:space="0"/>
-              <w:right w:val="single" w:color="FFFFFF" w:themeColor="background1" w:sz="8" w:space="0"/>
+              <w:top w:val="single" w:sz="8" w:space="0" w:color="FFFFFF" w:themeColor="background1"/>
+              <w:left w:val="single" w:sz="8" w:space="0" w:color="FFFFFF" w:themeColor="background1"/>
+              <w:bottom w:val="single" w:sz="8" w:space="0" w:color="FFFFFF" w:themeColor="background1"/>
+              <w:right w:val="single" w:sz="8" w:space="0" w:color="FFFFFF" w:themeColor="background1"/>
             </w:tcBorders>
             <w:shd w:val="clear" w:color="auto" w:fill="EAF0E8"/>
             <w:tcMar>
@@ -5979,10 +6174,10 @@
             <w:tcW w:w="7349" w:type="dxa"/>
             <w:gridSpan w:val="2"/>
             <w:tcBorders>
-              <w:top w:val="single" w:color="FFFFFF" w:themeColor="background1" w:sz="8" w:space="0"/>
-              <w:left w:val="single" w:color="FFFFFF" w:themeColor="background1" w:sz="8" w:space="0"/>
-              <w:bottom w:val="single" w:color="FFFFFF" w:themeColor="background1" w:sz="8" w:space="0"/>
-              <w:right w:val="single" w:color="FFFFFF" w:themeColor="background1" w:sz="8" w:space="0"/>
+              <w:top w:val="single" w:sz="8" w:space="0" w:color="FFFFFF" w:themeColor="background1"/>
+              <w:left w:val="single" w:sz="8" w:space="0" w:color="FFFFFF" w:themeColor="background1"/>
+              <w:bottom w:val="single" w:sz="8" w:space="0" w:color="FFFFFF" w:themeColor="background1"/>
+              <w:right w:val="single" w:sz="8" w:space="0" w:color="FFFFFF" w:themeColor="background1"/>
             </w:tcBorders>
             <w:shd w:val="clear" w:color="auto" w:fill="EAF0E8"/>
             <w:tcMar>
@@ -6011,10 +6206,10 @@
           <w:tcPr>
             <w:tcW w:w="1726" w:type="dxa"/>
             <w:tcBorders>
-              <w:top w:val="single" w:color="FFFFFF" w:themeColor="background1" w:sz="8" w:space="0"/>
-              <w:left w:val="single" w:color="FFFFFF" w:themeColor="background1" w:sz="8" w:space="0"/>
-              <w:bottom w:val="single" w:color="FFFFFF" w:themeColor="background1" w:sz="8" w:space="0"/>
-              <w:right w:val="single" w:color="FFFFFF" w:themeColor="background1" w:sz="8" w:space="0"/>
+              <w:top w:val="single" w:sz="8" w:space="0" w:color="FFFFFF" w:themeColor="background1"/>
+              <w:left w:val="single" w:sz="8" w:space="0" w:color="FFFFFF" w:themeColor="background1"/>
+              <w:bottom w:val="single" w:sz="8" w:space="0" w:color="FFFFFF" w:themeColor="background1"/>
+              <w:right w:val="single" w:sz="8" w:space="0" w:color="FFFFFF" w:themeColor="background1"/>
             </w:tcBorders>
             <w:shd w:val="clear" w:color="auto" w:fill="D2E1CD"/>
             <w:tcMar>
@@ -6046,10 +6241,10 @@
             <w:tcW w:w="7349" w:type="dxa"/>
             <w:gridSpan w:val="2"/>
             <w:tcBorders>
-              <w:top w:val="single" w:color="FFFFFF" w:themeColor="background1" w:sz="8" w:space="0"/>
-              <w:left w:val="single" w:color="FFFFFF" w:themeColor="background1" w:sz="8" w:space="0"/>
-              <w:bottom w:val="single" w:color="FFFFFF" w:themeColor="background1" w:sz="8" w:space="0"/>
-              <w:right w:val="single" w:color="FFFFFF" w:themeColor="background1" w:sz="8" w:space="0"/>
+              <w:top w:val="single" w:sz="8" w:space="0" w:color="FFFFFF" w:themeColor="background1"/>
+              <w:left w:val="single" w:sz="8" w:space="0" w:color="FFFFFF" w:themeColor="background1"/>
+              <w:bottom w:val="single" w:sz="8" w:space="0" w:color="FFFFFF" w:themeColor="background1"/>
+              <w:right w:val="single" w:sz="8" w:space="0" w:color="FFFFFF" w:themeColor="background1"/>
             </w:tcBorders>
             <w:shd w:val="clear" w:color="auto" w:fill="D2E1CD"/>
             <w:tcMar>
@@ -6075,10 +6270,10 @@
           <w:tcPr>
             <w:tcW w:w="1726" w:type="dxa"/>
             <w:tcBorders>
-              <w:top w:val="single" w:color="FFFFFF" w:themeColor="background1" w:sz="8" w:space="0"/>
-              <w:left w:val="single" w:color="FFFFFF" w:themeColor="background1" w:sz="8" w:space="0"/>
-              <w:bottom w:val="single" w:color="FFFFFF" w:themeColor="background1" w:sz="8" w:space="0"/>
-              <w:right w:val="single" w:color="FFFFFF" w:themeColor="background1" w:sz="8" w:space="0"/>
+              <w:top w:val="single" w:sz="8" w:space="0" w:color="FFFFFF" w:themeColor="background1"/>
+              <w:left w:val="single" w:sz="8" w:space="0" w:color="FFFFFF" w:themeColor="background1"/>
+              <w:bottom w:val="single" w:sz="8" w:space="0" w:color="FFFFFF" w:themeColor="background1"/>
+              <w:right w:val="single" w:sz="8" w:space="0" w:color="FFFFFF" w:themeColor="background1"/>
             </w:tcBorders>
             <w:shd w:val="clear" w:color="auto" w:fill="EAF0E8"/>
             <w:tcMar>
@@ -6110,10 +6305,10 @@
             <w:tcW w:w="7349" w:type="dxa"/>
             <w:gridSpan w:val="2"/>
             <w:tcBorders>
-              <w:top w:val="single" w:color="FFFFFF" w:themeColor="background1" w:sz="8" w:space="0"/>
-              <w:left w:val="single" w:color="FFFFFF" w:themeColor="background1" w:sz="8" w:space="0"/>
-              <w:bottom w:val="single" w:color="FFFFFF" w:themeColor="background1" w:sz="8" w:space="0"/>
-              <w:right w:val="single" w:color="FFFFFF" w:themeColor="background1" w:sz="8" w:space="0"/>
+              <w:top w:val="single" w:sz="8" w:space="0" w:color="FFFFFF" w:themeColor="background1"/>
+              <w:left w:val="single" w:sz="8" w:space="0" w:color="FFFFFF" w:themeColor="background1"/>
+              <w:bottom w:val="single" w:sz="8" w:space="0" w:color="FFFFFF" w:themeColor="background1"/>
+              <w:right w:val="single" w:sz="8" w:space="0" w:color="FFFFFF" w:themeColor="background1"/>
             </w:tcBorders>
             <w:shd w:val="clear" w:color="auto" w:fill="EAF0E8"/>
             <w:tcMar>
@@ -6139,10 +6334,10 @@
           <w:tcPr>
             <w:tcW w:w="1726" w:type="dxa"/>
             <w:tcBorders>
-              <w:top w:val="single" w:color="FFFFFF" w:themeColor="background1" w:sz="8" w:space="0"/>
-              <w:left w:val="single" w:color="FFFFFF" w:themeColor="background1" w:sz="8" w:space="0"/>
-              <w:bottom w:val="single" w:color="FFFFFF" w:themeColor="background1" w:sz="8" w:space="0"/>
-              <w:right w:val="single" w:color="FFFFFF" w:themeColor="background1" w:sz="8" w:space="0"/>
+              <w:top w:val="single" w:sz="8" w:space="0" w:color="FFFFFF" w:themeColor="background1"/>
+              <w:left w:val="single" w:sz="8" w:space="0" w:color="FFFFFF" w:themeColor="background1"/>
+              <w:bottom w:val="single" w:sz="8" w:space="0" w:color="FFFFFF" w:themeColor="background1"/>
+              <w:right w:val="single" w:sz="8" w:space="0" w:color="FFFFFF" w:themeColor="background1"/>
             </w:tcBorders>
             <w:shd w:val="clear" w:color="auto" w:fill="D2E1CD"/>
             <w:tcMar>
@@ -6174,10 +6369,10 @@
             <w:tcW w:w="7349" w:type="dxa"/>
             <w:gridSpan w:val="2"/>
             <w:tcBorders>
-              <w:top w:val="single" w:color="FFFFFF" w:themeColor="background1" w:sz="8" w:space="0"/>
-              <w:left w:val="single" w:color="FFFFFF" w:themeColor="background1" w:sz="8" w:space="0"/>
-              <w:bottom w:val="single" w:color="FFFFFF" w:themeColor="background1" w:sz="8" w:space="0"/>
-              <w:right w:val="single" w:color="FFFFFF" w:themeColor="background1" w:sz="8" w:space="0"/>
+              <w:top w:val="single" w:sz="8" w:space="0" w:color="FFFFFF" w:themeColor="background1"/>
+              <w:left w:val="single" w:sz="8" w:space="0" w:color="FFFFFF" w:themeColor="background1"/>
+              <w:bottom w:val="single" w:sz="8" w:space="0" w:color="FFFFFF" w:themeColor="background1"/>
+              <w:right w:val="single" w:sz="8" w:space="0" w:color="FFFFFF" w:themeColor="background1"/>
             </w:tcBorders>
             <w:shd w:val="clear" w:color="auto" w:fill="D2E1CD"/>
             <w:tcMar>
@@ -6203,10 +6398,10 @@
           <w:tcPr>
             <w:tcW w:w="1726" w:type="dxa"/>
             <w:tcBorders>
-              <w:top w:val="single" w:color="FFFFFF" w:themeColor="background1" w:sz="8" w:space="0"/>
-              <w:left w:val="single" w:color="FFFFFF" w:themeColor="background1" w:sz="8" w:space="0"/>
-              <w:bottom w:val="single" w:color="FFFFFF" w:themeColor="background1" w:sz="8" w:space="0"/>
-              <w:right w:val="single" w:color="FFFFFF" w:themeColor="background1" w:sz="8" w:space="0"/>
+              <w:top w:val="single" w:sz="8" w:space="0" w:color="FFFFFF" w:themeColor="background1"/>
+              <w:left w:val="single" w:sz="8" w:space="0" w:color="FFFFFF" w:themeColor="background1"/>
+              <w:bottom w:val="single" w:sz="8" w:space="0" w:color="FFFFFF" w:themeColor="background1"/>
+              <w:right w:val="single" w:sz="8" w:space="0" w:color="FFFFFF" w:themeColor="background1"/>
             </w:tcBorders>
             <w:shd w:val="clear" w:color="auto" w:fill="EAF0E8"/>
             <w:tcMar>
@@ -6237,10 +6432,10 @@
             <w:tcW w:w="7349" w:type="dxa"/>
             <w:gridSpan w:val="2"/>
             <w:tcBorders>
-              <w:top w:val="single" w:color="FFFFFF" w:themeColor="background1" w:sz="8" w:space="0"/>
-              <w:left w:val="single" w:color="FFFFFF" w:themeColor="background1" w:sz="8" w:space="0"/>
-              <w:bottom w:val="single" w:color="FFFFFF" w:themeColor="background1" w:sz="8" w:space="0"/>
-              <w:right w:val="single" w:color="FFFFFF" w:themeColor="background1" w:sz="8" w:space="0"/>
+              <w:top w:val="single" w:sz="8" w:space="0" w:color="FFFFFF" w:themeColor="background1"/>
+              <w:left w:val="single" w:sz="8" w:space="0" w:color="FFFFFF" w:themeColor="background1"/>
+              <w:bottom w:val="single" w:sz="8" w:space="0" w:color="FFFFFF" w:themeColor="background1"/>
+              <w:right w:val="single" w:sz="8" w:space="0" w:color="FFFFFF" w:themeColor="background1"/>
             </w:tcBorders>
             <w:shd w:val="clear" w:color="auto" w:fill="EAF0E8"/>
             <w:tcMar>
@@ -6272,10 +6467,10 @@
           <w:tcPr>
             <w:tcW w:w="1726" w:type="dxa"/>
             <w:tcBorders>
-              <w:top w:val="single" w:color="FFFFFF" w:themeColor="background1" w:sz="8" w:space="0"/>
-              <w:left w:val="single" w:color="FFFFFF" w:themeColor="background1" w:sz="8" w:space="0"/>
-              <w:bottom w:val="single" w:color="FFFFFF" w:themeColor="background1" w:sz="8" w:space="0"/>
-              <w:right w:val="single" w:color="FFFFFF" w:themeColor="background1" w:sz="8" w:space="0"/>
+              <w:top w:val="single" w:sz="8" w:space="0" w:color="FFFFFF" w:themeColor="background1"/>
+              <w:left w:val="single" w:sz="8" w:space="0" w:color="FFFFFF" w:themeColor="background1"/>
+              <w:bottom w:val="single" w:sz="8" w:space="0" w:color="FFFFFF" w:themeColor="background1"/>
+              <w:right w:val="single" w:sz="8" w:space="0" w:color="FFFFFF" w:themeColor="background1"/>
             </w:tcBorders>
             <w:shd w:val="clear" w:color="auto" w:fill="EAF0E8"/>
             <w:tcMar>
@@ -6306,10 +6501,10 @@
           <w:tcPr>
             <w:tcW w:w="2721" w:type="dxa"/>
             <w:tcBorders>
-              <w:top w:val="single" w:color="FFFFFF" w:themeColor="background1" w:sz="8" w:space="0"/>
-              <w:left w:val="single" w:color="FFFFFF" w:themeColor="background1" w:sz="8" w:space="0"/>
-              <w:bottom w:val="single" w:color="FFFFFF" w:themeColor="background1" w:sz="8" w:space="0"/>
-              <w:right w:val="single" w:color="FFFFFF" w:themeColor="background1" w:sz="8" w:space="0"/>
+              <w:top w:val="single" w:sz="8" w:space="0" w:color="FFFFFF" w:themeColor="background1"/>
+              <w:left w:val="single" w:sz="8" w:space="0" w:color="FFFFFF" w:themeColor="background1"/>
+              <w:bottom w:val="single" w:sz="8" w:space="0" w:color="FFFFFF" w:themeColor="background1"/>
+              <w:right w:val="single" w:sz="8" w:space="0" w:color="FFFFFF" w:themeColor="background1"/>
             </w:tcBorders>
             <w:shd w:val="clear" w:color="auto" w:fill="EAF0E8"/>
             <w:tcMar>
@@ -6345,10 +6540,10 @@
           <w:tcPr>
             <w:tcW w:w="4628" w:type="dxa"/>
             <w:tcBorders>
-              <w:top w:val="single" w:color="FFFFFF" w:themeColor="background1" w:sz="8" w:space="0"/>
-              <w:left w:val="single" w:color="FFFFFF" w:themeColor="background1" w:sz="8" w:space="0"/>
-              <w:bottom w:val="single" w:color="FFFFFF" w:themeColor="background1" w:sz="8" w:space="0"/>
-              <w:right w:val="single" w:color="FFFFFF" w:themeColor="background1" w:sz="8" w:space="0"/>
+              <w:top w:val="single" w:sz="8" w:space="0" w:color="FFFFFF" w:themeColor="background1"/>
+              <w:left w:val="single" w:sz="8" w:space="0" w:color="FFFFFF" w:themeColor="background1"/>
+              <w:bottom w:val="single" w:sz="8" w:space="0" w:color="FFFFFF" w:themeColor="background1"/>
+              <w:right w:val="single" w:sz="8" w:space="0" w:color="FFFFFF" w:themeColor="background1"/>
             </w:tcBorders>
             <w:shd w:val="clear" w:color="auto" w:fill="EAF0E8"/>
             <w:tcMar>
@@ -6401,10 +6596,10 @@
           <w:tcPr>
             <w:tcW w:w="1726" w:type="dxa"/>
             <w:tcBorders>
-              <w:top w:val="single" w:color="FFFFFF" w:themeColor="background1" w:sz="8" w:space="0"/>
-              <w:left w:val="single" w:color="FFFFFF" w:themeColor="background1" w:sz="8" w:space="0"/>
-              <w:bottom w:val="single" w:color="FFFFFF" w:themeColor="background1" w:sz="8" w:space="0"/>
-              <w:right w:val="single" w:color="FFFFFF" w:themeColor="background1" w:sz="8" w:space="0"/>
+              <w:top w:val="single" w:sz="8" w:space="0" w:color="FFFFFF" w:themeColor="background1"/>
+              <w:left w:val="single" w:sz="8" w:space="0" w:color="FFFFFF" w:themeColor="background1"/>
+              <w:bottom w:val="single" w:sz="8" w:space="0" w:color="FFFFFF" w:themeColor="background1"/>
+              <w:right w:val="single" w:sz="8" w:space="0" w:color="FFFFFF" w:themeColor="background1"/>
             </w:tcBorders>
             <w:shd w:val="clear" w:color="auto" w:fill="D2E1CD"/>
             <w:tcMar>
@@ -6427,6 +6622,7 @@
                 <w:b/>
                 <w:bCs/>
               </w:rPr>
+              <w:lastRenderedPageBreak/>
               <w:t>Fluxo alternativo:</w:t>
             </w:r>
           </w:p>
@@ -6435,10 +6631,10 @@
           <w:tcPr>
             <w:tcW w:w="2721" w:type="dxa"/>
             <w:tcBorders>
-              <w:top w:val="single" w:color="FFFFFF" w:themeColor="background1" w:sz="8" w:space="0"/>
-              <w:left w:val="single" w:color="FFFFFF" w:themeColor="background1" w:sz="8" w:space="0"/>
-              <w:bottom w:val="single" w:color="FFFFFF" w:themeColor="background1" w:sz="8" w:space="0"/>
-              <w:right w:val="single" w:color="FFFFFF" w:themeColor="background1" w:sz="8" w:space="0"/>
+              <w:top w:val="single" w:sz="8" w:space="0" w:color="FFFFFF" w:themeColor="background1"/>
+              <w:left w:val="single" w:sz="8" w:space="0" w:color="FFFFFF" w:themeColor="background1"/>
+              <w:bottom w:val="single" w:sz="8" w:space="0" w:color="FFFFFF" w:themeColor="background1"/>
+              <w:right w:val="single" w:sz="8" w:space="0" w:color="FFFFFF" w:themeColor="background1"/>
             </w:tcBorders>
             <w:shd w:val="clear" w:color="auto" w:fill="D2E1CD"/>
             <w:tcMar>
@@ -6466,10 +6662,10 @@
           <w:tcPr>
             <w:tcW w:w="4628" w:type="dxa"/>
             <w:tcBorders>
-              <w:top w:val="single" w:color="FFFFFF" w:themeColor="background1" w:sz="8" w:space="0"/>
-              <w:left w:val="single" w:color="FFFFFF" w:themeColor="background1" w:sz="8" w:space="0"/>
-              <w:bottom w:val="single" w:color="FFFFFF" w:themeColor="background1" w:sz="8" w:space="0"/>
-              <w:right w:val="single" w:color="FFFFFF" w:themeColor="background1" w:sz="8" w:space="0"/>
+              <w:top w:val="single" w:sz="8" w:space="0" w:color="FFFFFF" w:themeColor="background1"/>
+              <w:left w:val="single" w:sz="8" w:space="0" w:color="FFFFFF" w:themeColor="background1"/>
+              <w:bottom w:val="single" w:sz="8" w:space="0" w:color="FFFFFF" w:themeColor="background1"/>
+              <w:right w:val="single" w:sz="8" w:space="0" w:color="FFFFFF" w:themeColor="background1"/>
             </w:tcBorders>
             <w:shd w:val="clear" w:color="auto" w:fill="D2E1CD"/>
             <w:tcMar>
@@ -6507,10 +6703,10 @@
           <w:tcPr>
             <w:tcW w:w="1726" w:type="dxa"/>
             <w:tcBorders>
-              <w:top w:val="single" w:color="FFFFFF" w:themeColor="background1" w:sz="8" w:space="0"/>
-              <w:left w:val="single" w:color="FFFFFF" w:themeColor="background1" w:sz="8" w:space="0"/>
-              <w:bottom w:val="single" w:color="FFFFFF" w:themeColor="background1" w:sz="8" w:space="0"/>
-              <w:right w:val="single" w:color="FFFFFF" w:themeColor="background1" w:sz="8" w:space="0"/>
+              <w:top w:val="single" w:sz="8" w:space="0" w:color="FFFFFF" w:themeColor="background1"/>
+              <w:left w:val="single" w:sz="8" w:space="0" w:color="FFFFFF" w:themeColor="background1"/>
+              <w:bottom w:val="single" w:sz="8" w:space="0" w:color="FFFFFF" w:themeColor="background1"/>
+              <w:right w:val="single" w:sz="8" w:space="0" w:color="FFFFFF" w:themeColor="background1"/>
             </w:tcBorders>
             <w:shd w:val="clear" w:color="auto" w:fill="D2E1CD"/>
             <w:tcMar>
@@ -6556,10 +6752,10 @@
             <w:tcW w:w="7349" w:type="dxa"/>
             <w:gridSpan w:val="2"/>
             <w:tcBorders>
-              <w:top w:val="single" w:color="FFFFFF" w:themeColor="background1" w:sz="8" w:space="0"/>
-              <w:left w:val="single" w:color="FFFFFF" w:themeColor="background1" w:sz="8" w:space="0"/>
-              <w:bottom w:val="single" w:color="FFFFFF" w:themeColor="background1" w:sz="8" w:space="0"/>
-              <w:right w:val="single" w:color="FFFFFF" w:themeColor="background1" w:sz="8" w:space="0"/>
+              <w:top w:val="single" w:sz="8" w:space="0" w:color="FFFFFF" w:themeColor="background1"/>
+              <w:left w:val="single" w:sz="8" w:space="0" w:color="FFFFFF" w:themeColor="background1"/>
+              <w:bottom w:val="single" w:sz="8" w:space="0" w:color="FFFFFF" w:themeColor="background1"/>
+              <w:right w:val="single" w:sz="8" w:space="0" w:color="FFFFFF" w:themeColor="background1"/>
             </w:tcBorders>
             <w:shd w:val="clear" w:color="auto" w:fill="D2E1CD"/>
             <w:tcMar>
@@ -6577,9 +6773,8 @@
       <w:pPr>
         <w:pStyle w:val="Requisito"/>
       </w:pPr>
-      <w:bookmarkStart w:name="_Toc149291538" w:id="83"/>
-      <w:r>
-        <w:lastRenderedPageBreak/>
+      <w:bookmarkStart w:id="83" w:name="_Toc149291538"/>
+      <w:r>
         <w:t>[RF004] Visualizar detalhes dos produtos</w:t>
       </w:r>
       <w:bookmarkEnd w:id="83"/>
@@ -6606,10 +6801,10 @@
           <w:tcPr>
             <w:tcW w:w="1726" w:type="dxa"/>
             <w:tcBorders>
-              <w:top w:val="single" w:color="FFFFFF" w:themeColor="background1" w:sz="8" w:space="0"/>
-              <w:left w:val="single" w:color="FFFFFF" w:themeColor="background1" w:sz="8" w:space="0"/>
-              <w:bottom w:val="single" w:color="FFFFFF" w:themeColor="background1" w:sz="24" w:space="0"/>
-              <w:right w:val="single" w:color="FFFFFF" w:themeColor="background1" w:sz="8" w:space="0"/>
+              <w:top w:val="single" w:sz="8" w:space="0" w:color="FFFFFF" w:themeColor="background1"/>
+              <w:left w:val="single" w:sz="8" w:space="0" w:color="FFFFFF" w:themeColor="background1"/>
+              <w:bottom w:val="single" w:sz="24" w:space="0" w:color="FFFFFF" w:themeColor="background1"/>
+              <w:right w:val="single" w:sz="8" w:space="0" w:color="FFFFFF" w:themeColor="background1"/>
             </w:tcBorders>
             <w:shd w:val="clear" w:color="auto" w:fill="5FA534"/>
             <w:tcMar>
@@ -6657,10 +6852,10 @@
             <w:tcW w:w="7349" w:type="dxa"/>
             <w:gridSpan w:val="2"/>
             <w:tcBorders>
-              <w:top w:val="single" w:color="FFFFFF" w:themeColor="background1" w:sz="8" w:space="0"/>
-              <w:left w:val="single" w:color="FFFFFF" w:themeColor="background1" w:sz="8" w:space="0"/>
-              <w:bottom w:val="single" w:color="FFFFFF" w:themeColor="background1" w:sz="24" w:space="0"/>
-              <w:right w:val="single" w:color="FFFFFF" w:themeColor="background1" w:sz="8" w:space="0"/>
+              <w:top w:val="single" w:sz="8" w:space="0" w:color="FFFFFF" w:themeColor="background1"/>
+              <w:left w:val="single" w:sz="8" w:space="0" w:color="FFFFFF" w:themeColor="background1"/>
+              <w:bottom w:val="single" w:sz="24" w:space="0" w:color="FFFFFF" w:themeColor="background1"/>
+              <w:right w:val="single" w:sz="8" w:space="0" w:color="FFFFFF" w:themeColor="background1"/>
             </w:tcBorders>
             <w:shd w:val="clear" w:color="auto" w:fill="5FA534"/>
             <w:tcMar>
@@ -6703,10 +6898,10 @@
           <w:tcPr>
             <w:tcW w:w="1726" w:type="dxa"/>
             <w:tcBorders>
-              <w:top w:val="single" w:color="FFFFFF" w:themeColor="background1" w:sz="8" w:space="0"/>
-              <w:left w:val="single" w:color="FFFFFF" w:themeColor="background1" w:sz="8" w:space="0"/>
-              <w:bottom w:val="single" w:color="FFFFFF" w:themeColor="background1" w:sz="8" w:space="0"/>
-              <w:right w:val="single" w:color="FFFFFF" w:themeColor="background1" w:sz="8" w:space="0"/>
+              <w:top w:val="single" w:sz="8" w:space="0" w:color="FFFFFF" w:themeColor="background1"/>
+              <w:left w:val="single" w:sz="8" w:space="0" w:color="FFFFFF" w:themeColor="background1"/>
+              <w:bottom w:val="single" w:sz="8" w:space="0" w:color="FFFFFF" w:themeColor="background1"/>
+              <w:right w:val="single" w:sz="8" w:space="0" w:color="FFFFFF" w:themeColor="background1"/>
             </w:tcBorders>
             <w:shd w:val="clear" w:color="auto" w:fill="D2E1CD"/>
             <w:tcMar>
@@ -6737,10 +6932,10 @@
             <w:tcW w:w="7349" w:type="dxa"/>
             <w:gridSpan w:val="2"/>
             <w:tcBorders>
-              <w:top w:val="single" w:color="FFFFFF" w:themeColor="background1" w:sz="8" w:space="0"/>
-              <w:left w:val="single" w:color="FFFFFF" w:themeColor="background1" w:sz="8" w:space="0"/>
-              <w:bottom w:val="single" w:color="FFFFFF" w:themeColor="background1" w:sz="8" w:space="0"/>
-              <w:right w:val="single" w:color="FFFFFF" w:themeColor="background1" w:sz="8" w:space="0"/>
+              <w:top w:val="single" w:sz="8" w:space="0" w:color="FFFFFF" w:themeColor="background1"/>
+              <w:left w:val="single" w:sz="8" w:space="0" w:color="FFFFFF" w:themeColor="background1"/>
+              <w:bottom w:val="single" w:sz="8" w:space="0" w:color="FFFFFF" w:themeColor="background1"/>
+              <w:right w:val="single" w:sz="8" w:space="0" w:color="FFFFFF" w:themeColor="background1"/>
             </w:tcBorders>
             <w:shd w:val="clear" w:color="auto" w:fill="D2E1CD"/>
             <w:tcMar>
@@ -6752,7 +6947,15 @@
           </w:tcPr>
           <w:p>
             <w:r>
-              <w:t>(X)  Essencial          (  )  Importante          (  ) Desejável</w:t>
+              <w:t xml:space="preserve">(X)  Essencial       </w:t>
+            </w:r>
+            <w:proofErr w:type="gramStart"/>
+            <w:r>
+              <w:t xml:space="preserve">   (</w:t>
+            </w:r>
+            <w:proofErr w:type="gramEnd"/>
+            <w:r>
+              <w:t xml:space="preserve">  )  Importante          (  ) Desejável</w:t>
             </w:r>
           </w:p>
         </w:tc>
@@ -6765,10 +6968,10 @@
           <w:tcPr>
             <w:tcW w:w="1726" w:type="dxa"/>
             <w:tcBorders>
-              <w:top w:val="single" w:color="FFFFFF" w:themeColor="background1" w:sz="8" w:space="0"/>
-              <w:left w:val="single" w:color="FFFFFF" w:themeColor="background1" w:sz="8" w:space="0"/>
-              <w:bottom w:val="single" w:color="FFFFFF" w:themeColor="background1" w:sz="8" w:space="0"/>
-              <w:right w:val="single" w:color="FFFFFF" w:themeColor="background1" w:sz="8" w:space="0"/>
+              <w:top w:val="single" w:sz="8" w:space="0" w:color="FFFFFF" w:themeColor="background1"/>
+              <w:left w:val="single" w:sz="8" w:space="0" w:color="FFFFFF" w:themeColor="background1"/>
+              <w:bottom w:val="single" w:sz="8" w:space="0" w:color="FFFFFF" w:themeColor="background1"/>
+              <w:right w:val="single" w:sz="8" w:space="0" w:color="FFFFFF" w:themeColor="background1"/>
             </w:tcBorders>
             <w:shd w:val="clear" w:color="auto" w:fill="EAF0E8"/>
             <w:tcMar>
@@ -6800,10 +7003,10 @@
             <w:tcW w:w="7349" w:type="dxa"/>
             <w:gridSpan w:val="2"/>
             <w:tcBorders>
-              <w:top w:val="single" w:color="FFFFFF" w:themeColor="background1" w:sz="8" w:space="0"/>
-              <w:left w:val="single" w:color="FFFFFF" w:themeColor="background1" w:sz="8" w:space="0"/>
-              <w:bottom w:val="single" w:color="FFFFFF" w:themeColor="background1" w:sz="8" w:space="0"/>
-              <w:right w:val="single" w:color="FFFFFF" w:themeColor="background1" w:sz="8" w:space="0"/>
+              <w:top w:val="single" w:sz="8" w:space="0" w:color="FFFFFF" w:themeColor="background1"/>
+              <w:left w:val="single" w:sz="8" w:space="0" w:color="FFFFFF" w:themeColor="background1"/>
+              <w:bottom w:val="single" w:sz="8" w:space="0" w:color="FFFFFF" w:themeColor="background1"/>
+              <w:right w:val="single" w:sz="8" w:space="0" w:color="FFFFFF" w:themeColor="background1"/>
             </w:tcBorders>
             <w:shd w:val="clear" w:color="auto" w:fill="EAF0E8"/>
             <w:tcMar>
@@ -6829,10 +7032,10 @@
           <w:tcPr>
             <w:tcW w:w="1726" w:type="dxa"/>
             <w:tcBorders>
-              <w:top w:val="single" w:color="FFFFFF" w:themeColor="background1" w:sz="8" w:space="0"/>
-              <w:left w:val="single" w:color="FFFFFF" w:themeColor="background1" w:sz="8" w:space="0"/>
-              <w:bottom w:val="single" w:color="FFFFFF" w:themeColor="background1" w:sz="8" w:space="0"/>
-              <w:right w:val="single" w:color="FFFFFF" w:themeColor="background1" w:sz="8" w:space="0"/>
+              <w:top w:val="single" w:sz="8" w:space="0" w:color="FFFFFF" w:themeColor="background1"/>
+              <w:left w:val="single" w:sz="8" w:space="0" w:color="FFFFFF" w:themeColor="background1"/>
+              <w:bottom w:val="single" w:sz="8" w:space="0" w:color="FFFFFF" w:themeColor="background1"/>
+              <w:right w:val="single" w:sz="8" w:space="0" w:color="FFFFFF" w:themeColor="background1"/>
             </w:tcBorders>
             <w:shd w:val="clear" w:color="auto" w:fill="D2E1CD"/>
             <w:tcMar>
@@ -6864,10 +7067,10 @@
             <w:tcW w:w="7349" w:type="dxa"/>
             <w:gridSpan w:val="2"/>
             <w:tcBorders>
-              <w:top w:val="single" w:color="FFFFFF" w:themeColor="background1" w:sz="8" w:space="0"/>
-              <w:left w:val="single" w:color="FFFFFF" w:themeColor="background1" w:sz="8" w:space="0"/>
-              <w:bottom w:val="single" w:color="FFFFFF" w:themeColor="background1" w:sz="8" w:space="0"/>
-              <w:right w:val="single" w:color="FFFFFF" w:themeColor="background1" w:sz="8" w:space="0"/>
+              <w:top w:val="single" w:sz="8" w:space="0" w:color="FFFFFF" w:themeColor="background1"/>
+              <w:left w:val="single" w:sz="8" w:space="0" w:color="FFFFFF" w:themeColor="background1"/>
+              <w:bottom w:val="single" w:sz="8" w:space="0" w:color="FFFFFF" w:themeColor="background1"/>
+              <w:right w:val="single" w:sz="8" w:space="0" w:color="FFFFFF" w:themeColor="background1"/>
             </w:tcBorders>
             <w:shd w:val="clear" w:color="auto" w:fill="D2E1CD"/>
             <w:tcMar>
@@ -6896,10 +7099,10 @@
           <w:tcPr>
             <w:tcW w:w="1726" w:type="dxa"/>
             <w:tcBorders>
-              <w:top w:val="single" w:color="FFFFFF" w:themeColor="background1" w:sz="8" w:space="0"/>
-              <w:left w:val="single" w:color="FFFFFF" w:themeColor="background1" w:sz="8" w:space="0"/>
-              <w:bottom w:val="single" w:color="FFFFFF" w:themeColor="background1" w:sz="8" w:space="0"/>
-              <w:right w:val="single" w:color="FFFFFF" w:themeColor="background1" w:sz="8" w:space="0"/>
+              <w:top w:val="single" w:sz="8" w:space="0" w:color="FFFFFF" w:themeColor="background1"/>
+              <w:left w:val="single" w:sz="8" w:space="0" w:color="FFFFFF" w:themeColor="background1"/>
+              <w:bottom w:val="single" w:sz="8" w:space="0" w:color="FFFFFF" w:themeColor="background1"/>
+              <w:right w:val="single" w:sz="8" w:space="0" w:color="FFFFFF" w:themeColor="background1"/>
             </w:tcBorders>
             <w:shd w:val="clear" w:color="auto" w:fill="EAF0E8"/>
             <w:tcMar>
@@ -6931,10 +7134,10 @@
             <w:tcW w:w="7349" w:type="dxa"/>
             <w:gridSpan w:val="2"/>
             <w:tcBorders>
-              <w:top w:val="single" w:color="FFFFFF" w:themeColor="background1" w:sz="8" w:space="0"/>
-              <w:left w:val="single" w:color="FFFFFF" w:themeColor="background1" w:sz="8" w:space="0"/>
-              <w:bottom w:val="single" w:color="FFFFFF" w:themeColor="background1" w:sz="8" w:space="0"/>
-              <w:right w:val="single" w:color="FFFFFF" w:themeColor="background1" w:sz="8" w:space="0"/>
+              <w:top w:val="single" w:sz="8" w:space="0" w:color="FFFFFF" w:themeColor="background1"/>
+              <w:left w:val="single" w:sz="8" w:space="0" w:color="FFFFFF" w:themeColor="background1"/>
+              <w:bottom w:val="single" w:sz="8" w:space="0" w:color="FFFFFF" w:themeColor="background1"/>
+              <w:right w:val="single" w:sz="8" w:space="0" w:color="FFFFFF" w:themeColor="background1"/>
             </w:tcBorders>
             <w:shd w:val="clear" w:color="auto" w:fill="EAF0E8"/>
             <w:tcMar>
@@ -6963,10 +7166,10 @@
           <w:tcPr>
             <w:tcW w:w="1726" w:type="dxa"/>
             <w:tcBorders>
-              <w:top w:val="single" w:color="FFFFFF" w:themeColor="background1" w:sz="8" w:space="0"/>
-              <w:left w:val="single" w:color="FFFFFF" w:themeColor="background1" w:sz="8" w:space="0"/>
-              <w:bottom w:val="single" w:color="FFFFFF" w:themeColor="background1" w:sz="8" w:space="0"/>
-              <w:right w:val="single" w:color="FFFFFF" w:themeColor="background1" w:sz="8" w:space="0"/>
+              <w:top w:val="single" w:sz="8" w:space="0" w:color="FFFFFF" w:themeColor="background1"/>
+              <w:left w:val="single" w:sz="8" w:space="0" w:color="FFFFFF" w:themeColor="background1"/>
+              <w:bottom w:val="single" w:sz="8" w:space="0" w:color="FFFFFF" w:themeColor="background1"/>
+              <w:right w:val="single" w:sz="8" w:space="0" w:color="FFFFFF" w:themeColor="background1"/>
             </w:tcBorders>
             <w:shd w:val="clear" w:color="auto" w:fill="D2E1CD"/>
             <w:tcMar>
@@ -6998,10 +7201,10 @@
             <w:tcW w:w="7349" w:type="dxa"/>
             <w:gridSpan w:val="2"/>
             <w:tcBorders>
-              <w:top w:val="single" w:color="FFFFFF" w:themeColor="background1" w:sz="8" w:space="0"/>
-              <w:left w:val="single" w:color="FFFFFF" w:themeColor="background1" w:sz="8" w:space="0"/>
-              <w:bottom w:val="single" w:color="FFFFFF" w:themeColor="background1" w:sz="8" w:space="0"/>
-              <w:right w:val="single" w:color="FFFFFF" w:themeColor="background1" w:sz="8" w:space="0"/>
+              <w:top w:val="single" w:sz="8" w:space="0" w:color="FFFFFF" w:themeColor="background1"/>
+              <w:left w:val="single" w:sz="8" w:space="0" w:color="FFFFFF" w:themeColor="background1"/>
+              <w:bottom w:val="single" w:sz="8" w:space="0" w:color="FFFFFF" w:themeColor="background1"/>
+              <w:right w:val="single" w:sz="8" w:space="0" w:color="FFFFFF" w:themeColor="background1"/>
             </w:tcBorders>
             <w:shd w:val="clear" w:color="auto" w:fill="D2E1CD"/>
             <w:tcMar>
@@ -7027,10 +7230,10 @@
           <w:tcPr>
             <w:tcW w:w="1726" w:type="dxa"/>
             <w:tcBorders>
-              <w:top w:val="single" w:color="FFFFFF" w:themeColor="background1" w:sz="8" w:space="0"/>
-              <w:left w:val="single" w:color="FFFFFF" w:themeColor="background1" w:sz="8" w:space="0"/>
-              <w:bottom w:val="single" w:color="FFFFFF" w:themeColor="background1" w:sz="8" w:space="0"/>
-              <w:right w:val="single" w:color="FFFFFF" w:themeColor="background1" w:sz="8" w:space="0"/>
+              <w:top w:val="single" w:sz="8" w:space="0" w:color="FFFFFF" w:themeColor="background1"/>
+              <w:left w:val="single" w:sz="8" w:space="0" w:color="FFFFFF" w:themeColor="background1"/>
+              <w:bottom w:val="single" w:sz="8" w:space="0" w:color="FFFFFF" w:themeColor="background1"/>
+              <w:right w:val="single" w:sz="8" w:space="0" w:color="FFFFFF" w:themeColor="background1"/>
             </w:tcBorders>
             <w:shd w:val="clear" w:color="auto" w:fill="EAF0E8"/>
             <w:tcMar>
@@ -7061,10 +7264,10 @@
             <w:tcW w:w="7349" w:type="dxa"/>
             <w:gridSpan w:val="2"/>
             <w:tcBorders>
-              <w:top w:val="single" w:color="FFFFFF" w:themeColor="background1" w:sz="8" w:space="0"/>
-              <w:left w:val="single" w:color="FFFFFF" w:themeColor="background1" w:sz="8" w:space="0"/>
-              <w:bottom w:val="single" w:color="FFFFFF" w:themeColor="background1" w:sz="8" w:space="0"/>
-              <w:right w:val="single" w:color="FFFFFF" w:themeColor="background1" w:sz="8" w:space="0"/>
+              <w:top w:val="single" w:sz="8" w:space="0" w:color="FFFFFF" w:themeColor="background1"/>
+              <w:left w:val="single" w:sz="8" w:space="0" w:color="FFFFFF" w:themeColor="background1"/>
+              <w:bottom w:val="single" w:sz="8" w:space="0" w:color="FFFFFF" w:themeColor="background1"/>
+              <w:right w:val="single" w:sz="8" w:space="0" w:color="FFFFFF" w:themeColor="background1"/>
             </w:tcBorders>
             <w:shd w:val="clear" w:color="auto" w:fill="EAF0E8"/>
             <w:tcMar>
@@ -7099,10 +7302,10 @@
           <w:tcPr>
             <w:tcW w:w="1726" w:type="dxa"/>
             <w:tcBorders>
-              <w:top w:val="single" w:color="FFFFFF" w:themeColor="background1" w:sz="8" w:space="0"/>
-              <w:left w:val="single" w:color="FFFFFF" w:themeColor="background1" w:sz="8" w:space="0"/>
-              <w:bottom w:val="single" w:color="FFFFFF" w:themeColor="background1" w:sz="8" w:space="0"/>
-              <w:right w:val="single" w:color="FFFFFF" w:themeColor="background1" w:sz="8" w:space="0"/>
+              <w:top w:val="single" w:sz="8" w:space="0" w:color="FFFFFF" w:themeColor="background1"/>
+              <w:left w:val="single" w:sz="8" w:space="0" w:color="FFFFFF" w:themeColor="background1"/>
+              <w:bottom w:val="single" w:sz="8" w:space="0" w:color="FFFFFF" w:themeColor="background1"/>
+              <w:right w:val="single" w:sz="8" w:space="0" w:color="FFFFFF" w:themeColor="background1"/>
             </w:tcBorders>
             <w:shd w:val="clear" w:color="auto" w:fill="EAF0E8"/>
             <w:tcMar>
@@ -7133,10 +7336,10 @@
           <w:tcPr>
             <w:tcW w:w="2721" w:type="dxa"/>
             <w:tcBorders>
-              <w:top w:val="single" w:color="FFFFFF" w:themeColor="background1" w:sz="8" w:space="0"/>
-              <w:left w:val="single" w:color="FFFFFF" w:themeColor="background1" w:sz="8" w:space="0"/>
-              <w:bottom w:val="single" w:color="FFFFFF" w:themeColor="background1" w:sz="8" w:space="0"/>
-              <w:right w:val="single" w:color="FFFFFF" w:themeColor="background1" w:sz="8" w:space="0"/>
+              <w:top w:val="single" w:sz="8" w:space="0" w:color="FFFFFF" w:themeColor="background1"/>
+              <w:left w:val="single" w:sz="8" w:space="0" w:color="FFFFFF" w:themeColor="background1"/>
+              <w:bottom w:val="single" w:sz="8" w:space="0" w:color="FFFFFF" w:themeColor="background1"/>
+              <w:right w:val="single" w:sz="8" w:space="0" w:color="FFFFFF" w:themeColor="background1"/>
             </w:tcBorders>
             <w:shd w:val="clear" w:color="auto" w:fill="EAF0E8"/>
             <w:tcMar>
@@ -7171,10 +7374,10 @@
           <w:tcPr>
             <w:tcW w:w="4628" w:type="dxa"/>
             <w:tcBorders>
-              <w:top w:val="single" w:color="FFFFFF" w:themeColor="background1" w:sz="8" w:space="0"/>
-              <w:left w:val="single" w:color="FFFFFF" w:themeColor="background1" w:sz="8" w:space="0"/>
-              <w:bottom w:val="single" w:color="FFFFFF" w:themeColor="background1" w:sz="8" w:space="0"/>
-              <w:right w:val="single" w:color="FFFFFF" w:themeColor="background1" w:sz="8" w:space="0"/>
+              <w:top w:val="single" w:sz="8" w:space="0" w:color="FFFFFF" w:themeColor="background1"/>
+              <w:left w:val="single" w:sz="8" w:space="0" w:color="FFFFFF" w:themeColor="background1"/>
+              <w:bottom w:val="single" w:sz="8" w:space="0" w:color="FFFFFF" w:themeColor="background1"/>
+              <w:right w:val="single" w:sz="8" w:space="0" w:color="FFFFFF" w:themeColor="background1"/>
             </w:tcBorders>
             <w:shd w:val="clear" w:color="auto" w:fill="EAF0E8"/>
             <w:tcMar>
@@ -7215,10 +7418,10 @@
           <w:tcPr>
             <w:tcW w:w="1726" w:type="dxa"/>
             <w:tcBorders>
-              <w:top w:val="single" w:color="FFFFFF" w:themeColor="background1" w:sz="8" w:space="0"/>
-              <w:left w:val="single" w:color="FFFFFF" w:themeColor="background1" w:sz="8" w:space="0"/>
-              <w:bottom w:val="single" w:color="FFFFFF" w:themeColor="background1" w:sz="8" w:space="0"/>
-              <w:right w:val="single" w:color="FFFFFF" w:themeColor="background1" w:sz="8" w:space="0"/>
+              <w:top w:val="single" w:sz="8" w:space="0" w:color="FFFFFF" w:themeColor="background1"/>
+              <w:left w:val="single" w:sz="8" w:space="0" w:color="FFFFFF" w:themeColor="background1"/>
+              <w:bottom w:val="single" w:sz="8" w:space="0" w:color="FFFFFF" w:themeColor="background1"/>
+              <w:right w:val="single" w:sz="8" w:space="0" w:color="FFFFFF" w:themeColor="background1"/>
             </w:tcBorders>
             <w:shd w:val="clear" w:color="auto" w:fill="D2E1CD"/>
             <w:tcMar>
@@ -7249,10 +7452,10 @@
           <w:tcPr>
             <w:tcW w:w="2721" w:type="dxa"/>
             <w:tcBorders>
-              <w:top w:val="single" w:color="FFFFFF" w:themeColor="background1" w:sz="8" w:space="0"/>
-              <w:left w:val="single" w:color="FFFFFF" w:themeColor="background1" w:sz="8" w:space="0"/>
-              <w:bottom w:val="single" w:color="FFFFFF" w:themeColor="background1" w:sz="8" w:space="0"/>
-              <w:right w:val="single" w:color="FFFFFF" w:themeColor="background1" w:sz="8" w:space="0"/>
+              <w:top w:val="single" w:sz="8" w:space="0" w:color="FFFFFF" w:themeColor="background1"/>
+              <w:left w:val="single" w:sz="8" w:space="0" w:color="FFFFFF" w:themeColor="background1"/>
+              <w:bottom w:val="single" w:sz="8" w:space="0" w:color="FFFFFF" w:themeColor="background1"/>
+              <w:right w:val="single" w:sz="8" w:space="0" w:color="FFFFFF" w:themeColor="background1"/>
             </w:tcBorders>
             <w:shd w:val="clear" w:color="auto" w:fill="D2E1CD"/>
             <w:tcMar>
@@ -7280,10 +7483,10 @@
           <w:tcPr>
             <w:tcW w:w="4628" w:type="dxa"/>
             <w:tcBorders>
-              <w:top w:val="single" w:color="FFFFFF" w:themeColor="background1" w:sz="8" w:space="0"/>
-              <w:left w:val="single" w:color="FFFFFF" w:themeColor="background1" w:sz="8" w:space="0"/>
-              <w:bottom w:val="single" w:color="FFFFFF" w:themeColor="background1" w:sz="8" w:space="0"/>
-              <w:right w:val="single" w:color="FFFFFF" w:themeColor="background1" w:sz="8" w:space="0"/>
+              <w:top w:val="single" w:sz="8" w:space="0" w:color="FFFFFF" w:themeColor="background1"/>
+              <w:left w:val="single" w:sz="8" w:space="0" w:color="FFFFFF" w:themeColor="background1"/>
+              <w:bottom w:val="single" w:sz="8" w:space="0" w:color="FFFFFF" w:themeColor="background1"/>
+              <w:right w:val="single" w:sz="8" w:space="0" w:color="FFFFFF" w:themeColor="background1"/>
             </w:tcBorders>
             <w:shd w:val="clear" w:color="auto" w:fill="D2E1CD"/>
             <w:tcMar>
@@ -7317,10 +7520,10 @@
           <w:tcPr>
             <w:tcW w:w="1726" w:type="dxa"/>
             <w:tcBorders>
-              <w:top w:val="single" w:color="FFFFFF" w:themeColor="background1" w:sz="8" w:space="0"/>
-              <w:left w:val="single" w:color="FFFFFF" w:themeColor="background1" w:sz="8" w:space="0"/>
-              <w:bottom w:val="single" w:color="FFFFFF" w:themeColor="background1" w:sz="8" w:space="0"/>
-              <w:right w:val="single" w:color="FFFFFF" w:themeColor="background1" w:sz="8" w:space="0"/>
+              <w:top w:val="single" w:sz="8" w:space="0" w:color="FFFFFF" w:themeColor="background1"/>
+              <w:left w:val="single" w:sz="8" w:space="0" w:color="FFFFFF" w:themeColor="background1"/>
+              <w:bottom w:val="single" w:sz="8" w:space="0" w:color="FFFFFF" w:themeColor="background1"/>
+              <w:right w:val="single" w:sz="8" w:space="0" w:color="FFFFFF" w:themeColor="background1"/>
             </w:tcBorders>
             <w:shd w:val="clear" w:color="auto" w:fill="D2E1CD"/>
             <w:tcMar>
@@ -7366,10 +7569,10 @@
             <w:tcW w:w="7349" w:type="dxa"/>
             <w:gridSpan w:val="2"/>
             <w:tcBorders>
-              <w:top w:val="single" w:color="FFFFFF" w:themeColor="background1" w:sz="8" w:space="0"/>
-              <w:left w:val="single" w:color="FFFFFF" w:themeColor="background1" w:sz="8" w:space="0"/>
-              <w:bottom w:val="single" w:color="FFFFFF" w:themeColor="background1" w:sz="8" w:space="0"/>
-              <w:right w:val="single" w:color="FFFFFF" w:themeColor="background1" w:sz="8" w:space="0"/>
+              <w:top w:val="single" w:sz="8" w:space="0" w:color="FFFFFF" w:themeColor="background1"/>
+              <w:left w:val="single" w:sz="8" w:space="0" w:color="FFFFFF" w:themeColor="background1"/>
+              <w:bottom w:val="single" w:sz="8" w:space="0" w:color="FFFFFF" w:themeColor="background1"/>
+              <w:right w:val="single" w:sz="8" w:space="0" w:color="FFFFFF" w:themeColor="background1"/>
             </w:tcBorders>
             <w:shd w:val="clear" w:color="auto" w:fill="D2E1CD"/>
             <w:tcMar>
@@ -7391,8 +7594,9 @@
           <w:numId w:val="0"/>
         </w:numPr>
       </w:pPr>
-      <w:bookmarkStart w:name="_Toc149291539" w:id="84"/>
-      <w:r>
+      <w:bookmarkStart w:id="84" w:name="_Toc149291539"/>
+      <w:r>
+        <w:lastRenderedPageBreak/>
         <w:t>Vendas</w:t>
       </w:r>
       <w:bookmarkEnd w:id="84"/>
@@ -7467,9 +7671,8 @@
       <w:pPr>
         <w:pStyle w:val="Requisito"/>
       </w:pPr>
-      <w:bookmarkStart w:name="_Toc149291540" w:id="85"/>
-      <w:r>
-        <w:lastRenderedPageBreak/>
+      <w:bookmarkStart w:id="85" w:name="_Toc149291540"/>
+      <w:r>
         <w:t>[RF005] Registrar venda</w:t>
       </w:r>
       <w:bookmarkEnd w:id="85"/>
@@ -7478,12 +7681,12 @@
       <w:tblPr>
         <w:tblW w:w="9075" w:type="dxa"/>
         <w:tblBorders>
-          <w:top w:val="single" w:color="FFFFFF" w:sz="4" w:space="0"/>
-          <w:left w:val="single" w:color="FFFFFF" w:sz="4" w:space="0"/>
-          <w:bottom w:val="single" w:color="FFFFFF" w:sz="4" w:space="0"/>
-          <w:right w:val="single" w:color="FFFFFF" w:sz="4" w:space="0"/>
-          <w:insideH w:val="single" w:color="FFFFFF" w:sz="4" w:space="0"/>
-          <w:insideV w:val="single" w:color="FFFFFF" w:sz="4" w:space="0"/>
+          <w:top w:val="single" w:sz="4" w:space="0" w:color="FFFFFF"/>
+          <w:left w:val="single" w:sz="4" w:space="0" w:color="FFFFFF"/>
+          <w:bottom w:val="single" w:sz="4" w:space="0" w:color="FFFFFF"/>
+          <w:right w:val="single" w:sz="4" w:space="0" w:color="FFFFFF"/>
+          <w:insideH w:val="single" w:sz="4" w:space="0" w:color="FFFFFF"/>
+          <w:insideV w:val="single" w:sz="4" w:space="0" w:color="FFFFFF"/>
         </w:tblBorders>
         <w:tblLook w:val="0420" w:firstRow="1" w:lastRow="0" w:firstColumn="0" w:lastColumn="0" w:noHBand="0" w:noVBand="1"/>
       </w:tblPr>
@@ -7500,8 +7703,8 @@
           <w:tcPr>
             <w:tcW w:w="1726" w:type="dxa"/>
             <w:tcBorders>
-              <w:top w:val="single" w:color="FFFFFF" w:themeColor="background1" w:sz="4" w:space="0"/>
-              <w:left w:val="single" w:color="FFFFFF" w:themeColor="background1" w:sz="4" w:space="0"/>
+              <w:top w:val="single" w:sz="4" w:space="0" w:color="FFFFFF" w:themeColor="background1"/>
+              <w:left w:val="single" w:sz="4" w:space="0" w:color="FFFFFF" w:themeColor="background1"/>
               <w:right w:val="nil"/>
             </w:tcBorders>
             <w:shd w:val="clear" w:color="auto" w:fill="70AD47" w:themeFill="accent6"/>
@@ -7534,9 +7737,9 @@
             <w:tcW w:w="7349" w:type="dxa"/>
             <w:gridSpan w:val="2"/>
             <w:tcBorders>
-              <w:top w:val="single" w:color="FFFFFF" w:themeColor="background1" w:sz="4" w:space="0"/>
+              <w:top w:val="single" w:sz="4" w:space="0" w:color="FFFFFF" w:themeColor="background1"/>
               <w:left w:val="nil"/>
-              <w:right w:val="single" w:color="FFFFFF" w:themeColor="background1" w:sz="4" w:space="0"/>
+              <w:right w:val="single" w:sz="4" w:space="0" w:color="FFFFFF" w:themeColor="background1"/>
             </w:tcBorders>
             <w:shd w:val="clear" w:color="auto" w:fill="70AD47" w:themeFill="accent6"/>
             <w:hideMark/>
@@ -7606,10 +7809,18 @@
               <w:t>)  Essencial</w:t>
             </w:r>
             <w:r>
-              <w:t xml:space="preserve">          </w:t>
-            </w:r>
-            <w:r>
-              <w:t>(  )</w:t>
+              <w:t xml:space="preserve">       </w:t>
+            </w:r>
+            <w:proofErr w:type="gramStart"/>
+            <w:r>
+              <w:t xml:space="preserve">   </w:t>
+            </w:r>
+            <w:r>
+              <w:t>(</w:t>
+            </w:r>
+            <w:proofErr w:type="gramEnd"/>
+            <w:r>
+              <w:t xml:space="preserve">  )</w:t>
             </w:r>
             <w:r>
               <w:t xml:space="preserve"> </w:t>
@@ -7707,7 +7918,15 @@
           </w:tcPr>
           <w:p>
             <w:r>
-              <w:t>Um funcionário logado no sistema pode registrar uma venda, com o horário da venda, o produto e o cpf do cliente.</w:t>
+              <w:t xml:space="preserve">Um funcionário logado no sistema pode registrar uma venda, com o horário da venda, o produto e o </w:t>
+            </w:r>
+            <w:proofErr w:type="spellStart"/>
+            <w:r>
+              <w:t>cpf</w:t>
+            </w:r>
+            <w:proofErr w:type="spellEnd"/>
+            <w:r>
+              <w:t xml:space="preserve"> do cliente.</w:t>
             </w:r>
           </w:p>
         </w:tc>
@@ -8094,7 +8313,7 @@
       <w:pPr>
         <w:pStyle w:val="Requisito"/>
       </w:pPr>
-      <w:bookmarkStart w:name="_Toc149291541" w:id="86"/>
+      <w:bookmarkStart w:id="86" w:name="_Toc149291541"/>
       <w:r>
         <w:t>[RF006] Excluir venda</w:t>
       </w:r>
@@ -8104,12 +8323,12 @@
       <w:tblPr>
         <w:tblW w:w="9075" w:type="dxa"/>
         <w:tblBorders>
-          <w:top w:val="single" w:color="FFFFFF" w:sz="4" w:space="0"/>
-          <w:left w:val="single" w:color="FFFFFF" w:sz="4" w:space="0"/>
-          <w:bottom w:val="single" w:color="FFFFFF" w:sz="4" w:space="0"/>
-          <w:right w:val="single" w:color="FFFFFF" w:sz="4" w:space="0"/>
-          <w:insideH w:val="single" w:color="FFFFFF" w:sz="4" w:space="0"/>
-          <w:insideV w:val="single" w:color="FFFFFF" w:sz="4" w:space="0"/>
+          <w:top w:val="single" w:sz="4" w:space="0" w:color="FFFFFF"/>
+          <w:left w:val="single" w:sz="4" w:space="0" w:color="FFFFFF"/>
+          <w:bottom w:val="single" w:sz="4" w:space="0" w:color="FFFFFF"/>
+          <w:right w:val="single" w:sz="4" w:space="0" w:color="FFFFFF"/>
+          <w:insideH w:val="single" w:sz="4" w:space="0" w:color="FFFFFF"/>
+          <w:insideV w:val="single" w:sz="4" w:space="0" w:color="FFFFFF"/>
         </w:tblBorders>
         <w:tblLook w:val="0420" w:firstRow="1" w:lastRow="0" w:firstColumn="0" w:lastColumn="0" w:noHBand="0" w:noVBand="1"/>
       </w:tblPr>
@@ -8126,8 +8345,8 @@
           <w:tcPr>
             <w:tcW w:w="1726" w:type="dxa"/>
             <w:tcBorders>
-              <w:top w:val="single" w:color="FFFFFF" w:themeColor="background1" w:sz="4" w:space="0"/>
-              <w:left w:val="single" w:color="FFFFFF" w:themeColor="background1" w:sz="4" w:space="0"/>
+              <w:top w:val="single" w:sz="4" w:space="0" w:color="FFFFFF" w:themeColor="background1"/>
+              <w:left w:val="single" w:sz="4" w:space="0" w:color="FFFFFF" w:themeColor="background1"/>
               <w:right w:val="nil"/>
             </w:tcBorders>
             <w:shd w:val="clear" w:color="auto" w:fill="70AD47" w:themeFill="accent6"/>
@@ -8160,9 +8379,9 @@
             <w:tcW w:w="7349" w:type="dxa"/>
             <w:gridSpan w:val="2"/>
             <w:tcBorders>
-              <w:top w:val="single" w:color="FFFFFF" w:themeColor="background1" w:sz="4" w:space="0"/>
+              <w:top w:val="single" w:sz="4" w:space="0" w:color="FFFFFF" w:themeColor="background1"/>
               <w:left w:val="nil"/>
-              <w:right w:val="single" w:color="FFFFFF" w:themeColor="background1" w:sz="4" w:space="0"/>
+              <w:right w:val="single" w:sz="4" w:space="0" w:color="FFFFFF" w:themeColor="background1"/>
             </w:tcBorders>
             <w:shd w:val="clear" w:color="auto" w:fill="70AD47" w:themeFill="accent6"/>
             <w:hideMark/>
@@ -8232,10 +8451,18 @@
               <w:t>)  Essencial</w:t>
             </w:r>
             <w:r>
-              <w:t xml:space="preserve">          </w:t>
-            </w:r>
-            <w:r>
-              <w:t>(  )</w:t>
+              <w:t xml:space="preserve">       </w:t>
+            </w:r>
+            <w:proofErr w:type="gramStart"/>
+            <w:r>
+              <w:t xml:space="preserve">   </w:t>
+            </w:r>
+            <w:r>
+              <w:t>(</w:t>
+            </w:r>
+            <w:proofErr w:type="gramEnd"/>
+            <w:r>
+              <w:t xml:space="preserve">  )</w:t>
             </w:r>
             <w:r>
               <w:t xml:space="preserve"> </w:t>
@@ -8360,7 +8587,6 @@
                 <w:b/>
                 <w:bCs/>
               </w:rPr>
-              <w:lastRenderedPageBreak/>
               <w:t>Pré-condição:</w:t>
             </w:r>
           </w:p>
@@ -8729,7 +8955,7 @@
       <w:pPr>
         <w:pStyle w:val="Requisito"/>
       </w:pPr>
-      <w:bookmarkStart w:name="_Toc149291542" w:id="87"/>
+      <w:bookmarkStart w:id="87" w:name="_Toc149291542"/>
       <w:r>
         <w:t>[RF007] Visualizar vendas</w:t>
       </w:r>
@@ -8739,12 +8965,12 @@
       <w:tblPr>
         <w:tblW w:w="9075" w:type="dxa"/>
         <w:tblBorders>
-          <w:top w:val="single" w:color="FFFFFF" w:sz="4" w:space="0"/>
-          <w:left w:val="single" w:color="FFFFFF" w:sz="4" w:space="0"/>
-          <w:bottom w:val="single" w:color="FFFFFF" w:sz="4" w:space="0"/>
-          <w:right w:val="single" w:color="FFFFFF" w:sz="4" w:space="0"/>
-          <w:insideH w:val="single" w:color="FFFFFF" w:sz="4" w:space="0"/>
-          <w:insideV w:val="single" w:color="FFFFFF" w:sz="4" w:space="0"/>
+          <w:top w:val="single" w:sz="4" w:space="0" w:color="FFFFFF"/>
+          <w:left w:val="single" w:sz="4" w:space="0" w:color="FFFFFF"/>
+          <w:bottom w:val="single" w:sz="4" w:space="0" w:color="FFFFFF"/>
+          <w:right w:val="single" w:sz="4" w:space="0" w:color="FFFFFF"/>
+          <w:insideH w:val="single" w:sz="4" w:space="0" w:color="FFFFFF"/>
+          <w:insideV w:val="single" w:sz="4" w:space="0" w:color="FFFFFF"/>
         </w:tblBorders>
         <w:tblLook w:val="0420" w:firstRow="1" w:lastRow="0" w:firstColumn="0" w:lastColumn="0" w:noHBand="0" w:noVBand="1"/>
       </w:tblPr>
@@ -8761,8 +8987,8 @@
           <w:tcPr>
             <w:tcW w:w="1726" w:type="dxa"/>
             <w:tcBorders>
-              <w:top w:val="single" w:color="FFFFFF" w:themeColor="background1" w:sz="4" w:space="0"/>
-              <w:left w:val="single" w:color="FFFFFF" w:themeColor="background1" w:sz="4" w:space="0"/>
+              <w:top w:val="single" w:sz="4" w:space="0" w:color="FFFFFF" w:themeColor="background1"/>
+              <w:left w:val="single" w:sz="4" w:space="0" w:color="FFFFFF" w:themeColor="background1"/>
               <w:right w:val="nil"/>
             </w:tcBorders>
             <w:shd w:val="clear" w:color="auto" w:fill="70AD47" w:themeFill="accent6"/>
@@ -8795,9 +9021,9 @@
             <w:tcW w:w="7349" w:type="dxa"/>
             <w:gridSpan w:val="2"/>
             <w:tcBorders>
-              <w:top w:val="single" w:color="FFFFFF" w:themeColor="background1" w:sz="4" w:space="0"/>
+              <w:top w:val="single" w:sz="4" w:space="0" w:color="FFFFFF" w:themeColor="background1"/>
               <w:left w:val="nil"/>
-              <w:right w:val="single" w:color="FFFFFF" w:themeColor="background1" w:sz="4" w:space="0"/>
+              <w:right w:val="single" w:sz="4" w:space="0" w:color="FFFFFF" w:themeColor="background1"/>
             </w:tcBorders>
             <w:shd w:val="clear" w:color="auto" w:fill="70AD47" w:themeFill="accent6"/>
             <w:hideMark/>
@@ -8867,10 +9093,18 @@
               <w:t>)  Essencial</w:t>
             </w:r>
             <w:r>
-              <w:t xml:space="preserve">          </w:t>
-            </w:r>
-            <w:r>
-              <w:t>(  )</w:t>
+              <w:t xml:space="preserve">       </w:t>
+            </w:r>
+            <w:proofErr w:type="gramStart"/>
+            <w:r>
+              <w:t xml:space="preserve">   </w:t>
+            </w:r>
+            <w:r>
+              <w:t>(</w:t>
+            </w:r>
+            <w:proofErr w:type="gramEnd"/>
+            <w:r>
+              <w:t xml:space="preserve">  )</w:t>
             </w:r>
             <w:r>
               <w:t xml:space="preserve"> </w:t>
@@ -8995,6 +9229,7 @@
                 <w:b/>
                 <w:bCs/>
               </w:rPr>
+              <w:lastRenderedPageBreak/>
               <w:t>Pré-condição:</w:t>
             </w:r>
           </w:p>
@@ -9120,7 +9355,6 @@
                 <w:b/>
                 <w:bCs/>
               </w:rPr>
-              <w:lastRenderedPageBreak/>
               <w:t>Fluxo principal:</w:t>
             </w:r>
           </w:p>
@@ -9314,7 +9548,7 @@
       <w:r>
         <w:t xml:space="preserve"> </w:t>
       </w:r>
-      <w:bookmarkStart w:name="_Toc149291543" w:id="88"/>
+      <w:bookmarkStart w:id="88" w:name="_Toc149291543"/>
       <w:r>
         <w:t>[RF008] Histórico de compras de clientes</w:t>
       </w:r>
@@ -9324,12 +9558,12 @@
       <w:tblPr>
         <w:tblW w:w="9075" w:type="dxa"/>
         <w:tblBorders>
-          <w:top w:val="single" w:color="FFFFFF" w:sz="4" w:space="0"/>
-          <w:left w:val="single" w:color="FFFFFF" w:sz="4" w:space="0"/>
-          <w:bottom w:val="single" w:color="FFFFFF" w:sz="4" w:space="0"/>
-          <w:right w:val="single" w:color="FFFFFF" w:sz="4" w:space="0"/>
-          <w:insideH w:val="single" w:color="FFFFFF" w:sz="4" w:space="0"/>
-          <w:insideV w:val="single" w:color="FFFFFF" w:sz="4" w:space="0"/>
+          <w:top w:val="single" w:sz="4" w:space="0" w:color="FFFFFF"/>
+          <w:left w:val="single" w:sz="4" w:space="0" w:color="FFFFFF"/>
+          <w:bottom w:val="single" w:sz="4" w:space="0" w:color="FFFFFF"/>
+          <w:right w:val="single" w:sz="4" w:space="0" w:color="FFFFFF"/>
+          <w:insideH w:val="single" w:sz="4" w:space="0" w:color="FFFFFF"/>
+          <w:insideV w:val="single" w:sz="4" w:space="0" w:color="FFFFFF"/>
         </w:tblBorders>
         <w:tblLook w:val="0420" w:firstRow="1" w:lastRow="0" w:firstColumn="0" w:lastColumn="0" w:noHBand="0" w:noVBand="1"/>
       </w:tblPr>
@@ -9346,8 +9580,8 @@
           <w:tcPr>
             <w:tcW w:w="1726" w:type="dxa"/>
             <w:tcBorders>
-              <w:top w:val="single" w:color="FFFFFF" w:themeColor="background1" w:sz="4" w:space="0"/>
-              <w:left w:val="single" w:color="FFFFFF" w:themeColor="background1" w:sz="4" w:space="0"/>
+              <w:top w:val="single" w:sz="4" w:space="0" w:color="FFFFFF" w:themeColor="background1"/>
+              <w:left w:val="single" w:sz="4" w:space="0" w:color="FFFFFF" w:themeColor="background1"/>
               <w:right w:val="nil"/>
             </w:tcBorders>
             <w:shd w:val="clear" w:color="auto" w:fill="70AD47" w:themeFill="accent6"/>
@@ -9380,9 +9614,9 @@
             <w:tcW w:w="7349" w:type="dxa"/>
             <w:gridSpan w:val="2"/>
             <w:tcBorders>
-              <w:top w:val="single" w:color="FFFFFF" w:themeColor="background1" w:sz="4" w:space="0"/>
+              <w:top w:val="single" w:sz="4" w:space="0" w:color="FFFFFF" w:themeColor="background1"/>
               <w:left w:val="nil"/>
-              <w:right w:val="single" w:color="FFFFFF" w:themeColor="background1" w:sz="4" w:space="0"/>
+              <w:right w:val="single" w:sz="4" w:space="0" w:color="FFFFFF" w:themeColor="background1"/>
             </w:tcBorders>
             <w:shd w:val="clear" w:color="auto" w:fill="70AD47" w:themeFill="accent6"/>
             <w:hideMark/>
@@ -9442,8 +9676,13 @@
             <w:shd w:val="clear" w:color="auto" w:fill="C5E0B3" w:themeFill="accent6" w:themeFillTint="66"/>
           </w:tcPr>
           <w:p>
-            <w:r>
-              <w:t>( )  Essencial          (X)  Importante          (  ) Desejável</w:t>
+            <w:proofErr w:type="gramStart"/>
+            <w:r>
+              <w:t>( )</w:t>
+            </w:r>
+            <w:proofErr w:type="gramEnd"/>
+            <w:r>
+              <w:t xml:space="preserve">  Essencial          (X)  Importante          (  ) Desejável</w:t>
             </w:r>
           </w:p>
         </w:tc>
@@ -9710,7 +9949,15 @@
           <w:p/>
           <w:p>
             <w:r>
-              <w:t xml:space="preserve">3. Insere o cpf do cliente. </w:t>
+              <w:t xml:space="preserve">3. Insere o </w:t>
+            </w:r>
+            <w:proofErr w:type="spellStart"/>
+            <w:r>
+              <w:t>cpf</w:t>
+            </w:r>
+            <w:proofErr w:type="spellEnd"/>
+            <w:r>
+              <w:t xml:space="preserve"> do cliente. </w:t>
             </w:r>
           </w:p>
         </w:tc>
@@ -9739,7 +9986,15 @@
               <w:spacing w:line="259" w:lineRule="auto"/>
             </w:pPr>
             <w:r>
-              <w:t>2. Pede o cpf do cliente.</w:t>
+              <w:t xml:space="preserve">2. Pede o </w:t>
+            </w:r>
+            <w:proofErr w:type="spellStart"/>
+            <w:r>
+              <w:t>cpf</w:t>
+            </w:r>
+            <w:proofErr w:type="spellEnd"/>
+            <w:r>
+              <w:t xml:space="preserve"> do cliente.</w:t>
             </w:r>
           </w:p>
           <w:p/>
@@ -9781,6 +10036,7 @@
                 <w:b/>
                 <w:bCs/>
               </w:rPr>
+              <w:lastRenderedPageBreak/>
               <w:t>Fluxo alternativo:</w:t>
             </w:r>
           </w:p>
@@ -9824,7 +10080,15 @@
           </w:p>
           <w:p>
             <w:r>
-              <w:t>3.  Caso o cpf digitado esteja incorreto, o sistema deve voltar para a tela “Vendas”.</w:t>
+              <w:t xml:space="preserve">3.  Caso o </w:t>
+            </w:r>
+            <w:proofErr w:type="spellStart"/>
+            <w:r>
+              <w:t>cpf</w:t>
+            </w:r>
+            <w:proofErr w:type="spellEnd"/>
+            <w:r>
+              <w:t xml:space="preserve"> digitado esteja incorreto, o sistema deve voltar para a tela “Vendas”.</w:t>
             </w:r>
           </w:p>
         </w:tc>
@@ -9886,7 +10150,6 @@
         <w:ind w:left="0"/>
       </w:pPr>
       <w:r>
-        <w:lastRenderedPageBreak/>
         <w:t>&lt;FAÇA A DOCUMENTAÇÃO DE QUANTOS REQUISITOS FOREM NECESSÁRIOS</w:t>
       </w:r>
       <w:r>
@@ -9901,24 +10164,24 @@
         <w:pStyle w:val="TextoNormal"/>
         <w:ind w:left="0"/>
         <w:sectPr>
-          <w:headerReference w:type="default" r:id="rId18"/>
-          <w:pgSz w:w="11906" w:h="16838" w:orient="portrait" w:code="9"/>
+          <w:headerReference w:type="default" r:id="rId20"/>
+          <w:pgSz w:w="11906" w:h="16838" w:code="9"/>
           <w:pgMar w:top="1440" w:right="1440" w:bottom="1440" w:left="1440" w:header="720" w:footer="720" w:gutter="0"/>
           <w:pgNumType w:start="1"/>
           <w:cols w:space="720"/>
         </w:sectPr>
       </w:pPr>
     </w:p>
-    <w:bookmarkStart w:name="_Toc467473455" w:id="89"/>
-    <w:bookmarkStart w:name="_Toc467474002" w:id="90"/>
-    <w:bookmarkStart w:name="_Toc467477741" w:id="91"/>
-    <w:bookmarkStart w:name="_Toc467494887" w:id="92"/>
-    <w:bookmarkStart w:name="_Toc467495253" w:id="93"/>
-    <w:bookmarkStart w:name="_Toc468086059" w:id="94"/>
+    <w:bookmarkStart w:id="89" w:name="_Toc467473455"/>
+    <w:bookmarkStart w:id="90" w:name="_Toc467474002"/>
+    <w:bookmarkStart w:id="91" w:name="_Toc467477741"/>
+    <w:bookmarkStart w:id="92" w:name="_Toc467494887"/>
+    <w:bookmarkStart w:id="93" w:name="_Toc467495253"/>
+    <w:bookmarkStart w:id="94" w:name="_Toc468086059"/>
     <w:p>
       <w:pPr>
         <w:pStyle w:val="Captulo"/>
-        <w:framePr w:hSpace="180" w:wrap="around" w:hAnchor="page" w:vAnchor="text" w:x="9937" w:y="1"/>
+        <w:framePr w:hSpace="180" w:wrap="around" w:vAnchor="text" w:hAnchor="page" w:x="9937" w:y="1"/>
         <w:rPr>
           <w:sz w:val="24"/>
         </w:rPr>
@@ -9928,10 +10191,10 @@
           <w:sz w:val="24"/>
         </w:rPr>
         <w:object w:dxaOrig="581" w:dyaOrig="725" w14:anchorId="3D27BB1C">
-          <v:shape id="_x0000_i1027" style="width:29.25pt;height:36.75pt" o:ole="" type="#_x0000_t75">
-            <v:imagedata o:title="" r:id="rId19"/>
+          <v:shape id="_x0000_i1027" type="#_x0000_t75" style="width:29.4pt;height:36.85pt" o:ole="">
+            <v:imagedata r:id="rId21" o:title=""/>
           </v:shape>
-          <o:OLEObject Type="Embed" ProgID="Word.Document.8" ShapeID="_x0000_i1027" DrawAspect="Content" ObjectID="_1759904266" r:id="rId20"/>
+          <o:OLEObject Type="Embed" ProgID="Word.Document.8" ShapeID="_x0000_i1027" DrawAspect="Content" ObjectID="_1760155657" r:id="rId22"/>
         </w:object>
       </w:r>
     </w:p>
@@ -10021,13 +10284,13 @@
       <w:pPr>
         <w:pStyle w:val="Ttulo2"/>
       </w:pPr>
-      <w:bookmarkStart w:name="_Toc467473456" w:id="95"/>
-      <w:bookmarkStart w:name="_Toc467474003" w:id="96"/>
-      <w:bookmarkStart w:name="_Toc467477742" w:id="97"/>
-      <w:bookmarkStart w:name="_Toc467494888" w:id="98"/>
-      <w:bookmarkStart w:name="_Toc467495254" w:id="99"/>
-      <w:bookmarkStart w:name="_Toc468086060" w:id="100"/>
-      <w:bookmarkStart w:name="_Toc149291544" w:id="101"/>
+      <w:bookmarkStart w:id="95" w:name="_Toc467473456"/>
+      <w:bookmarkStart w:id="96" w:name="_Toc467474003"/>
+      <w:bookmarkStart w:id="97" w:name="_Toc467477742"/>
+      <w:bookmarkStart w:id="98" w:name="_Toc467494888"/>
+      <w:bookmarkStart w:id="99" w:name="_Toc467495254"/>
+      <w:bookmarkStart w:id="100" w:name="_Toc468086060"/>
+      <w:bookmarkStart w:id="101" w:name="_Toc149291544"/>
       <w:r>
         <w:t>Usabilidade</w:t>
       </w:r>
@@ -10051,13 +10314,13 @@
       <w:pPr>
         <w:pStyle w:val="Requisito"/>
       </w:pPr>
-      <w:bookmarkStart w:name="_Toc467473457" w:id="102"/>
-      <w:bookmarkStart w:name="_Toc467474004" w:id="103"/>
-      <w:bookmarkStart w:name="_Toc467477743" w:id="104"/>
-      <w:bookmarkStart w:name="_Toc467494889" w:id="105"/>
-      <w:bookmarkStart w:name="_Toc467495255" w:id="106"/>
-      <w:bookmarkStart w:name="_Toc468086061" w:id="107"/>
-      <w:bookmarkStart w:name="_Toc149291545" w:id="108"/>
+      <w:bookmarkStart w:id="102" w:name="_Toc467473457"/>
+      <w:bookmarkStart w:id="103" w:name="_Toc467474004"/>
+      <w:bookmarkStart w:id="104" w:name="_Toc467477743"/>
+      <w:bookmarkStart w:id="105" w:name="_Toc467494889"/>
+      <w:bookmarkStart w:id="106" w:name="_Toc467495255"/>
+      <w:bookmarkStart w:id="107" w:name="_Toc468086061"/>
+      <w:bookmarkStart w:id="108" w:name="_Toc149291545"/>
       <w:r>
         <w:t>[RNF001]</w:t>
       </w:r>
@@ -10130,7 +10393,7 @@
             </w:pPr>
             <w:r>
               <w:rPr>
-                <w:rFonts w:ascii="Wingdings" w:hAnsi="Wingdings" w:eastAsia="Wingdings" w:cs="Wingdings"/>
+                <w:rFonts w:ascii="Wingdings" w:eastAsia="Wingdings" w:hAnsi="Wingdings" w:cs="Wingdings"/>
               </w:rPr>
               <w:t>¨</w:t>
             </w:r>
@@ -10163,7 +10426,7 @@
             </w:pPr>
             <w:r>
               <w:rPr>
-                <w:rFonts w:ascii="Wingdings" w:hAnsi="Wingdings" w:eastAsia="Wingdings" w:cs="Wingdings"/>
+                <w:rFonts w:ascii="Wingdings" w:eastAsia="Wingdings" w:hAnsi="Wingdings" w:cs="Wingdings"/>
               </w:rPr>
               <w:t>¨</w:t>
             </w:r>
@@ -10196,7 +10459,7 @@
             </w:pPr>
             <w:r>
               <w:rPr>
-                <w:rFonts w:ascii="Wingdings" w:hAnsi="Wingdings" w:eastAsia="Wingdings" w:cs="Wingdings"/>
+                <w:rFonts w:ascii="Wingdings" w:eastAsia="Wingdings" w:hAnsi="Wingdings" w:cs="Wingdings"/>
               </w:rPr>
               <w:t>þ</w:t>
             </w:r>
@@ -10223,7 +10486,7 @@
       <w:pPr>
         <w:pStyle w:val="Ttulo2"/>
       </w:pPr>
-      <w:bookmarkStart w:name="_Toc149291546" w:id="109"/>
+      <w:bookmarkStart w:id="109" w:name="_Toc149291546"/>
       <w:r>
         <w:t>Di</w:t>
       </w:r>
@@ -10247,13 +10510,13 @@
       <w:pPr>
         <w:pStyle w:val="Requisito"/>
       </w:pPr>
-      <w:bookmarkStart w:name="_Toc467473460" w:id="110"/>
-      <w:bookmarkStart w:name="_Toc467474007" w:id="111"/>
-      <w:bookmarkStart w:name="_Toc467477746" w:id="112"/>
-      <w:bookmarkStart w:name="_Toc467494892" w:id="113"/>
-      <w:bookmarkStart w:name="_Toc467495258" w:id="114"/>
-      <w:bookmarkStart w:name="_Toc468086064" w:id="115"/>
-      <w:bookmarkStart w:name="_Toc149291547" w:id="116"/>
+      <w:bookmarkStart w:id="110" w:name="_Toc467473460"/>
+      <w:bookmarkStart w:id="111" w:name="_Toc467474007"/>
+      <w:bookmarkStart w:id="112" w:name="_Toc467477746"/>
+      <w:bookmarkStart w:id="113" w:name="_Toc467494892"/>
+      <w:bookmarkStart w:id="114" w:name="_Toc467495258"/>
+      <w:bookmarkStart w:id="115" w:name="_Toc468086064"/>
+      <w:bookmarkStart w:id="116" w:name="_Toc149291547"/>
       <w:r>
         <w:t>[NF</w:t>
       </w:r>
@@ -10284,12 +10547,12 @@
       <w:pPr>
         <w:pStyle w:val="TextoNormal"/>
       </w:pPr>
-      <w:bookmarkStart w:name="_Toc467473461" w:id="117"/>
-      <w:bookmarkStart w:name="_Toc467474008" w:id="118"/>
-      <w:bookmarkStart w:name="_Toc467477747" w:id="119"/>
-      <w:bookmarkStart w:name="_Toc467494893" w:id="120"/>
-      <w:bookmarkStart w:name="_Toc467495259" w:id="121"/>
-      <w:bookmarkStart w:name="_Toc468086065" w:id="122"/>
+      <w:bookmarkStart w:id="117" w:name="_Toc467473461"/>
+      <w:bookmarkStart w:id="118" w:name="_Toc467474008"/>
+      <w:bookmarkStart w:id="119" w:name="_Toc467477747"/>
+      <w:bookmarkStart w:id="120" w:name="_Toc467494893"/>
+      <w:bookmarkStart w:id="121" w:name="_Toc467495259"/>
+      <w:bookmarkStart w:id="122" w:name="_Toc468086065"/>
       <w:r>
         <w:t>O sistema deve estar disponível e acessível 98% do tempo.</w:t>
       </w:r>
@@ -10344,7 +10607,7 @@
             </w:pPr>
             <w:r>
               <w:rPr>
-                <w:rFonts w:ascii="Wingdings" w:hAnsi="Wingdings" w:eastAsia="Wingdings" w:cs="Wingdings"/>
+                <w:rFonts w:ascii="Wingdings" w:eastAsia="Wingdings" w:hAnsi="Wingdings" w:cs="Wingdings"/>
               </w:rPr>
               <w:t>¨</w:t>
             </w:r>
@@ -10377,7 +10640,7 @@
             </w:pPr>
             <w:r>
               <w:rPr>
-                <w:rFonts w:ascii="Wingdings" w:hAnsi="Wingdings" w:eastAsia="Wingdings" w:cs="Wingdings"/>
+                <w:rFonts w:ascii="Wingdings" w:eastAsia="Wingdings" w:hAnsi="Wingdings" w:cs="Wingdings"/>
               </w:rPr>
               <w:t>¨</w:t>
             </w:r>
@@ -10410,7 +10673,7 @@
             </w:pPr>
             <w:r>
               <w:rPr>
-                <w:rFonts w:ascii="Wingdings" w:hAnsi="Wingdings" w:eastAsia="Wingdings" w:cs="Wingdings"/>
+                <w:rFonts w:ascii="Wingdings" w:eastAsia="Wingdings" w:hAnsi="Wingdings" w:cs="Wingdings"/>
               </w:rPr>
               <w:t>þ</w:t>
             </w:r>
@@ -10437,7 +10700,7 @@
       <w:pPr>
         <w:pStyle w:val="Ttulo2"/>
       </w:pPr>
-      <w:bookmarkStart w:name="_Toc149291548" w:id="123"/>
+      <w:bookmarkStart w:id="123" w:name="_Toc149291548"/>
       <w:bookmarkEnd w:id="117"/>
       <w:bookmarkEnd w:id="118"/>
       <w:bookmarkEnd w:id="119"/>
@@ -10476,13 +10739,13 @@
       <w:pPr>
         <w:pStyle w:val="Requisito"/>
       </w:pPr>
-      <w:bookmarkStart w:name="_Toc467473462" w:id="124"/>
-      <w:bookmarkStart w:name="_Toc467474009" w:id="125"/>
-      <w:bookmarkStart w:name="_Toc467477748" w:id="126"/>
-      <w:bookmarkStart w:name="_Toc467494894" w:id="127"/>
-      <w:bookmarkStart w:name="_Toc467495260" w:id="128"/>
-      <w:bookmarkStart w:name="_Toc468086066" w:id="129"/>
-      <w:bookmarkStart w:name="_Toc149291549" w:id="130"/>
+      <w:bookmarkStart w:id="124" w:name="_Toc467473462"/>
+      <w:bookmarkStart w:id="125" w:name="_Toc467474009"/>
+      <w:bookmarkStart w:id="126" w:name="_Toc467477748"/>
+      <w:bookmarkStart w:id="127" w:name="_Toc467494894"/>
+      <w:bookmarkStart w:id="128" w:name="_Toc467495260"/>
+      <w:bookmarkStart w:id="129" w:name="_Toc468086066"/>
+      <w:bookmarkStart w:id="130" w:name="_Toc149291549"/>
       <w:r>
         <w:lastRenderedPageBreak/>
         <w:t>[RNF003]</w:t>
@@ -10502,12 +10765,12 @@
       <w:pPr>
         <w:pStyle w:val="TextoNormal"/>
       </w:pPr>
-      <w:bookmarkStart w:name="_Toc467473463" w:id="131"/>
-      <w:bookmarkStart w:name="_Toc467474010" w:id="132"/>
-      <w:bookmarkStart w:name="_Toc467477749" w:id="133"/>
-      <w:bookmarkStart w:name="_Toc467494895" w:id="134"/>
-      <w:bookmarkStart w:name="_Toc467495261" w:id="135"/>
-      <w:bookmarkStart w:name="_Toc468086067" w:id="136"/>
+      <w:bookmarkStart w:id="131" w:name="_Toc467473463"/>
+      <w:bookmarkStart w:id="132" w:name="_Toc467474010"/>
+      <w:bookmarkStart w:id="133" w:name="_Toc467477749"/>
+      <w:bookmarkStart w:id="134" w:name="_Toc467494895"/>
+      <w:bookmarkStart w:id="135" w:name="_Toc467495261"/>
+      <w:bookmarkStart w:id="136" w:name="_Toc468086067"/>
       <w:r>
         <w:t>O sistema deve ser projetado de forma modular e com um código bem documentado, facilitando a manutenção e a incorporação de futuras melhorias ou atualizações.</w:t>
       </w:r>
@@ -10562,7 +10825,7 @@
             </w:pPr>
             <w:r>
               <w:rPr>
-                <w:rFonts w:ascii="Wingdings" w:hAnsi="Wingdings" w:eastAsia="Wingdings" w:cs="Wingdings"/>
+                <w:rFonts w:ascii="Wingdings" w:eastAsia="Wingdings" w:hAnsi="Wingdings" w:cs="Wingdings"/>
               </w:rPr>
               <w:t>¨</w:t>
             </w:r>
@@ -10595,7 +10858,7 @@
             </w:pPr>
             <w:r>
               <w:rPr>
-                <w:rFonts w:ascii="Wingdings" w:hAnsi="Wingdings" w:eastAsia="Wingdings" w:cs="Wingdings"/>
+                <w:rFonts w:ascii="Wingdings" w:eastAsia="Wingdings" w:hAnsi="Wingdings" w:cs="Wingdings"/>
               </w:rPr>
               <w:t>þ</w:t>
             </w:r>
@@ -10628,7 +10891,7 @@
             </w:pPr>
             <w:r>
               <w:rPr>
-                <w:rFonts w:ascii="Wingdings" w:hAnsi="Wingdings" w:eastAsia="Wingdings" w:cs="Wingdings"/>
+                <w:rFonts w:ascii="Wingdings" w:eastAsia="Wingdings" w:hAnsi="Wingdings" w:cs="Wingdings"/>
               </w:rPr>
               <w:t>¨</w:t>
             </w:r>
@@ -10655,7 +10918,7 @@
       <w:pPr>
         <w:pStyle w:val="Ttulo2"/>
       </w:pPr>
-      <w:bookmarkStart w:name="_Toc149291550" w:id="137"/>
+      <w:bookmarkStart w:id="137" w:name="_Toc149291550"/>
       <w:r>
         <w:t>Segurança</w:t>
       </w:r>
@@ -10679,13 +10942,13 @@
       <w:pPr>
         <w:pStyle w:val="Requisito"/>
       </w:pPr>
-      <w:bookmarkStart w:name="_Toc467473464" w:id="138"/>
-      <w:bookmarkStart w:name="_Toc467474011" w:id="139"/>
-      <w:bookmarkStart w:name="_Toc467477750" w:id="140"/>
-      <w:bookmarkStart w:name="_Toc467494896" w:id="141"/>
-      <w:bookmarkStart w:name="_Toc467495262" w:id="142"/>
-      <w:bookmarkStart w:name="_Toc468086068" w:id="143"/>
-      <w:bookmarkStart w:name="_Toc149291551" w:id="144"/>
+      <w:bookmarkStart w:id="138" w:name="_Toc467473464"/>
+      <w:bookmarkStart w:id="139" w:name="_Toc467474011"/>
+      <w:bookmarkStart w:id="140" w:name="_Toc467477750"/>
+      <w:bookmarkStart w:id="141" w:name="_Toc467494896"/>
+      <w:bookmarkStart w:id="142" w:name="_Toc467495262"/>
+      <w:bookmarkStart w:id="143" w:name="_Toc468086068"/>
+      <w:bookmarkStart w:id="144" w:name="_Toc149291551"/>
       <w:r>
         <w:t>[RNF004]</w:t>
       </w:r>
@@ -10704,12 +10967,12 @@
       <w:pPr>
         <w:pStyle w:val="TextoNormal"/>
       </w:pPr>
-      <w:bookmarkStart w:name="_Toc467473465" w:id="145"/>
-      <w:bookmarkStart w:name="_Toc467474012" w:id="146"/>
-      <w:bookmarkStart w:name="_Toc467477751" w:id="147"/>
-      <w:bookmarkStart w:name="_Toc467494897" w:id="148"/>
-      <w:bookmarkStart w:name="_Toc467495263" w:id="149"/>
-      <w:bookmarkStart w:name="_Toc468086069" w:id="150"/>
+      <w:bookmarkStart w:id="145" w:name="_Toc467473465"/>
+      <w:bookmarkStart w:id="146" w:name="_Toc467474012"/>
+      <w:bookmarkStart w:id="147" w:name="_Toc467477751"/>
+      <w:bookmarkStart w:id="148" w:name="_Toc467494897"/>
+      <w:bookmarkStart w:id="149" w:name="_Toc467495263"/>
+      <w:bookmarkStart w:id="150" w:name="_Toc468086069"/>
       <w:r>
         <w:t>O sistema não deve permitir que um usuário não habilitado acesse áreas fora de sua responsabilidade.</w:t>
       </w:r>
@@ -10764,7 +11027,7 @@
             </w:pPr>
             <w:r>
               <w:rPr>
-                <w:rFonts w:ascii="Wingdings" w:hAnsi="Wingdings" w:eastAsia="Wingdings" w:cs="Wingdings"/>
+                <w:rFonts w:ascii="Wingdings" w:eastAsia="Wingdings" w:hAnsi="Wingdings" w:cs="Wingdings"/>
               </w:rPr>
               <w:t>þ</w:t>
             </w:r>
@@ -10797,7 +11060,7 @@
             </w:pPr>
             <w:r>
               <w:rPr>
-                <w:rFonts w:ascii="Wingdings" w:hAnsi="Wingdings" w:eastAsia="Wingdings" w:cs="Wingdings"/>
+                <w:rFonts w:ascii="Wingdings" w:eastAsia="Wingdings" w:hAnsi="Wingdings" w:cs="Wingdings"/>
               </w:rPr>
               <w:t>¨</w:t>
             </w:r>
@@ -10830,7 +11093,7 @@
             </w:pPr>
             <w:r>
               <w:rPr>
-                <w:rFonts w:ascii="Wingdings" w:hAnsi="Wingdings" w:eastAsia="Wingdings" w:cs="Wingdings"/>
+                <w:rFonts w:ascii="Wingdings" w:eastAsia="Wingdings" w:hAnsi="Wingdings" w:cs="Wingdings"/>
               </w:rPr>
               <w:t>¨</w:t>
             </w:r>
@@ -10857,14 +11120,14 @@
       <w:pPr>
         <w:pStyle w:val="TextoNormal"/>
         <w:sectPr>
-          <w:headerReference w:type="default" r:id="rId21"/>
-          <w:pgSz w:w="11906" w:h="16838" w:orient="portrait" w:code="9"/>
+          <w:headerReference w:type="default" r:id="rId23"/>
+          <w:pgSz w:w="11906" w:h="16838" w:code="9"/>
           <w:pgMar w:top="1440" w:right="1440" w:bottom="1440" w:left="1440" w:header="720" w:footer="720" w:gutter="0"/>
           <w:pgNumType w:start="1"/>
           <w:cols w:space="720"/>
         </w:sectPr>
       </w:pPr>
-      <w:bookmarkStart w:name="_Ref471381570" w:id="151"/>
+      <w:bookmarkStart w:id="151" w:name="_Ref471381570"/>
       <w:bookmarkEnd w:id="145"/>
       <w:bookmarkEnd w:id="146"/>
       <w:bookmarkEnd w:id="147"/>
@@ -10872,16 +11135,16 @@
       <w:bookmarkEnd w:id="149"/>
       <w:bookmarkEnd w:id="150"/>
     </w:p>
-    <w:bookmarkStart w:name="_Toc467473471" w:id="152"/>
-    <w:bookmarkStart w:name="_Toc467474018" w:id="153"/>
-    <w:bookmarkStart w:name="_Toc467477757" w:id="154"/>
-    <w:bookmarkStart w:name="_Toc467494903" w:id="155"/>
-    <w:bookmarkStart w:name="_Toc467495269" w:id="156"/>
-    <w:bookmarkStart w:name="_Toc468086075" w:id="157"/>
+    <w:bookmarkStart w:id="152" w:name="_Toc467473471"/>
+    <w:bookmarkStart w:id="153" w:name="_Toc467474018"/>
+    <w:bookmarkStart w:id="154" w:name="_Toc467477757"/>
+    <w:bookmarkStart w:id="155" w:name="_Toc467494903"/>
+    <w:bookmarkStart w:id="156" w:name="_Toc467495269"/>
+    <w:bookmarkStart w:id="157" w:name="_Toc468086075"/>
     <w:p>
       <w:pPr>
         <w:pStyle w:val="Captulo"/>
-        <w:framePr w:hSpace="180" w:wrap="around" w:hAnchor="page" w:vAnchor="text" w:x="9937" w:y="1"/>
+        <w:framePr w:hSpace="180" w:wrap="around" w:vAnchor="text" w:hAnchor="page" w:x="9937" w:y="1"/>
         <w:rPr>
           <w:sz w:val="24"/>
         </w:rPr>
@@ -10891,10 +11154,10 @@
           <w:sz w:val="24"/>
         </w:rPr>
         <w:object w:dxaOrig="581" w:dyaOrig="725" w14:anchorId="3841EF06">
-          <v:shape id="_x0000_i1028" style="width:29.25pt;height:36.75pt" o:ole="" type="#_x0000_t75">
-            <v:imagedata o:title="" r:id="rId22"/>
+          <v:shape id="_x0000_i1028" type="#_x0000_t75" style="width:29.4pt;height:36.85pt" o:ole="">
+            <v:imagedata r:id="rId24" o:title=""/>
           </v:shape>
-          <o:OLEObject Type="Embed" ProgID="Word.Document.8" ShapeID="_x0000_i1028" DrawAspect="Content" ObjectID="_1759904267" r:id="rId23"/>
+          <o:OLEObject Type="Embed" ProgID="Word.Document.8" ShapeID="_x0000_i1028" DrawAspect="Content" ObjectID="_1760155658" r:id="rId25"/>
         </w:object>
       </w:r>
     </w:p>
@@ -10968,7 +11231,7 @@
         </w:rPr>
         <w:t xml:space="preserve">. Mais ferramentas podem ser encontradas em </w:t>
       </w:r>
-      <w:hyperlink w:history="1" r:id="rId24">
+      <w:hyperlink r:id="rId26" w:history="1">
         <w:r>
           <w:rPr>
             <w:rStyle w:val="Hyperlink"/>
@@ -11120,11 +11383,50 @@
       <w:pPr>
         <w:pStyle w:val="Ttulo2"/>
       </w:pPr>
-      <w:bookmarkStart w:name="_Toc149291552" w:id="158"/>
+      <w:bookmarkStart w:id="158" w:name="_Toc149291552"/>
       <w:r>
         <w:t>PROTOTIPAÇÃO</w:t>
       </w:r>
       <w:bookmarkEnd w:id="158"/>
+    </w:p>
+    <w:p>
+      <w:pPr>
+        <w:pStyle w:val="TextoNormal"/>
+        <w:ind w:left="0" w:firstLine="720"/>
+        <w:rPr>
+          <w:color w:val="8EAADB"/>
+        </w:rPr>
+      </w:pPr>
+      <w:hyperlink r:id="rId27" w:history="1">
+        <w:r>
+          <w:rPr>
+            <w:rStyle w:val="Hyperlink"/>
+          </w:rPr>
+          <w:t>ClassAct Celulares –</w:t>
+        </w:r>
+        <w:r>
+          <w:rPr>
+            <w:rStyle w:val="Hyperlink"/>
+          </w:rPr>
+          <w:t xml:space="preserve"> </w:t>
+        </w:r>
+        <w:r>
+          <w:rPr>
+            <w:rStyle w:val="Hyperlink"/>
+          </w:rPr>
+          <w:t>Figma</w:t>
+        </w:r>
+      </w:hyperlink>
+    </w:p>
+    <w:p>
+      <w:pPr>
+        <w:pStyle w:val="Ttulo2"/>
+      </w:pPr>
+      <w:bookmarkStart w:id="159" w:name="_Toc149291553"/>
+      <w:r>
+        <w:t>MAPA DE NAVEGAÇÃO DE INTERFACES</w:t>
+      </w:r>
+      <w:bookmarkEnd w:id="159"/>
     </w:p>
     <w:p>
       <w:pPr>
@@ -11144,7 +11446,7 @@
         <w:rPr>
           <w:color w:val="8EAADB"/>
         </w:rPr>
-        <w:t>Se você utilizou uma ferramenta como FIGMA, XD ou similares e tem LINK QUE POSSA DISPONIBILIZAR, INSIRA O LINK AQUI E PRONTO. Lembre-se que a prototipação da tela deve conter também a navegação entre as telas. Caso não tenha usado essas ferramentas, leia o item abaixo</w:t>
+        <w:t>Se você NÃO utilizou Figma, XD ou ferramenta similar com ferramenta na WEB, apague o item acima prototipação. Além disso, faça seu mapa de navegação e as interfaces como exemplficadas abaixo.</w:t>
       </w:r>
       <w:r>
         <w:rPr>
@@ -11157,76 +11459,30 @@
       <w:pPr>
         <w:pStyle w:val="TextoNormal"/>
         <w:ind w:left="0"/>
-        <w:rPr>
-          <w:color w:val="8EAADB"/>
-        </w:rPr>
-      </w:pPr>
-    </w:p>
-    <w:p>
-      <w:pPr>
-        <w:pStyle w:val="Ttulo2"/>
-      </w:pPr>
-      <w:bookmarkStart w:name="_Toc149291553" w:id="159"/>
-      <w:r>
-        <w:t>MAPA DE NAVEGAÇÃO DE INTERFACES</w:t>
-      </w:r>
-      <w:bookmarkEnd w:id="159"/>
+      </w:pPr>
+      <w:r>
+        <w:fldChar w:fldCharType="begin"/>
+      </w:r>
+      <w:r>
+        <w:instrText xml:space="preserve"> INCLUDEPICTURE "http://www.systemrenewal.com/articles/Mining_UML_files/image001.jpg" \* MERGEFORMATINET </w:instrText>
+      </w:r>
+      <w:r>
+        <w:fldChar w:fldCharType="separate"/>
+      </w:r>
+      <w:r>
+        <w:fldChar w:fldCharType="end"/>
+      </w:r>
     </w:p>
     <w:p>
       <w:pPr>
         <w:pStyle w:val="TextoNormal"/>
         <w:ind w:left="0"/>
-        <w:rPr>
-          <w:color w:val="8EAADB"/>
-        </w:rPr>
-      </w:pPr>
-      <w:r>
-        <w:rPr>
-          <w:color w:val="8EAADB"/>
-        </w:rPr>
-        <w:t>&lt;</w:t>
-      </w:r>
-      <w:r>
-        <w:rPr>
-          <w:color w:val="8EAADB"/>
-        </w:rPr>
-        <w:t>Se você NÃO utilizou Figma, XD ou ferramenta similar com ferramenta na WEB, apague o item acima prototipação. Além disso, faça seu mapa de navegação e as interfaces como exemplficadas abaixo.</w:t>
-      </w:r>
-      <w:r>
-        <w:rPr>
-          <w:color w:val="8EAADB"/>
-        </w:rPr>
-        <w:t>&gt;</w:t>
-      </w:r>
+      </w:pPr>
     </w:p>
     <w:p>
       <w:pPr>
         <w:pStyle w:val="TextoNormal"/>
         <w:ind w:left="0"/>
-      </w:pPr>
-      <w:r>
-        <w:fldChar w:fldCharType="begin"/>
-      </w:r>
-      <w:r>
-        <w:instrText xml:space="preserve"> INCLUDEPICTURE "http://www.systemrenewal.com/articles/Mining_UML_files/image001.jpg" \* MERGEFORMATINET </w:instrText>
-      </w:r>
-      <w:r>
-        <w:fldChar w:fldCharType="separate"/>
-      </w:r>
-      <w:r>
-        <w:fldChar w:fldCharType="end"/>
-      </w:r>
-    </w:p>
-    <w:p>
-      <w:pPr>
-        <w:pStyle w:val="TextoNormal"/>
-        <w:ind w:left="0"/>
-      </w:pPr>
-    </w:p>
-    <w:p>
-      <w:pPr>
-        <w:pStyle w:val="TextoNormal"/>
-        <w:ind w:left="0"/>
         <w:rPr>
           <w:color w:val="8EAADB"/>
         </w:rPr>
@@ -11254,26 +11510,26 @@
       <w:pPr>
         <w:pStyle w:val="Ttulo2"/>
       </w:pPr>
-      <w:bookmarkStart w:name="_Toc467473472" w:id="160"/>
-      <w:bookmarkStart w:name="_Toc467474019" w:id="161"/>
-      <w:bookmarkStart w:name="_Toc467477758" w:id="162"/>
-      <w:bookmarkStart w:name="_Toc467494904" w:id="163"/>
-      <w:bookmarkStart w:name="_Toc467495270" w:id="164"/>
-      <w:bookmarkStart w:name="_Toc468086076" w:id="165"/>
-      <w:bookmarkStart w:name="_Toc149291554" w:id="166"/>
+      <w:bookmarkStart w:id="160" w:name="_Toc149291554"/>
+      <w:bookmarkStart w:id="161" w:name="_Toc467473472"/>
+      <w:bookmarkStart w:id="162" w:name="_Toc467474019"/>
+      <w:bookmarkStart w:id="163" w:name="_Toc467477758"/>
+      <w:bookmarkStart w:id="164" w:name="_Toc467494904"/>
+      <w:bookmarkStart w:id="165" w:name="_Toc467495270"/>
+      <w:bookmarkStart w:id="166" w:name="_Toc468086076"/>
       <w:r>
         <w:t>I_Login</w:t>
       </w:r>
-      <w:bookmarkEnd w:id="166"/>
+      <w:bookmarkEnd w:id="160"/>
       <w:r>
         <w:t xml:space="preserve"> </w:t>
       </w:r>
-      <w:bookmarkEnd w:id="160"/>
       <w:bookmarkEnd w:id="161"/>
       <w:bookmarkEnd w:id="162"/>
       <w:bookmarkEnd w:id="163"/>
       <w:bookmarkEnd w:id="164"/>
       <w:bookmarkEnd w:id="165"/>
+      <w:bookmarkEnd w:id="166"/>
     </w:p>
     <w:p>
       <w:pPr>
@@ -11301,7 +11557,7 @@
           <w:numId w:val="0"/>
         </w:numPr>
       </w:pPr>
-      <w:bookmarkStart w:name="_Toc149291555" w:id="167"/>
+      <w:bookmarkStart w:id="167" w:name="_Toc149291555"/>
       <w:r>
         <w:t>Informações c</w:t>
       </w:r>
@@ -11362,7 +11618,6 @@
         <w:ind w:left="567" w:hanging="218"/>
       </w:pPr>
       <w:r>
-        <w:lastRenderedPageBreak/>
         <w:t xml:space="preserve">A senha deve conter pelo menos </w:t>
       </w:r>
       <w:r>
@@ -11379,6 +11634,7 @@
         <w:ind w:left="567" w:hanging="218"/>
       </w:pPr>
       <w:r>
+        <w:lastRenderedPageBreak/>
         <w:t xml:space="preserve">A </w:t>
       </w:r>
       <w:r>
@@ -11389,13 +11645,13 @@
       <w:pPr>
         <w:pStyle w:val="Ttulo2"/>
       </w:pPr>
-      <w:bookmarkStart w:name="_Toc467473473" w:id="168"/>
-      <w:bookmarkStart w:name="_Toc467474020" w:id="169"/>
-      <w:bookmarkStart w:name="_Toc467477759" w:id="170"/>
-      <w:bookmarkStart w:name="_Toc467494905" w:id="171"/>
-      <w:bookmarkStart w:name="_Toc467495271" w:id="172"/>
-      <w:bookmarkStart w:name="_Toc468086077" w:id="173"/>
-      <w:bookmarkStart w:name="_Toc149291556" w:id="174"/>
+      <w:bookmarkStart w:id="168" w:name="_Toc467473473"/>
+      <w:bookmarkStart w:id="169" w:name="_Toc467474020"/>
+      <w:bookmarkStart w:id="170" w:name="_Toc467477759"/>
+      <w:bookmarkStart w:id="171" w:name="_Toc467494905"/>
+      <w:bookmarkStart w:id="172" w:name="_Toc467495271"/>
+      <w:bookmarkStart w:id="173" w:name="_Toc468086077"/>
+      <w:bookmarkStart w:id="174" w:name="_Toc149291556"/>
       <w:r>
         <w:t>IE_LoginUserNameLogin</w:t>
       </w:r>
@@ -11428,7 +11684,7 @@
           <w:numId w:val="0"/>
         </w:numPr>
       </w:pPr>
-      <w:bookmarkStart w:name="_Toc149291557" w:id="175"/>
+      <w:bookmarkStart w:id="175" w:name="_Toc149291557"/>
       <w:r>
         <w:t>Informações críticas da interface</w:t>
       </w:r>
@@ -11487,7 +11743,7 @@
       <w:pPr>
         <w:pStyle w:val="Ttulo2"/>
       </w:pPr>
-      <w:bookmarkStart w:name="_Toc149291558" w:id="176"/>
+      <w:bookmarkStart w:id="176" w:name="_Toc149291558"/>
       <w:r>
         <w:t>IE_LoginUserNameLogin&lt;Identificador de outra interface&gt;</w:t>
       </w:r>
@@ -11543,7 +11799,7 @@
                     </pic:cNvPicPr>
                   </pic:nvPicPr>
                   <pic:blipFill>
-                    <a:blip r:embed="rId25" cstate="print">
+                    <a:blip r:embed="rId28" cstate="print">
                       <a:extLst>
                         <a:ext uri="{28A0092B-C50C-407E-A947-70E740481C1C}">
                           <a14:useLocalDpi xmlns:a14="http://schemas.microsoft.com/office/drawing/2010/main" val="0"/>
@@ -11665,8 +11921,8 @@
       </w:r>
     </w:p>
     <w:sectPr>
-      <w:headerReference w:type="default" r:id="rId26"/>
-      <w:pgSz w:w="11906" w:h="16838" w:orient="portrait" w:code="9"/>
+      <w:headerReference w:type="default" r:id="rId29"/>
+      <w:pgSz w:w="11906" w:h="16838" w:code="9"/>
       <w:pgMar w:top="1440" w:right="1440" w:bottom="1440" w:left="1440" w:header="720" w:footer="720" w:gutter="0"/>
       <w:pgNumType w:start="1"/>
       <w:cols w:space="720"/>
@@ -11703,7 +11959,7 @@
     <w:tblPr>
       <w:tblW w:w="0" w:type="auto"/>
       <w:tblBorders>
-        <w:top w:val="single" w:color="auto" w:sz="4" w:space="0"/>
+        <w:top w:val="single" w:sz="4" w:space="0" w:color="auto"/>
       </w:tblBorders>
       <w:tblLayout w:type="fixed"/>
       <w:tblLook w:val="0000" w:firstRow="0" w:lastRow="0" w:firstColumn="0" w:lastColumn="0" w:noHBand="0" w:noVBand="0"/>
@@ -11741,7 +11997,7 @@
             <w:pStyle w:val="Rodap"/>
             <w:jc w:val="right"/>
           </w:pPr>
-          <w:bookmarkStart w:name="_Ref471361557" w:id="2"/>
+          <w:bookmarkStart w:id="2" w:name="_Ref471361557"/>
           <w:r>
             <w:t>10/2023</w:t>
           </w:r>
@@ -11785,7 +12041,7 @@
   <w:p>
     <w:pPr>
       <w:pStyle w:val="Cabealho"/>
-      <w:framePr w:wrap="around" w:hAnchor="margin" w:vAnchor="text" w:xAlign="right" w:y="1"/>
+      <w:framePr w:wrap="around" w:vAnchor="text" w:hAnchor="margin" w:xAlign="right" w:y="1"/>
       <w:rPr>
         <w:rStyle w:val="Nmerodepgina"/>
       </w:rPr>
@@ -12674,7 +12930,7 @@
         <w:ind w:left="926" w:hanging="360"/>
       </w:pPr>
       <w:rPr>
-        <w:rFonts w:hint="default" w:ascii="Symbol" w:hAnsi="Symbol"/>
+        <w:rFonts w:ascii="Symbol" w:hAnsi="Symbol" w:hint="default"/>
       </w:rPr>
     </w:lvl>
   </w:abstractNum>
@@ -12712,7 +12968,7 @@
         <w:ind w:left="360" w:hanging="360"/>
       </w:pPr>
       <w:rPr>
-        <w:rFonts w:hint="default" w:ascii="Symbol" w:hAnsi="Symbol"/>
+        <w:rFonts w:ascii="Symbol" w:hAnsi="Symbol" w:hint="default"/>
       </w:rPr>
     </w:lvl>
   </w:abstractNum>
@@ -12743,7 +12999,7 @@
       <w:lvlText w:val=""/>
       <w:lvlJc w:val="left"/>
       <w:rPr>
-        <w:rFonts w:hint="default" w:ascii="Symbol" w:hAnsi="Symbol"/>
+        <w:rFonts w:ascii="Symbol" w:hAnsi="Symbol" w:hint="default"/>
       </w:rPr>
     </w:lvl>
     <w:lvl w:ilvl="3">
@@ -13448,7 +13704,7 @@
         <w:ind w:left="360" w:hanging="360"/>
       </w:pPr>
       <w:rPr>
-        <w:rFonts w:hint="default" w:ascii="Symbol" w:hAnsi="Symbol"/>
+        <w:rFonts w:ascii="Symbol" w:hAnsi="Symbol" w:hint="default"/>
       </w:rPr>
     </w:lvl>
   </w:abstractNum>
@@ -13755,7 +14011,7 @@
         <w:ind w:left="720" w:hanging="360"/>
       </w:pPr>
       <w:rPr>
-        <w:rFonts w:hint="default" w:ascii="Symbol" w:hAnsi="Symbol"/>
+        <w:rFonts w:ascii="Symbol" w:hAnsi="Symbol" w:hint="default"/>
       </w:rPr>
     </w:lvl>
     <w:lvl w:ilvl="1" w:tplc="04160003" w:tentative="1">
@@ -13767,7 +14023,7 @@
         <w:ind w:left="1440" w:hanging="360"/>
       </w:pPr>
       <w:rPr>
-        <w:rFonts w:hint="default" w:ascii="Courier New" w:hAnsi="Courier New" w:cs="Courier New"/>
+        <w:rFonts w:ascii="Courier New" w:hAnsi="Courier New" w:cs="Courier New" w:hint="default"/>
       </w:rPr>
     </w:lvl>
     <w:lvl w:ilvl="2" w:tplc="04160005" w:tentative="1">
@@ -13779,7 +14035,7 @@
         <w:ind w:left="2160" w:hanging="360"/>
       </w:pPr>
       <w:rPr>
-        <w:rFonts w:hint="default" w:ascii="Wingdings" w:hAnsi="Wingdings"/>
+        <w:rFonts w:ascii="Wingdings" w:hAnsi="Wingdings" w:hint="default"/>
       </w:rPr>
     </w:lvl>
     <w:lvl w:ilvl="3" w:tplc="04160001" w:tentative="1">
@@ -13791,7 +14047,7 @@
         <w:ind w:left="2880" w:hanging="360"/>
       </w:pPr>
       <w:rPr>
-        <w:rFonts w:hint="default" w:ascii="Symbol" w:hAnsi="Symbol"/>
+        <w:rFonts w:ascii="Symbol" w:hAnsi="Symbol" w:hint="default"/>
       </w:rPr>
     </w:lvl>
     <w:lvl w:ilvl="4" w:tplc="04160003" w:tentative="1">
@@ -13803,7 +14059,7 @@
         <w:ind w:left="3600" w:hanging="360"/>
       </w:pPr>
       <w:rPr>
-        <w:rFonts w:hint="default" w:ascii="Courier New" w:hAnsi="Courier New" w:cs="Courier New"/>
+        <w:rFonts w:ascii="Courier New" w:hAnsi="Courier New" w:cs="Courier New" w:hint="default"/>
       </w:rPr>
     </w:lvl>
     <w:lvl w:ilvl="5" w:tplc="04160005" w:tentative="1">
@@ -13815,7 +14071,7 @@
         <w:ind w:left="4320" w:hanging="360"/>
       </w:pPr>
       <w:rPr>
-        <w:rFonts w:hint="default" w:ascii="Wingdings" w:hAnsi="Wingdings"/>
+        <w:rFonts w:ascii="Wingdings" w:hAnsi="Wingdings" w:hint="default"/>
       </w:rPr>
     </w:lvl>
     <w:lvl w:ilvl="6" w:tplc="04160001" w:tentative="1">
@@ -13827,7 +14083,7 @@
         <w:ind w:left="5040" w:hanging="360"/>
       </w:pPr>
       <w:rPr>
-        <w:rFonts w:hint="default" w:ascii="Symbol" w:hAnsi="Symbol"/>
+        <w:rFonts w:ascii="Symbol" w:hAnsi="Symbol" w:hint="default"/>
       </w:rPr>
     </w:lvl>
     <w:lvl w:ilvl="7" w:tplc="04160003" w:tentative="1">
@@ -13839,7 +14095,7 @@
         <w:ind w:left="5760" w:hanging="360"/>
       </w:pPr>
       <w:rPr>
-        <w:rFonts w:hint="default" w:ascii="Courier New" w:hAnsi="Courier New" w:cs="Courier New"/>
+        <w:rFonts w:ascii="Courier New" w:hAnsi="Courier New" w:cs="Courier New" w:hint="default"/>
       </w:rPr>
     </w:lvl>
     <w:lvl w:ilvl="8" w:tplc="04160005" w:tentative="1">
@@ -13851,7 +14107,7 @@
         <w:ind w:left="6480" w:hanging="360"/>
       </w:pPr>
       <w:rPr>
-        <w:rFonts w:hint="default" w:ascii="Wingdings" w:hAnsi="Wingdings"/>
+        <w:rFonts w:ascii="Wingdings" w:hAnsi="Wingdings" w:hint="default"/>
       </w:rPr>
     </w:lvl>
   </w:abstractNum>
@@ -14143,7 +14399,7 @@
         <w:ind w:left="360" w:hanging="360"/>
       </w:pPr>
       <w:rPr>
-        <w:rFonts w:hint="default" w:ascii="Symbol" w:hAnsi="Symbol"/>
+        <w:rFonts w:ascii="Symbol" w:hAnsi="Symbol" w:hint="default"/>
       </w:rPr>
     </w:lvl>
   </w:abstractNum>
@@ -14163,7 +14419,7 @@
         <w:ind w:left="360" w:hanging="360"/>
       </w:pPr>
       <w:rPr>
-        <w:rFonts w:hint="default" w:ascii="Symbol" w:hAnsi="Symbol"/>
+        <w:rFonts w:ascii="Symbol" w:hAnsi="Symbol" w:hint="default"/>
       </w:rPr>
     </w:lvl>
   </w:abstractNum>
@@ -14289,7 +14545,7 @@
         <w:ind w:left="360" w:hanging="360"/>
       </w:pPr>
       <w:rPr>
-        <w:rFonts w:hint="default" w:ascii="Symbol" w:hAnsi="Symbol"/>
+        <w:rFonts w:ascii="Symbol" w:hAnsi="Symbol" w:hint="default"/>
       </w:rPr>
     </w:lvl>
   </w:abstractNum>
@@ -14306,7 +14562,7 @@
         <w:ind w:left="1298" w:hanging="360"/>
       </w:pPr>
       <w:rPr>
-        <w:rFonts w:hint="default" w:ascii="Symbol" w:hAnsi="Symbol"/>
+        <w:rFonts w:ascii="Symbol" w:hAnsi="Symbol" w:hint="default"/>
       </w:rPr>
     </w:lvl>
     <w:lvl w:ilvl="1" w:tplc="04160003" w:tentative="1">
@@ -14318,7 +14574,7 @@
         <w:ind w:left="2018" w:hanging="360"/>
       </w:pPr>
       <w:rPr>
-        <w:rFonts w:hint="default" w:ascii="Courier New" w:hAnsi="Courier New" w:cs="Courier New"/>
+        <w:rFonts w:ascii="Courier New" w:hAnsi="Courier New" w:cs="Courier New" w:hint="default"/>
       </w:rPr>
     </w:lvl>
     <w:lvl w:ilvl="2" w:tplc="04160005" w:tentative="1">
@@ -14330,7 +14586,7 @@
         <w:ind w:left="2738" w:hanging="360"/>
       </w:pPr>
       <w:rPr>
-        <w:rFonts w:hint="default" w:ascii="Wingdings" w:hAnsi="Wingdings"/>
+        <w:rFonts w:ascii="Wingdings" w:hAnsi="Wingdings" w:hint="default"/>
       </w:rPr>
     </w:lvl>
     <w:lvl w:ilvl="3" w:tplc="04160001" w:tentative="1">
@@ -14342,7 +14598,7 @@
         <w:ind w:left="3458" w:hanging="360"/>
       </w:pPr>
       <w:rPr>
-        <w:rFonts w:hint="default" w:ascii="Symbol" w:hAnsi="Symbol"/>
+        <w:rFonts w:ascii="Symbol" w:hAnsi="Symbol" w:hint="default"/>
       </w:rPr>
     </w:lvl>
     <w:lvl w:ilvl="4" w:tplc="04160003" w:tentative="1">
@@ -14354,7 +14610,7 @@
         <w:ind w:left="4178" w:hanging="360"/>
       </w:pPr>
       <w:rPr>
-        <w:rFonts w:hint="default" w:ascii="Courier New" w:hAnsi="Courier New" w:cs="Courier New"/>
+        <w:rFonts w:ascii="Courier New" w:hAnsi="Courier New" w:cs="Courier New" w:hint="default"/>
       </w:rPr>
     </w:lvl>
     <w:lvl w:ilvl="5" w:tplc="04160005" w:tentative="1">
@@ -14366,7 +14622,7 @@
         <w:ind w:left="4898" w:hanging="360"/>
       </w:pPr>
       <w:rPr>
-        <w:rFonts w:hint="default" w:ascii="Wingdings" w:hAnsi="Wingdings"/>
+        <w:rFonts w:ascii="Wingdings" w:hAnsi="Wingdings" w:hint="default"/>
       </w:rPr>
     </w:lvl>
     <w:lvl w:ilvl="6" w:tplc="04160001" w:tentative="1">
@@ -14378,7 +14634,7 @@
         <w:ind w:left="5618" w:hanging="360"/>
       </w:pPr>
       <w:rPr>
-        <w:rFonts w:hint="default" w:ascii="Symbol" w:hAnsi="Symbol"/>
+        <w:rFonts w:ascii="Symbol" w:hAnsi="Symbol" w:hint="default"/>
       </w:rPr>
     </w:lvl>
     <w:lvl w:ilvl="7" w:tplc="04160003" w:tentative="1">
@@ -14390,7 +14646,7 @@
         <w:ind w:left="6338" w:hanging="360"/>
       </w:pPr>
       <w:rPr>
-        <w:rFonts w:hint="default" w:ascii="Courier New" w:hAnsi="Courier New" w:cs="Courier New"/>
+        <w:rFonts w:ascii="Courier New" w:hAnsi="Courier New" w:cs="Courier New" w:hint="default"/>
       </w:rPr>
     </w:lvl>
     <w:lvl w:ilvl="8" w:tplc="04160005" w:tentative="1">
@@ -14402,7 +14658,7 @@
         <w:ind w:left="7058" w:hanging="360"/>
       </w:pPr>
       <w:rPr>
-        <w:rFonts w:hint="default" w:ascii="Wingdings" w:hAnsi="Wingdings"/>
+        <w:rFonts w:ascii="Wingdings" w:hAnsi="Wingdings" w:hint="default"/>
       </w:rPr>
     </w:lvl>
   </w:abstractNum>
@@ -14542,7 +14798,7 @@
         <w:ind w:left="360" w:hanging="360"/>
       </w:pPr>
       <w:rPr>
-        <w:rFonts w:hint="default" w:ascii="Symbol" w:hAnsi="Symbol"/>
+        <w:rFonts w:ascii="Symbol" w:hAnsi="Symbol" w:hint="default"/>
       </w:rPr>
     </w:lvl>
   </w:abstractNum>
@@ -14595,7 +14851,7 @@
           <w:ind w:left="859" w:hanging="283"/>
         </w:pPr>
         <w:rPr>
-          <w:rFonts w:hint="default" w:ascii="Symbol" w:hAnsi="Symbol"/>
+          <w:rFonts w:ascii="Symbol" w:hAnsi="Symbol" w:hint="default"/>
         </w:rPr>
       </w:lvl>
     </w:lvlOverride>
@@ -14616,7 +14872,7 @@
           <w:ind w:left="859" w:hanging="283"/>
         </w:pPr>
         <w:rPr>
-          <w:rFonts w:hint="default" w:ascii="Symbol" w:hAnsi="Symbol"/>
+          <w:rFonts w:ascii="Symbol" w:hAnsi="Symbol" w:hint="default"/>
         </w:rPr>
       </w:lvl>
     </w:lvlOverride>
@@ -14688,7 +14944,7 @@
           <w:ind w:left="859" w:hanging="283"/>
         </w:pPr>
         <w:rPr>
-          <w:rFonts w:hint="default" w:ascii="Symbol" w:hAnsi="Symbol"/>
+          <w:rFonts w:ascii="Symbol" w:hAnsi="Symbol" w:hint="default"/>
         </w:rPr>
       </w:lvl>
     </w:lvlOverride>
@@ -14709,7 +14965,7 @@
           <w:ind w:left="859" w:hanging="283"/>
         </w:pPr>
         <w:rPr>
-          <w:rFonts w:hint="default" w:ascii="Symbol" w:hAnsi="Symbol"/>
+          <w:rFonts w:ascii="Symbol" w:hAnsi="Symbol" w:hint="default"/>
         </w:rPr>
       </w:lvl>
     </w:lvlOverride>
@@ -14755,7 +15011,7 @@
   <w:docDefaults>
     <w:rPrDefault>
       <w:rPr>
-        <w:rFonts w:ascii="Times New Roman" w:hAnsi="Times New Roman" w:eastAsia="Times New Roman" w:cs="Times New Roman"/>
+        <w:rFonts w:ascii="Times New Roman" w:eastAsia="Times New Roman" w:hAnsi="Times New Roman" w:cs="Times New Roman"/>
         <w:lang w:val="pt-BR" w:eastAsia="pt-BR" w:bidi="ar-SA"/>
       </w:rPr>
     </w:rPrDefault>
@@ -14781,22 +15037,22 @@
     <w:lsdException w:name="index 7" w:semiHidden="1" w:unhideWhenUsed="1"/>
     <w:lsdException w:name="index 8" w:semiHidden="1" w:unhideWhenUsed="1"/>
     <w:lsdException w:name="index 9" w:semiHidden="1" w:unhideWhenUsed="1"/>
-    <w:lsdException w:name="toc 1" w:uiPriority="39" w:semiHidden="1" w:unhideWhenUsed="1"/>
-    <w:lsdException w:name="toc 2" w:uiPriority="39" w:semiHidden="1" w:unhideWhenUsed="1"/>
-    <w:lsdException w:name="toc 3" w:uiPriority="39" w:semiHidden="1" w:unhideWhenUsed="1"/>
-    <w:lsdException w:name="toc 4" w:uiPriority="39" w:semiHidden="1" w:unhideWhenUsed="1"/>
-    <w:lsdException w:name="toc 5" w:uiPriority="39" w:semiHidden="1" w:unhideWhenUsed="1"/>
-    <w:lsdException w:name="toc 6" w:uiPriority="39" w:semiHidden="1" w:unhideWhenUsed="1"/>
-    <w:lsdException w:name="toc 7" w:uiPriority="39" w:semiHidden="1" w:unhideWhenUsed="1"/>
-    <w:lsdException w:name="toc 8" w:uiPriority="39" w:semiHidden="1" w:unhideWhenUsed="1"/>
-    <w:lsdException w:name="toc 9" w:uiPriority="39" w:semiHidden="1" w:unhideWhenUsed="1"/>
+    <w:lsdException w:name="toc 1" w:semiHidden="1" w:uiPriority="39" w:unhideWhenUsed="1"/>
+    <w:lsdException w:name="toc 2" w:semiHidden="1" w:uiPriority="39" w:unhideWhenUsed="1"/>
+    <w:lsdException w:name="toc 3" w:semiHidden="1" w:uiPriority="39" w:unhideWhenUsed="1"/>
+    <w:lsdException w:name="toc 4" w:semiHidden="1" w:uiPriority="39" w:unhideWhenUsed="1"/>
+    <w:lsdException w:name="toc 5" w:semiHidden="1" w:uiPriority="39" w:unhideWhenUsed="1"/>
+    <w:lsdException w:name="toc 6" w:semiHidden="1" w:uiPriority="39" w:unhideWhenUsed="1"/>
+    <w:lsdException w:name="toc 7" w:semiHidden="1" w:uiPriority="39" w:unhideWhenUsed="1"/>
+    <w:lsdException w:name="toc 8" w:semiHidden="1" w:uiPriority="39" w:unhideWhenUsed="1"/>
+    <w:lsdException w:name="toc 9" w:semiHidden="1" w:uiPriority="39" w:unhideWhenUsed="1"/>
     <w:lsdException w:name="Normal Indent" w:semiHidden="1" w:unhideWhenUsed="1"/>
     <w:lsdException w:name="footnote text" w:semiHidden="1" w:unhideWhenUsed="1"/>
     <w:lsdException w:name="annotation text" w:semiHidden="1" w:unhideWhenUsed="1"/>
     <w:lsdException w:name="header" w:semiHidden="1" w:unhideWhenUsed="1"/>
     <w:lsdException w:name="footer" w:semiHidden="1" w:unhideWhenUsed="1"/>
     <w:lsdException w:name="index heading" w:semiHidden="1" w:unhideWhenUsed="1"/>
-    <w:lsdException w:name="caption" w:uiPriority="35" w:semiHidden="1" w:unhideWhenUsed="1" w:qFormat="1"/>
+    <w:lsdException w:name="caption" w:semiHidden="1" w:uiPriority="35" w:unhideWhenUsed="1" w:qFormat="1"/>
     <w:lsdException w:name="table of figures" w:semiHidden="1" w:unhideWhenUsed="1"/>
     <w:lsdException w:name="envelope address" w:semiHidden="1" w:unhideWhenUsed="1"/>
     <w:lsdException w:name="envelope return" w:semiHidden="1" w:unhideWhenUsed="1"/>
@@ -14827,7 +15083,7 @@
     <w:lsdException w:name="Title" w:uiPriority="10" w:qFormat="1"/>
     <w:lsdException w:name="Closing" w:semiHidden="1" w:unhideWhenUsed="1"/>
     <w:lsdException w:name="Signature" w:semiHidden="1" w:unhideWhenUsed="1"/>
-    <w:lsdException w:name="Default Paragraph Font" w:uiPriority="1" w:semiHidden="1" w:unhideWhenUsed="1"/>
+    <w:lsdException w:name="Default Paragraph Font" w:semiHidden="1" w:uiPriority="1" w:unhideWhenUsed="1"/>
     <w:lsdException w:name="Body Text" w:semiHidden="1" w:unhideWhenUsed="1"/>
     <w:lsdException w:name="Body Text Indent" w:semiHidden="1" w:unhideWhenUsed="1"/>
     <w:lsdException w:name="List Continue" w:semiHidden="1" w:unhideWhenUsed="1"/>
@@ -15027,8 +15283,8 @@
     <w:lsdException w:name="Subtle Reference" w:uiPriority="31" w:qFormat="1"/>
     <w:lsdException w:name="Intense Reference" w:uiPriority="32" w:qFormat="1"/>
     <w:lsdException w:name="Book Title" w:uiPriority="33" w:qFormat="1"/>
-    <w:lsdException w:name="Bibliography" w:uiPriority="37" w:semiHidden="1" w:unhideWhenUsed="1"/>
-    <w:lsdException w:name="TOC Heading" w:uiPriority="39" w:semiHidden="1" w:unhideWhenUsed="1" w:qFormat="1"/>
+    <w:lsdException w:name="Bibliography" w:semiHidden="1" w:uiPriority="37" w:unhideWhenUsed="1"/>
+    <w:lsdException w:name="TOC Heading" w:semiHidden="1" w:uiPriority="39" w:unhideWhenUsed="1" w:qFormat="1"/>
     <w:lsdException w:name="Plain Table 1" w:uiPriority="41"/>
     <w:lsdException w:name="Plain Table 2" w:uiPriority="42"/>
     <w:lsdException w:name="Plain Table 3" w:uiPriority="43"/>
@@ -15139,7 +15395,7 @@
     <w:lsdException w:name="Unresolved Mention" w:semiHidden="1" w:unhideWhenUsed="1"/>
     <w:lsdException w:name="Smart Link" w:semiHidden="1" w:unhideWhenUsed="1"/>
   </w:latentStyles>
-  <w:style w:type="paragraph" w:styleId="Normal" w:default="1">
+  <w:style w:type="paragraph" w:default="1" w:styleId="Normal">
     <w:name w:val="Normal"/>
     <w:qFormat/>
     <w:rsid w:val="00832FDC"/>
@@ -15322,13 +15578,13 @@
       <w:sz w:val="18"/>
     </w:rPr>
   </w:style>
-  <w:style w:type="character" w:styleId="Fontepargpadro" w:default="1">
+  <w:style w:type="character" w:default="1" w:styleId="Fontepargpadro">
     <w:name w:val="Default Paragraph Font"/>
     <w:uiPriority w:val="1"/>
     <w:semiHidden/>
     <w:unhideWhenUsed/>
   </w:style>
-  <w:style w:type="table" w:styleId="Tabelanormal" w:default="1">
+  <w:style w:type="table" w:default="1" w:styleId="Tabelanormal">
     <w:name w:val="Normal Table"/>
     <w:uiPriority w:val="99"/>
     <w:semiHidden/>
@@ -15343,13 +15599,13 @@
       </w:tblCellMar>
     </w:tblPr>
   </w:style>
-  <w:style w:type="numbering" w:styleId="Semlista" w:default="1">
+  <w:style w:type="numbering" w:default="1" w:styleId="Semlista">
     <w:name w:val="No List"/>
     <w:uiPriority w:val="99"/>
     <w:semiHidden/>
     <w:unhideWhenUsed/>
   </w:style>
-  <w:style w:type="paragraph" w:styleId="TextoNormal" w:customStyle="1">
+  <w:style w:type="paragraph" w:customStyle="1" w:styleId="TextoNormal">
     <w:name w:val="Texto Normal"/>
     <w:pPr>
       <w:spacing w:before="60" w:after="60"/>
@@ -15361,7 +15617,7 @@
       <w:sz w:val="22"/>
     </w:rPr>
   </w:style>
-  <w:style w:type="paragraph" w:styleId="Corponico" w:customStyle="1">
+  <w:style w:type="paragraph" w:customStyle="1" w:styleId="Corponico">
     <w:name w:val="Corpo Único"/>
     <w:pPr>
       <w:spacing w:before="60" w:after="60"/>
@@ -15373,7 +15629,7 @@
       <w:lang w:val="en-US"/>
     </w:rPr>
   </w:style>
-  <w:style w:type="paragraph" w:styleId="Captulo" w:customStyle="1">
+  <w:style w:type="paragraph" w:customStyle="1" w:styleId="Captulo">
     <w:name w:val="Capítulo"/>
     <w:next w:val="TextoNormal"/>
     <w:pPr>
@@ -15388,7 +15644,7 @@
       <w:sz w:val="40"/>
     </w:rPr>
   </w:style>
-  <w:style w:type="paragraph" w:styleId="Sumrio-Captulo" w:customStyle="1">
+  <w:style w:type="paragraph" w:customStyle="1" w:styleId="Sumrio-Captulo">
     <w:name w:val="Sumário - Capítulo"/>
     <w:pPr>
       <w:spacing w:after="480"/>
@@ -15401,7 +15657,7 @@
       <w:sz w:val="40"/>
     </w:rPr>
   </w:style>
-  <w:style w:type="paragraph" w:styleId="Sumrio-Item" w:customStyle="1">
+  <w:style w:type="paragraph" w:customStyle="1" w:styleId="Sumrio-Item">
     <w:name w:val="Sumário - Item"/>
     <w:basedOn w:val="Sumrio-Captulo"/>
     <w:pPr>
@@ -15412,7 +15668,7 @@
       <w:sz w:val="20"/>
     </w:rPr>
   </w:style>
-  <w:style w:type="paragraph" w:styleId="Sumrio-Subitem" w:customStyle="1">
+  <w:style w:type="paragraph" w:customStyle="1" w:styleId="Sumrio-Subitem">
     <w:name w:val="Sumário - Subitem"/>
     <w:basedOn w:val="Sumrio-Item"/>
     <w:pPr>
@@ -15420,7 +15676,7 @@
       <w:ind w:left="1728"/>
     </w:pPr>
   </w:style>
-  <w:style w:type="paragraph" w:styleId="Ttulo-Item" w:customStyle="1">
+  <w:style w:type="paragraph" w:customStyle="1" w:styleId="Ttulo-Item">
     <w:name w:val="Título - Item"/>
     <w:next w:val="TextoNormal"/>
     <w:pPr>
@@ -15454,7 +15710,7 @@
       <w:noProof/>
     </w:rPr>
   </w:style>
-  <w:style w:type="paragraph" w:styleId="Ttulo-Subitem" w:customStyle="1">
+  <w:style w:type="paragraph" w:customStyle="1" w:styleId="Ttulo-Subitem">
     <w:name w:val="Título - Subitem"/>
     <w:next w:val="TextoNormal"/>
     <w:pPr>
@@ -15469,7 +15725,7 @@
       <w:sz w:val="24"/>
     </w:rPr>
   </w:style>
-  <w:style w:type="paragraph" w:styleId="TtuloFigura" w:customStyle="1">
+  <w:style w:type="paragraph" w:customStyle="1" w:styleId="TtuloFigura">
     <w:name w:val="Título Figura"/>
     <w:next w:val="TextoNormal"/>
     <w:pPr>
@@ -15483,7 +15739,7 @@
       <w:noProof/>
     </w:rPr>
   </w:style>
-  <w:style w:type="paragraph" w:styleId="Bullet1" w:customStyle="1">
+  <w:style w:type="paragraph" w:customStyle="1" w:styleId="Bullet1">
     <w:name w:val="Bullet 1"/>
     <w:pPr>
       <w:ind w:left="859" w:hanging="283"/>
@@ -15492,7 +15748,7 @@
       <w:noProof/>
     </w:rPr>
   </w:style>
-  <w:style w:type="paragraph" w:styleId="Bullet2" w:customStyle="1">
+  <w:style w:type="paragraph" w:customStyle="1" w:styleId="Bullet2">
     <w:name w:val="Bullet 2"/>
     <w:pPr>
       <w:spacing w:after="60"/>
@@ -15502,7 +15758,7 @@
       <w:noProof/>
     </w:rPr>
   </w:style>
-  <w:style w:type="paragraph" w:styleId="TtuloCapa" w:customStyle="1">
+  <w:style w:type="paragraph" w:customStyle="1" w:styleId="TtuloCapa">
     <w:name w:val="Título Capa"/>
     <w:next w:val="Verso"/>
     <w:pPr>
@@ -15516,7 +15772,7 @@
       <w:sz w:val="48"/>
     </w:rPr>
   </w:style>
-  <w:style w:type="paragraph" w:styleId="Verso" w:customStyle="1">
+  <w:style w:type="paragraph" w:customStyle="1" w:styleId="Verso">
     <w:name w:val="Versão"/>
     <w:pPr>
       <w:jc w:val="center"/>
@@ -15527,7 +15783,7 @@
       <w:sz w:val="24"/>
     </w:rPr>
   </w:style>
-  <w:style w:type="paragraph" w:styleId="Objeto" w:customStyle="1">
+  <w:style w:type="paragraph" w:customStyle="1" w:styleId="Objeto">
     <w:name w:val="Objeto"/>
     <w:next w:val="TextoNormal"/>
     <w:pPr>
@@ -15543,7 +15799,7 @@
       <w:lang w:val="en-US"/>
     </w:rPr>
   </w:style>
-  <w:style w:type="paragraph" w:styleId="Item" w:customStyle="1">
+  <w:style w:type="paragraph" w:customStyle="1" w:styleId="Item">
     <w:name w:val="Item"/>
     <w:pPr>
       <w:ind w:left="576"/>
@@ -15567,7 +15823,7 @@
       <w:sz w:val="16"/>
     </w:rPr>
   </w:style>
-  <w:style w:type="paragraph" w:styleId="TtuloCapa2" w:customStyle="1">
+  <w:style w:type="paragraph" w:customStyle="1" w:styleId="TtuloCapa2">
     <w:name w:val="Título Capa 2"/>
     <w:pPr>
       <w:spacing w:before="5760" w:after="6280"/>
@@ -15581,7 +15837,7 @@
       <w:sz w:val="56"/>
     </w:rPr>
   </w:style>
-  <w:style w:type="paragraph" w:styleId="Ttulo-Subitemsemnumerao" w:customStyle="1">
+  <w:style w:type="paragraph" w:customStyle="1" w:styleId="Ttulo-Subitemsemnumerao">
     <w:name w:val="Título - Subitem sem numeração"/>
     <w:next w:val="TextoNormal"/>
     <w:pPr>
@@ -15738,7 +15994,7 @@
       <w:ind w:left="1400"/>
     </w:pPr>
   </w:style>
-  <w:style w:type="paragraph" w:styleId="Padrao" w:customStyle="1">
+  <w:style w:type="paragraph" w:customStyle="1" w:styleId="Padrao">
     <w:name w:val="Padrao"/>
     <w:pPr>
       <w:keepNext/>
@@ -15752,7 +16008,7 @@
       <w:lang w:val="en-US"/>
     </w:rPr>
   </w:style>
-  <w:style w:type="paragraph" w:styleId="Observao" w:customStyle="1">
+  <w:style w:type="paragraph" w:customStyle="1" w:styleId="Observao">
     <w:name w:val="Observação"/>
     <w:next w:val="TextoNormal"/>
     <w:pPr>
@@ -15764,7 +16020,7 @@
       <w:sz w:val="21"/>
     </w:rPr>
   </w:style>
-  <w:style w:type="paragraph" w:styleId="CabealhoCapa1" w:customStyle="1">
+  <w:style w:type="paragraph" w:customStyle="1" w:styleId="CabealhoCapa1">
     <w:name w:val="Cabeçalho Capa 1"/>
     <w:rPr>
       <w:rFonts w:ascii="Arial" w:hAnsi="Arial"/>
@@ -15772,7 +16028,7 @@
       <w:noProof/>
     </w:rPr>
   </w:style>
-  <w:style w:type="paragraph" w:styleId="CabealhoCapa2" w:customStyle="1">
+  <w:style w:type="paragraph" w:customStyle="1" w:styleId="CabealhoCapa2">
     <w:name w:val="Cabeçalho Capa 2"/>
     <w:rPr>
       <w:rFonts w:ascii="Arial" w:hAnsi="Arial"/>
@@ -15801,7 +16057,7 @@
       <w:sz w:val="22"/>
     </w:rPr>
   </w:style>
-  <w:style w:type="paragraph" w:styleId="Requisito" w:customStyle="1">
+  <w:style w:type="paragraph" w:customStyle="1" w:styleId="Requisito">
     <w:name w:val="Requisito"/>
     <w:basedOn w:val="Ttulo3"/>
     <w:next w:val="Normal"/>
@@ -15813,7 +16069,7 @@
       <w:spacing w:after="120"/>
     </w:pPr>
   </w:style>
-  <w:style w:type="paragraph" w:styleId="destaque1" w:customStyle="1">
+  <w:style w:type="paragraph" w:customStyle="1" w:styleId="destaque1">
     <w:name w:val="destaque 1"/>
     <w:next w:val="Normal"/>
     <w:pPr>
@@ -15828,7 +16084,7 @@
       <w:sz w:val="24"/>
     </w:rPr>
   </w:style>
-  <w:style w:type="paragraph" w:styleId="destaque2" w:customStyle="1">
+  <w:style w:type="paragraph" w:customStyle="1" w:styleId="destaque2">
     <w:name w:val="destaque 2"/>
     <w:basedOn w:val="destaque1"/>
     <w:next w:val="Normal"/>
@@ -15859,12 +16115,12 @@
       <w:tblStyleRowBandSize w:val="1"/>
       <w:tblStyleColBandSize w:val="1"/>
       <w:tblBorders>
-        <w:top w:val="single" w:color="FFFFFF" w:sz="4" w:space="0"/>
-        <w:left w:val="single" w:color="FFFFFF" w:sz="4" w:space="0"/>
-        <w:bottom w:val="single" w:color="FFFFFF" w:sz="4" w:space="0"/>
-        <w:right w:val="single" w:color="FFFFFF" w:sz="4" w:space="0"/>
-        <w:insideH w:val="single" w:color="FFFFFF" w:sz="4" w:space="0"/>
-        <w:insideV w:val="single" w:color="FFFFFF" w:sz="4" w:space="0"/>
+        <w:top w:val="single" w:sz="4" w:space="0" w:color="FFFFFF"/>
+        <w:left w:val="single" w:sz="4" w:space="0" w:color="FFFFFF"/>
+        <w:bottom w:val="single" w:sz="4" w:space="0" w:color="FFFFFF"/>
+        <w:right w:val="single" w:sz="4" w:space="0" w:color="FFFFFF"/>
+        <w:insideH w:val="single" w:sz="4" w:space="0" w:color="FFFFFF"/>
+        <w:insideV w:val="single" w:sz="4" w:space="0" w:color="FFFFFF"/>
       </w:tblBorders>
     </w:tblPr>
     <w:tcPr>
@@ -15879,9 +16135,9 @@
       <w:tblPr/>
       <w:tcPr>
         <w:tcBorders>
-          <w:top w:val="single" w:color="FFFFFF" w:sz="4" w:space="0"/>
-          <w:left w:val="single" w:color="FFFFFF" w:sz="4" w:space="0"/>
-          <w:right w:val="single" w:color="FFFFFF" w:sz="4" w:space="0"/>
+          <w:top w:val="single" w:sz="4" w:space="0" w:color="FFFFFF"/>
+          <w:left w:val="single" w:sz="4" w:space="0" w:color="FFFFFF"/>
+          <w:right w:val="single" w:sz="4" w:space="0" w:color="FFFFFF"/>
           <w:insideH w:val="nil"/>
           <w:insideV w:val="nil"/>
         </w:tcBorders>
@@ -15897,9 +16153,9 @@
       <w:tblPr/>
       <w:tcPr>
         <w:tcBorders>
-          <w:left w:val="single" w:color="FFFFFF" w:sz="4" w:space="0"/>
-          <w:bottom w:val="single" w:color="FFFFFF" w:sz="4" w:space="0"/>
-          <w:right w:val="single" w:color="FFFFFF" w:sz="4" w:space="0"/>
+          <w:left w:val="single" w:sz="4" w:space="0" w:color="FFFFFF"/>
+          <w:bottom w:val="single" w:sz="4" w:space="0" w:color="FFFFFF"/>
+          <w:right w:val="single" w:sz="4" w:space="0" w:color="FFFFFF"/>
           <w:insideH w:val="nil"/>
           <w:insideV w:val="nil"/>
         </w:tcBorders>
@@ -15915,9 +16171,9 @@
       <w:tblPr/>
       <w:tcPr>
         <w:tcBorders>
-          <w:top w:val="single" w:color="FFFFFF" w:sz="4" w:space="0"/>
-          <w:left w:val="single" w:color="FFFFFF" w:sz="4" w:space="0"/>
-          <w:bottom w:val="single" w:color="FFFFFF" w:sz="4" w:space="0"/>
+          <w:top w:val="single" w:sz="4" w:space="0" w:color="FFFFFF"/>
+          <w:left w:val="single" w:sz="4" w:space="0" w:color="FFFFFF"/>
+          <w:bottom w:val="single" w:sz="4" w:space="0" w:color="FFFFFF"/>
           <w:insideV w:val="nil"/>
         </w:tcBorders>
         <w:shd w:val="clear" w:color="auto" w:fill="70AD47"/>
@@ -15932,9 +16188,9 @@
       <w:tblPr/>
       <w:tcPr>
         <w:tcBorders>
-          <w:top w:val="single" w:color="FFFFFF" w:sz="4" w:space="0"/>
-          <w:bottom w:val="single" w:color="FFFFFF" w:sz="4" w:space="0"/>
-          <w:right w:val="single" w:color="FFFFFF" w:sz="4" w:space="0"/>
+          <w:top w:val="single" w:sz="4" w:space="0" w:color="FFFFFF"/>
+          <w:bottom w:val="single" w:sz="4" w:space="0" w:color="FFFFFF"/>
+          <w:right w:val="single" w:sz="4" w:space="0" w:color="FFFFFF"/>
           <w:insideV w:val="nil"/>
         </w:tcBorders>
         <w:shd w:val="clear" w:color="auto" w:fill="70AD47"/>
@@ -15953,7 +16209,7 @@
       </w:tcPr>
     </w:tblStylePr>
   </w:style>
-  <w:style w:type="character" w:styleId="Ttulo2Char" w:customStyle="1">
+  <w:style w:type="character" w:customStyle="1" w:styleId="Ttulo2Char">
     <w:name w:val="Título 2 Char"/>
     <w:basedOn w:val="Fontepargpadro"/>
     <w:link w:val="Ttulo2"/>
@@ -15964,6 +16220,18 @@
       <w:noProof/>
       <w:sz w:val="28"/>
       <w:shd w:val="pct20" w:color="auto" w:fill="auto"/>
+    </w:rPr>
+  </w:style>
+  <w:style w:type="character" w:styleId="HiperlinkVisitado">
+    <w:name w:val="FollowedHyperlink"/>
+    <w:basedOn w:val="Fontepargpadro"/>
+    <w:uiPriority w:val="99"/>
+    <w:semiHidden/>
+    <w:unhideWhenUsed/>
+    <w:rsid w:val="00DA685D"/>
+    <w:rPr>
+      <w:color w:val="954F72" w:themeColor="followedHyperlink"/>
+      <w:u w:val="single"/>
     </w:rPr>
   </w:style>
 </w:styles>

</xml_diff>